<commit_message>
Writing interfaces in the report
</commit_message>
<xml_diff>
--- a/report.docx
+++ b/report.docx
@@ -350,6 +350,14 @@
           <w:sz w:val="32"/>
           <w:szCs w:val="32"/>
         </w:rPr>
+        <w:t xml:space="preserve">                  </w:t>
+      </w:r>
+      <w:r>
+        <w:rPr>
+          <w:rFonts w:cstheme="majorBidi"/>
+          <w:sz w:val="32"/>
+          <w:szCs w:val="32"/>
+        </w:rPr>
         <w:t>120191573</w:t>
       </w:r>
       <w:r>
@@ -359,8 +367,36 @@
           <w:szCs w:val="32"/>
         </w:rPr>
         <w:br/>
-        <w:t>Ahmad Mazen Elhelou</w:t>
-      </w:r>
+        <w:t xml:space="preserve">Ahmad </w:t>
+      </w:r>
+      <w:proofErr w:type="spellStart"/>
+      <w:r>
+        <w:rPr>
+          <w:rFonts w:cstheme="majorBidi"/>
+          <w:sz w:val="32"/>
+          <w:szCs w:val="32"/>
+        </w:rPr>
+        <w:t>Mazen</w:t>
+      </w:r>
+      <w:proofErr w:type="spellEnd"/>
+      <w:r>
+        <w:rPr>
+          <w:rFonts w:cstheme="majorBidi"/>
+          <w:sz w:val="32"/>
+          <w:szCs w:val="32"/>
+        </w:rPr>
+        <w:t xml:space="preserve"> </w:t>
+      </w:r>
+      <w:proofErr w:type="spellStart"/>
+      <w:r>
+        <w:rPr>
+          <w:rFonts w:cstheme="majorBidi"/>
+          <w:sz w:val="32"/>
+          <w:szCs w:val="32"/>
+        </w:rPr>
+        <w:t>Elhelou</w:t>
+      </w:r>
+      <w:proofErr w:type="spellEnd"/>
       <w:r>
         <w:rPr>
           <w:rFonts w:cstheme="majorBidi"/>
@@ -692,19 +728,7 @@
         <w:rPr>
           <w:rStyle w:val="QuoteChar"/>
         </w:rPr>
-        <w:t>“</w:t>
-      </w:r>
-      <w:r>
-        <w:rPr>
-          <w:rStyle w:val="QuoteChar"/>
-        </w:rPr>
-        <w:t>App Designer lets you create professional apps without having to be a professional software developer. Drag and drop visual components to lay out the design of your graphical user interface (GUI) and use the integrated editor to quickly program its behavior.</w:t>
-      </w:r>
-      <w:r>
-        <w:rPr>
-          <w:rStyle w:val="QuoteChar"/>
-        </w:rPr>
-        <w:t>”</w:t>
+        <w:t>“App Designer lets you create professional apps without having to be a professional software developer. Drag and drop visual components to lay out the design of your graphical user interface (GUI) and use the integrated editor to quickly program its behavior.”</w:t>
       </w:r>
       <w:r>
         <w:rPr>
@@ -780,7 +804,13 @@
       </w:r>
     </w:p>
     <w:p>
-      <w:r>
+      <w:pPr>
+        <w:pStyle w:val="Heading3"/>
+      </w:pPr>
+      <w:r>
+        <w:rPr>
+          <w:noProof/>
+        </w:rPr>
         <w:drawing>
           <wp:inline distT="0" distB="0" distL="0" distR="0" wp14:anchorId="07B8DE22" wp14:editId="40A275FF">
             <wp:extent cx="5943600" cy="4137660"/>
@@ -827,28 +857,34 @@
     </w:p>
     <w:p>
       <w:pPr>
-        <w:rPr>
-          <w:b/>
-          <w:bCs/>
-        </w:rPr>
-      </w:pPr>
-      <w:r>
-        <w:rPr>
-          <w:rStyle w:val="Heading3Char"/>
-        </w:rPr>
+        <w:pStyle w:val="Heading3"/>
+        <w:tabs>
+          <w:tab w:val="left" w:pos="1155"/>
+        </w:tabs>
+      </w:pPr>
+      <w:r>
         <w:t>Labels:</w:t>
       </w:r>
-    </w:p>
-    <w:p>
-      <w:r>
-        <w:t>All labels here have the same reason which is guide the user what and where to do.</w:t>
-      </w:r>
-    </w:p>
-    <w:p>
-      <w:r>
-        <w:rPr>
-          <w:rStyle w:val="Heading3Char"/>
-        </w:rPr>
+      <w:r>
+        <w:rPr>
+          <w:b w:val="0"/>
+        </w:rPr>
+        <w:tab/>
+      </w:r>
+    </w:p>
+    <w:p>
+      <w:r>
+        <w:t>All labels here have the same reason which is to guide the user on what and where to do</w:t>
+      </w:r>
+      <w:r>
+        <w:t>.</w:t>
+      </w:r>
+    </w:p>
+    <w:p>
+      <w:pPr>
+        <w:pStyle w:val="Heading3"/>
+      </w:pPr>
+      <w:r>
         <w:t>Buttons</w:t>
       </w:r>
       <w:r>
@@ -856,6 +892,12 @@
       </w:r>
     </w:p>
     <w:p>
+      <w:pPr>
+        <w:rPr>
+          <w:rFonts w:hint="cs"/>
+          <w:rtl/>
+        </w:rPr>
+      </w:pPr>
       <w:r>
         <w:t>We have two buttons here:</w:t>
       </w:r>
@@ -887,6 +929,7 @@
         <w:t>Convolution: making the convolution operation between f and h and plot the result in the second UI Axis.</w:t>
       </w:r>
     </w:p>
+    <w:p/>
     <w:p>
       <w:pPr>
         <w:pStyle w:val="Heading3"/>
@@ -1015,51 +1058,1167 @@
     </w:p>
     <w:p>
       <w:r>
-        <w:t>This….</w:t>
-      </w:r>
-    </w:p>
+        <w:rPr>
+          <w:noProof/>
+        </w:rPr>
+        <w:drawing>
+          <wp:anchor distT="0" distB="0" distL="114300" distR="114300" simplePos="0" relativeHeight="251663360" behindDoc="1" locked="0" layoutInCell="1" allowOverlap="1" wp14:anchorId="6B44BBD2" wp14:editId="38FDE8C3">
+            <wp:simplePos x="0" y="0"/>
+            <wp:positionH relativeFrom="margin">
+              <wp:align>right</wp:align>
+            </wp:positionH>
+            <wp:positionV relativeFrom="paragraph">
+              <wp:posOffset>324485</wp:posOffset>
+            </wp:positionV>
+            <wp:extent cx="6015709" cy="3867150"/>
+            <wp:effectExtent l="0" t="0" r="4445" b="0"/>
+            <wp:wrapTight wrapText="bothSides">
+              <wp:wrapPolygon edited="0">
+                <wp:start x="0" y="0"/>
+                <wp:lineTo x="0" y="21494"/>
+                <wp:lineTo x="21548" y="21494"/>
+                <wp:lineTo x="21548" y="0"/>
+                <wp:lineTo x="0" y="0"/>
+              </wp:wrapPolygon>
+            </wp:wrapTight>
+            <wp:docPr id="5" name="Picture 5"/>
+            <wp:cNvGraphicFramePr>
+              <a:graphicFrameLocks xmlns:a="http://schemas.openxmlformats.org/drawingml/2006/main" noChangeAspect="1"/>
+            </wp:cNvGraphicFramePr>
+            <a:graphic xmlns:a="http://schemas.openxmlformats.org/drawingml/2006/main">
+              <a:graphicData uri="http://schemas.openxmlformats.org/drawingml/2006/picture">
+                <pic:pic xmlns:pic="http://schemas.openxmlformats.org/drawingml/2006/picture">
+                  <pic:nvPicPr>
+                    <pic:cNvPr id="1" name=""/>
+                    <pic:cNvPicPr/>
+                  </pic:nvPicPr>
+                  <pic:blipFill>
+                    <a:blip r:embed="rId10">
+                      <a:extLst>
+                        <a:ext uri="{28A0092B-C50C-407E-A947-70E740481C1C}">
+                          <a14:useLocalDpi xmlns:a14="http://schemas.microsoft.com/office/drawing/2010/main" val="0"/>
+                        </a:ext>
+                      </a:extLst>
+                    </a:blip>
+                    <a:stretch>
+                      <a:fillRect/>
+                    </a:stretch>
+                  </pic:blipFill>
+                  <pic:spPr>
+                    <a:xfrm>
+                      <a:off x="0" y="0"/>
+                      <a:ext cx="6015709" cy="3867150"/>
+                    </a:xfrm>
+                    <a:prstGeom prst="rect">
+                      <a:avLst/>
+                    </a:prstGeom>
+                  </pic:spPr>
+                </pic:pic>
+              </a:graphicData>
+            </a:graphic>
+          </wp:anchor>
+        </w:drawing>
+      </w:r>
+      <w:r>
+        <w:t>This</w:t>
+      </w:r>
+      <w:r>
+        <w:t xml:space="preserve"> </w:t>
+      </w:r>
+      <w:r>
+        <w:t>screen</w:t>
+      </w:r>
+      <w:r>
+        <w:t xml:space="preserve"> has different transformations (</w:t>
+      </w:r>
+      <w:proofErr w:type="spellStart"/>
+      <w:proofErr w:type="gramStart"/>
+      <w:r>
+        <w:t>Fourrier</w:t>
+      </w:r>
+      <w:proofErr w:type="spellEnd"/>
+      <w:r>
+        <w:t xml:space="preserve"> </w:t>
+      </w:r>
+      <w:r>
+        <w:t>,</w:t>
+      </w:r>
+      <w:proofErr w:type="gramEnd"/>
+      <w:r>
+        <w:t xml:space="preserve"> Laplace and Z</w:t>
+      </w:r>
+      <w:r>
+        <w:t xml:space="preserve"> </w:t>
+      </w:r>
+      <w:r>
+        <w:t>).</w:t>
+      </w:r>
+    </w:p>
+    <w:p>
+      <w:r>
+        <w:t xml:space="preserve">As we see above, this screen contains a </w:t>
+      </w:r>
+      <w:proofErr w:type="gramStart"/>
+      <w:r>
+        <w:t>components</w:t>
+      </w:r>
+      <w:proofErr w:type="gramEnd"/>
+      <w:r>
+        <w:t xml:space="preserve"> for transformations</w:t>
+      </w:r>
+      <w:r>
+        <w:t>.</w:t>
+      </w:r>
+    </w:p>
+    <w:p/>
     <w:p>
       <w:pPr>
         <w:pStyle w:val="Heading3"/>
       </w:pPr>
-      <w:r>
-        <w:t>C1:</w:t>
-      </w:r>
-    </w:p>
-    <w:p>
+      <w:proofErr w:type="gramStart"/>
+      <w:r>
+        <w:lastRenderedPageBreak/>
+        <w:t xml:space="preserve">Label </w:t>
+      </w:r>
+      <w:r>
+        <w:t>:</w:t>
+      </w:r>
+      <w:proofErr w:type="gramEnd"/>
+    </w:p>
+    <w:p>
+      <w:pPr>
+        <w:pStyle w:val="ListParagraph"/>
+        <w:numPr>
+          <w:ilvl w:val="0"/>
+          <w:numId w:val="32"/>
+        </w:numPr>
+      </w:pPr>
+      <w:r>
+        <w:t>labels guide the user what and where to do.</w:t>
+      </w:r>
+    </w:p>
+    <w:p>
+      <w:pPr>
+        <w:pStyle w:val="ListParagraph"/>
+        <w:numPr>
+          <w:ilvl w:val="0"/>
+          <w:numId w:val="32"/>
+        </w:numPr>
+      </w:pPr>
+      <w:r>
+        <w:t xml:space="preserve">Label </w:t>
+      </w:r>
+      <w:r>
+        <w:t>t</w:t>
+      </w:r>
+      <w:r>
+        <w:t xml:space="preserve">o display the </w:t>
+      </w:r>
+      <w:r>
+        <w:t xml:space="preserve">transformations </w:t>
+      </w:r>
+      <w:r>
+        <w:t>result</w:t>
+      </w:r>
+    </w:p>
+    <w:p>
+      <w:pPr>
+        <w:pStyle w:val="Heading3"/>
+        <w:spacing w:line="360" w:lineRule="auto"/>
+      </w:pPr>
+      <w:r>
+        <w:t>Text Field</w:t>
+      </w:r>
+      <w:r>
+        <w:t>:</w:t>
+      </w:r>
+    </w:p>
+    <w:p>
+      <w:pPr>
+        <w:rPr>
+          <w:rtl/>
+        </w:rPr>
+      </w:pPr>
+      <w:r>
+        <w:t>f(t): read the function from the user</w:t>
+      </w:r>
+      <w:r>
+        <w:t>, t</w:t>
+      </w:r>
+      <w:r>
+        <w:t>o convert it from a time domain to the desired domain</w:t>
+      </w:r>
+    </w:p>
+    <w:p>
+      <w:pPr>
+        <w:pStyle w:val="Heading3"/>
+        <w:rPr>
+          <w:rtl/>
+        </w:rPr>
+      </w:pPr>
+      <w:r>
+        <w:t>Drop Down List:</w:t>
+      </w:r>
+    </w:p>
+    <w:p>
+      <w:r>
+        <w:t>When you click on it, a list of transfers to different domains appear</w:t>
+      </w:r>
+      <w:r>
+        <w:t xml:space="preserve"> </w:t>
+      </w:r>
+      <w:r>
+        <w:t>(</w:t>
+      </w:r>
       <w:proofErr w:type="spellStart"/>
       <w:r>
-        <w:t>Blabala</w:t>
+        <w:t>Fourrier</w:t>
       </w:r>
       <w:proofErr w:type="spellEnd"/>
+      <w:r>
+        <w:t>,</w:t>
+      </w:r>
+      <w:r>
+        <w:t xml:space="preserve"> </w:t>
+      </w:r>
+      <w:r>
+        <w:t>Laplace and Z).</w:t>
+      </w:r>
+    </w:p>
+    <w:p>
+      <w:pPr>
+        <w:pStyle w:val="Heading3"/>
+      </w:pPr>
+      <w:r>
+        <w:t>Buttons</w:t>
+      </w:r>
+      <w:r>
+        <w:t>:</w:t>
+      </w:r>
+    </w:p>
+    <w:p>
+      <w:r>
+        <w:t xml:space="preserve">Go back </w:t>
+      </w:r>
       <w:proofErr w:type="gramStart"/>
       <w:r>
-        <w:t>…..</w:t>
+        <w:t>button :</w:t>
       </w:r>
       <w:proofErr w:type="gramEnd"/>
+      <w:r>
+        <w:t xml:space="preserve"> to return main screen.  </w:t>
+      </w:r>
+    </w:p>
+    <w:p/>
+    <w:p>
+      <w:pPr>
+        <w:pStyle w:val="Heading2"/>
+        <w:rPr>
+          <w:rtl/>
+        </w:rPr>
+      </w:pPr>
+      <w:r>
+        <w:t>The</w:t>
+      </w:r>
+      <w:r>
+        <w:t xml:space="preserve"> </w:t>
+      </w:r>
+      <w:r>
+        <w:t>Integral</w:t>
+      </w:r>
+      <w:r>
+        <w:t xml:space="preserve"> </w:t>
+      </w:r>
+      <w:r>
+        <w:t>Screen:</w:t>
+      </w:r>
+    </w:p>
+    <w:p>
+      <w:pPr>
+        <w:rPr>
+          <w:rtl/>
+        </w:rPr>
+      </w:pPr>
+      <w:r>
+        <w:t>This screen can integrate any equation with respect to a specific variable, and the integration can be limited if it gives start and end values, and it can be without limits if you wish.</w:t>
+      </w:r>
+    </w:p>
+    <w:p>
+      <w:pPr>
+        <w:rPr>
+          <w:rFonts w:hint="cs"/>
+          <w:rtl/>
+        </w:rPr>
+      </w:pPr>
+      <w:r>
+        <w:drawing>
+          <wp:inline distT="0" distB="0" distL="0" distR="0" wp14:anchorId="4D030126" wp14:editId="4AE59DC6">
+            <wp:extent cx="5943600" cy="3870960"/>
+            <wp:effectExtent l="0" t="0" r="0" b="0"/>
+            <wp:docPr id="7" name="Picture 7"/>
+            <wp:cNvGraphicFramePr>
+              <a:graphicFrameLocks xmlns:a="http://schemas.openxmlformats.org/drawingml/2006/main" noChangeAspect="1"/>
+            </wp:cNvGraphicFramePr>
+            <a:graphic xmlns:a="http://schemas.openxmlformats.org/drawingml/2006/main">
+              <a:graphicData uri="http://schemas.openxmlformats.org/drawingml/2006/picture">
+                <pic:pic xmlns:pic="http://schemas.openxmlformats.org/drawingml/2006/picture">
+                  <pic:nvPicPr>
+                    <pic:cNvPr id="1" name=""/>
+                    <pic:cNvPicPr/>
+                  </pic:nvPicPr>
+                  <pic:blipFill>
+                    <a:blip r:embed="rId11"/>
+                    <a:stretch>
+                      <a:fillRect/>
+                    </a:stretch>
+                  </pic:blipFill>
+                  <pic:spPr>
+                    <a:xfrm>
+                      <a:off x="0" y="0"/>
+                      <a:ext cx="5943600" cy="3870960"/>
+                    </a:xfrm>
+                    <a:prstGeom prst="rect">
+                      <a:avLst/>
+                    </a:prstGeom>
+                  </pic:spPr>
+                </pic:pic>
+              </a:graphicData>
+            </a:graphic>
+          </wp:inline>
+        </w:drawing>
+      </w:r>
+    </w:p>
+    <w:p>
+      <w:r>
+        <w:t xml:space="preserve">As we see above, this screen contains a components for </w:t>
+      </w:r>
+      <w:proofErr w:type="gramStart"/>
+      <w:r>
+        <w:t xml:space="preserve">integration </w:t>
+      </w:r>
+      <w:r>
+        <w:t>.</w:t>
+      </w:r>
+      <w:proofErr w:type="gramEnd"/>
     </w:p>
     <w:p>
       <w:pPr>
         <w:pStyle w:val="Heading3"/>
-      </w:pPr>
-      <w:r>
-        <w:t>C2:</w:t>
-      </w:r>
-    </w:p>
-    <w:p>
-      <w:proofErr w:type="spellStart"/>
-      <w:r>
-        <w:t>Blabalbalba</w:t>
-      </w:r>
-      <w:proofErr w:type="spellEnd"/>
-      <w:r>
-        <w:t>….</w:t>
-      </w:r>
-    </w:p>
-    <w:p>
-      <w:r>
-        <w:t>And keep going for all the screen with the same design…</w:t>
-      </w:r>
+        <w:rPr>
+          <w:rtl/>
+        </w:rPr>
+      </w:pPr>
+      <w:r>
+        <w:t>Labels:</w:t>
+      </w:r>
+    </w:p>
+    <w:p>
+      <w:pPr>
+        <w:rPr>
+          <w:rFonts w:hint="cs"/>
+          <w:rtl/>
+        </w:rPr>
+      </w:pPr>
+      <w:r>
+        <w:t>All labels here have the same reason which is to guide the user on what and where to do.</w:t>
+      </w:r>
+    </w:p>
+    <w:p>
+      <w:pPr>
+        <w:rPr>
+          <w:rtl/>
+        </w:rPr>
+      </w:pPr>
+    </w:p>
+    <w:p>
+      <w:pPr>
+        <w:pStyle w:val="Heading3"/>
+        <w:spacing w:line="360" w:lineRule="auto"/>
+        <w:rPr>
+          <w:rtl/>
+        </w:rPr>
+      </w:pPr>
+      <w:r>
+        <w:lastRenderedPageBreak/>
+        <w:t>Text Field:</w:t>
+      </w:r>
+    </w:p>
+    <w:p>
+      <w:pPr>
+        <w:pStyle w:val="ListParagraph"/>
+        <w:numPr>
+          <w:ilvl w:val="0"/>
+          <w:numId w:val="33"/>
+        </w:numPr>
+      </w:pPr>
+      <w:r>
+        <w:t>read the function from the user, on which you want to perform the integration</w:t>
+      </w:r>
+    </w:p>
+    <w:p>
+      <w:pPr>
+        <w:pStyle w:val="ListParagraph"/>
+        <w:numPr>
+          <w:ilvl w:val="0"/>
+          <w:numId w:val="33"/>
+        </w:numPr>
+      </w:pPr>
+      <w:r>
+        <w:t xml:space="preserve">two text fields to get limited integral </w:t>
+      </w:r>
+    </w:p>
+    <w:p>
+      <w:pPr>
+        <w:pStyle w:val="ListParagraph"/>
+        <w:numPr>
+          <w:ilvl w:val="0"/>
+          <w:numId w:val="33"/>
+        </w:numPr>
+      </w:pPr>
+      <w:r>
+        <w:t xml:space="preserve">variable to integrate, </w:t>
+      </w:r>
+      <w:r>
+        <w:t>t</w:t>
+      </w:r>
+      <w:r>
+        <w:t xml:space="preserve">o get the variable you want to integrate  </w:t>
+      </w:r>
+    </w:p>
+    <w:p>
+      <w:pPr>
+        <w:pStyle w:val="ListParagraph"/>
+        <w:numPr>
+          <w:ilvl w:val="0"/>
+          <w:numId w:val="33"/>
+        </w:numPr>
+      </w:pPr>
+      <w:r>
+        <w:t>text field t</w:t>
+      </w:r>
+      <w:r>
+        <w:t>o display the result of the integration</w:t>
+      </w:r>
+    </w:p>
+    <w:p>
+      <w:pPr>
+        <w:pStyle w:val="Heading3"/>
+      </w:pPr>
+      <w:r>
+        <w:t>Buttons</w:t>
+      </w:r>
+      <w:r>
+        <w:t>:</w:t>
+      </w:r>
+    </w:p>
+    <w:p>
+      <w:pPr>
+        <w:pStyle w:val="ListParagraph"/>
+        <w:numPr>
+          <w:ilvl w:val="0"/>
+          <w:numId w:val="34"/>
+        </w:numPr>
+      </w:pPr>
+      <w:r>
+        <w:t>A button when you press it, the integration process</w:t>
+      </w:r>
+    </w:p>
+    <w:p>
+      <w:pPr>
+        <w:pStyle w:val="ListParagraph"/>
+        <w:numPr>
+          <w:ilvl w:val="0"/>
+          <w:numId w:val="34"/>
+        </w:numPr>
+      </w:pPr>
+      <w:proofErr w:type="gramStart"/>
+      <w:r>
+        <w:t xml:space="preserve">Exit </w:t>
+      </w:r>
+      <w:r>
+        <w:t xml:space="preserve"> button</w:t>
+      </w:r>
+      <w:proofErr w:type="gramEnd"/>
+      <w:r>
+        <w:t xml:space="preserve"> : </w:t>
+      </w:r>
+      <w:r>
+        <w:t xml:space="preserve">to exit the integral screen but not close the main screen </w:t>
+      </w:r>
+    </w:p>
+    <w:p>
+      <w:pPr>
+        <w:pStyle w:val="Heading3"/>
+      </w:pPr>
+      <w:r>
+        <w:t>State</w:t>
+      </w:r>
+      <w:r>
+        <w:t xml:space="preserve"> </w:t>
+      </w:r>
+      <w:r>
+        <w:t>Switch</w:t>
+      </w:r>
+    </w:p>
+    <w:p>
+      <w:pPr>
+        <w:rPr>
+          <w:rtl/>
+        </w:rPr>
+      </w:pPr>
+      <w:r>
+        <w:t>This key makes you decide if you want the integration with bounds (from beginning to end) or it will close these fields and the integration will be unlimited</w:t>
+      </w:r>
+    </w:p>
+    <w:p>
+      <w:pPr>
+        <w:rPr>
+          <w:rFonts w:hint="cs"/>
+          <w:rtl/>
+        </w:rPr>
+      </w:pPr>
+    </w:p>
+    <w:p>
+      <w:pPr>
+        <w:pStyle w:val="Heading2"/>
+        <w:rPr>
+          <w:rtl/>
+        </w:rPr>
+      </w:pPr>
+      <w:r>
+        <w:t xml:space="preserve">The </w:t>
+      </w:r>
+      <w:r>
+        <w:t>Derivative</w:t>
+      </w:r>
+      <w:r>
+        <w:rPr>
+          <w:rFonts w:hint="cs"/>
+          <w:rtl/>
+        </w:rPr>
+        <w:t xml:space="preserve"> </w:t>
+      </w:r>
+      <w:r>
+        <w:t>Screen:</w:t>
+      </w:r>
+    </w:p>
+    <w:p>
+      <w:pPr>
+        <w:rPr>
+          <w:rtl/>
+        </w:rPr>
+      </w:pPr>
+      <w:r>
+        <w:t>In this screen, you can make a derivation for a function that the user enters, and you can specify the variable you want to derive for and the degree of derivation across the fields. You can also when the value of the variable is equal to a certain number</w:t>
+      </w:r>
+    </w:p>
+    <w:p>
+      <w:pPr>
+        <w:rPr>
+          <w:rtl/>
+        </w:rPr>
+      </w:pPr>
+      <w:r>
+        <w:drawing>
+          <wp:inline distT="0" distB="0" distL="0" distR="0" wp14:anchorId="3C71FFAF" wp14:editId="34D5CE6F">
+            <wp:extent cx="5829300" cy="4091305"/>
+            <wp:effectExtent l="0" t="0" r="0" b="4445"/>
+            <wp:docPr id="8" name="Picture 8"/>
+            <wp:cNvGraphicFramePr>
+              <a:graphicFrameLocks xmlns:a="http://schemas.openxmlformats.org/drawingml/2006/main" noChangeAspect="1"/>
+            </wp:cNvGraphicFramePr>
+            <a:graphic xmlns:a="http://schemas.openxmlformats.org/drawingml/2006/main">
+              <a:graphicData uri="http://schemas.openxmlformats.org/drawingml/2006/picture">
+                <pic:pic xmlns:pic="http://schemas.openxmlformats.org/drawingml/2006/picture">
+                  <pic:nvPicPr>
+                    <pic:cNvPr id="1" name=""/>
+                    <pic:cNvPicPr/>
+                  </pic:nvPicPr>
+                  <pic:blipFill rotWithShape="1">
+                    <a:blip r:embed="rId12"/>
+                    <a:srcRect l="802" r="1122"/>
+                    <a:stretch/>
+                  </pic:blipFill>
+                  <pic:spPr bwMode="auto">
+                    <a:xfrm>
+                      <a:off x="0" y="0"/>
+                      <a:ext cx="5829300" cy="4091305"/>
+                    </a:xfrm>
+                    <a:prstGeom prst="rect">
+                      <a:avLst/>
+                    </a:prstGeom>
+                    <a:ln>
+                      <a:noFill/>
+                    </a:ln>
+                    <a:extLst>
+                      <a:ext uri="{53640926-AAD7-44D8-BBD7-CCE9431645EC}">
+                        <a14:shadowObscured xmlns:a14="http://schemas.microsoft.com/office/drawing/2010/main"/>
+                      </a:ext>
+                    </a:extLst>
+                  </pic:spPr>
+                </pic:pic>
+              </a:graphicData>
+            </a:graphic>
+          </wp:inline>
+        </w:drawing>
+      </w:r>
+    </w:p>
+    <w:p>
+      <w:pPr>
+        <w:rPr>
+          <w:rtl/>
+        </w:rPr>
+      </w:pPr>
+      <w:r>
+        <w:t xml:space="preserve">As we see above, this screen contains a </w:t>
+      </w:r>
+      <w:proofErr w:type="gramStart"/>
+      <w:r>
+        <w:t>components</w:t>
+      </w:r>
+      <w:proofErr w:type="gramEnd"/>
+      <w:r>
+        <w:t xml:space="preserve"> for </w:t>
+      </w:r>
+      <w:r>
+        <w:t>d</w:t>
+      </w:r>
+      <w:r>
+        <w:t>erivatives</w:t>
+      </w:r>
+      <w:r>
+        <w:t>.</w:t>
+      </w:r>
+    </w:p>
+    <w:p>
+      <w:pPr>
+        <w:pStyle w:val="Heading3"/>
+        <w:rPr>
+          <w:rtl/>
+        </w:rPr>
+      </w:pPr>
+      <w:r>
+        <w:lastRenderedPageBreak/>
+        <w:t>Labels:</w:t>
+      </w:r>
+    </w:p>
+    <w:p>
+      <w:pPr>
+        <w:rPr>
+          <w:rFonts w:hint="cs"/>
+          <w:rtl/>
+        </w:rPr>
+      </w:pPr>
+      <w:r>
+        <w:t>All labels here have the same reason which is to guide the user on what and where to do.</w:t>
+      </w:r>
+    </w:p>
+    <w:p>
+      <w:pPr>
+        <w:pStyle w:val="Heading3"/>
+        <w:spacing w:line="360" w:lineRule="auto"/>
+        <w:rPr>
+          <w:rtl/>
+        </w:rPr>
+      </w:pPr>
+      <w:r>
+        <w:t>Text Field:</w:t>
+      </w:r>
+    </w:p>
+    <w:p>
+      <w:pPr>
+        <w:pStyle w:val="ListParagraph"/>
+        <w:numPr>
+          <w:ilvl w:val="0"/>
+          <w:numId w:val="35"/>
+        </w:numPr>
+      </w:pPr>
+      <w:r>
+        <w:t xml:space="preserve"> read the function from the user, on which you want to perform the </w:t>
+      </w:r>
+      <w:r>
+        <w:t>derivation</w:t>
+      </w:r>
+      <w:r>
+        <w:t>.</w:t>
+      </w:r>
+    </w:p>
+    <w:p>
+      <w:pPr>
+        <w:pStyle w:val="ListParagraph"/>
+        <w:numPr>
+          <w:ilvl w:val="0"/>
+          <w:numId w:val="35"/>
+        </w:numPr>
+      </w:pPr>
+      <w:r>
+        <w:t xml:space="preserve">Text field to </w:t>
+      </w:r>
+      <w:r>
+        <w:t>Select</w:t>
+      </w:r>
+      <w:r>
+        <w:t xml:space="preserve"> </w:t>
+      </w:r>
+      <w:r>
+        <w:t>the degree of derivation you want</w:t>
+      </w:r>
+      <w:r>
+        <w:t>.</w:t>
+      </w:r>
+    </w:p>
+    <w:p>
+      <w:pPr>
+        <w:pStyle w:val="ListParagraph"/>
+        <w:numPr>
+          <w:ilvl w:val="0"/>
+          <w:numId w:val="35"/>
+        </w:numPr>
+      </w:pPr>
+      <w:r>
+        <w:t xml:space="preserve">Text field </w:t>
+      </w:r>
+      <w:r>
+        <w:t>t</w:t>
+      </w:r>
+      <w:r>
+        <w:t>he variable you want to derive</w:t>
+      </w:r>
+      <w:r>
+        <w:t>.</w:t>
+      </w:r>
+    </w:p>
+    <w:p>
+      <w:pPr>
+        <w:pStyle w:val="ListParagraph"/>
+        <w:numPr>
+          <w:ilvl w:val="0"/>
+          <w:numId w:val="35"/>
+        </w:numPr>
+      </w:pPr>
+      <w:r>
+        <w:t>Text field</w:t>
+      </w:r>
+      <w:r>
+        <w:t xml:space="preserve"> t</w:t>
+      </w:r>
+      <w:r>
+        <w:t>o derive for a given value</w:t>
+      </w:r>
+      <w:r>
+        <w:t>.</w:t>
+      </w:r>
+    </w:p>
+    <w:p>
+      <w:pPr>
+        <w:pStyle w:val="ListParagraph"/>
+        <w:numPr>
+          <w:ilvl w:val="0"/>
+          <w:numId w:val="35"/>
+        </w:numPr>
+      </w:pPr>
+      <w:r>
+        <w:t xml:space="preserve">Tow </w:t>
+      </w:r>
+      <w:r>
+        <w:t>text</w:t>
+      </w:r>
+      <w:r>
+        <w:t xml:space="preserve"> field t</w:t>
+      </w:r>
+      <w:r>
+        <w:t>he first is to display the derivation in general, and the second is to display the derivative at the given value</w:t>
+      </w:r>
+      <w:r>
+        <w:t>.</w:t>
+      </w:r>
+    </w:p>
+    <w:p>
+      <w:pPr>
+        <w:pStyle w:val="Heading3"/>
+      </w:pPr>
+      <w:r>
+        <w:t>Buttons</w:t>
+      </w:r>
+      <w:r>
+        <w:t>:</w:t>
+      </w:r>
+    </w:p>
+    <w:p>
+      <w:pPr>
+        <w:pStyle w:val="ListParagraph"/>
+        <w:numPr>
+          <w:ilvl w:val="0"/>
+          <w:numId w:val="34"/>
+        </w:numPr>
+      </w:pPr>
+      <w:r>
+        <w:t xml:space="preserve">A button when you press it, the </w:t>
+      </w:r>
+      <w:r>
+        <w:t>derivation</w:t>
+      </w:r>
+      <w:r>
+        <w:t xml:space="preserve"> </w:t>
+      </w:r>
+      <w:r>
+        <w:t>process</w:t>
+      </w:r>
+      <w:r>
+        <w:t xml:space="preserve"> </w:t>
+      </w:r>
+      <w:r>
+        <w:t>occurs</w:t>
+      </w:r>
+    </w:p>
+    <w:p>
+      <w:pPr>
+        <w:pStyle w:val="ListParagraph"/>
+        <w:numPr>
+          <w:ilvl w:val="0"/>
+          <w:numId w:val="34"/>
+        </w:numPr>
+      </w:pPr>
+      <w:proofErr w:type="gramStart"/>
+      <w:r>
+        <w:t>Exit  button</w:t>
+      </w:r>
+      <w:proofErr w:type="gramEnd"/>
+      <w:r>
+        <w:t xml:space="preserve"> : to exit the </w:t>
+      </w:r>
+      <w:r>
+        <w:t>d</w:t>
+      </w:r>
+      <w:r>
+        <w:t>erivatives</w:t>
+      </w:r>
+      <w:r>
+        <w:t xml:space="preserve"> </w:t>
+      </w:r>
+      <w:r>
+        <w:t xml:space="preserve">screen but not close the main screen </w:t>
+      </w:r>
+    </w:p>
+    <w:p/>
+    <w:p>
+      <w:pPr>
+        <w:pStyle w:val="Heading2"/>
+        <w:rPr>
+          <w:rtl/>
+        </w:rPr>
+      </w:pPr>
+      <w:r>
+        <w:t xml:space="preserve">The </w:t>
+      </w:r>
+      <w:r>
+        <w:t>Solve Equations</w:t>
+      </w:r>
+      <w:r>
+        <w:rPr>
+          <w:rFonts w:hint="cs"/>
+          <w:rtl/>
+        </w:rPr>
+        <w:t xml:space="preserve"> </w:t>
+      </w:r>
+      <w:r>
+        <w:t>Screen:</w:t>
+      </w:r>
+    </w:p>
+    <w:p>
+      <w:pPr>
+        <w:rPr>
+          <w:rFonts w:hint="cs"/>
+          <w:rtl/>
+        </w:rPr>
+      </w:pPr>
+      <w:r>
+        <w:t>This screen asks the user to enter an equation, enter the variable, and solve the equation</w:t>
+      </w:r>
+    </w:p>
+    <w:p>
+      <w:pPr>
+        <w:rPr>
+          <w:rtl/>
+        </w:rPr>
+      </w:pPr>
+      <w:r>
+        <w:drawing>
+          <wp:inline distT="0" distB="0" distL="0" distR="0" wp14:anchorId="4215A09C" wp14:editId="1BBA3FCB">
+            <wp:extent cx="5943600" cy="3304540"/>
+            <wp:effectExtent l="0" t="0" r="0" b="0"/>
+            <wp:docPr id="9" name="Picture 9"/>
+            <wp:cNvGraphicFramePr>
+              <a:graphicFrameLocks xmlns:a="http://schemas.openxmlformats.org/drawingml/2006/main" noChangeAspect="1"/>
+            </wp:cNvGraphicFramePr>
+            <a:graphic xmlns:a="http://schemas.openxmlformats.org/drawingml/2006/main">
+              <a:graphicData uri="http://schemas.openxmlformats.org/drawingml/2006/picture">
+                <pic:pic xmlns:pic="http://schemas.openxmlformats.org/drawingml/2006/picture">
+                  <pic:nvPicPr>
+                    <pic:cNvPr id="1" name=""/>
+                    <pic:cNvPicPr/>
+                  </pic:nvPicPr>
+                  <pic:blipFill>
+                    <a:blip r:embed="rId13"/>
+                    <a:stretch>
+                      <a:fillRect/>
+                    </a:stretch>
+                  </pic:blipFill>
+                  <pic:spPr>
+                    <a:xfrm>
+                      <a:off x="0" y="0"/>
+                      <a:ext cx="5943600" cy="3304540"/>
+                    </a:xfrm>
+                    <a:prstGeom prst="rect">
+                      <a:avLst/>
+                    </a:prstGeom>
+                  </pic:spPr>
+                </pic:pic>
+              </a:graphicData>
+            </a:graphic>
+          </wp:inline>
+        </w:drawing>
+      </w:r>
+    </w:p>
+    <w:p>
+      <w:r>
+        <w:t xml:space="preserve">As we see above, this screen contains a </w:t>
+      </w:r>
+      <w:proofErr w:type="gramStart"/>
+      <w:r>
+        <w:t>components</w:t>
+      </w:r>
+      <w:proofErr w:type="gramEnd"/>
+      <w:r>
+        <w:t xml:space="preserve"> for</w:t>
+      </w:r>
+      <w:r>
+        <w:t xml:space="preserve"> s</w:t>
+      </w:r>
+      <w:r>
+        <w:t xml:space="preserve">olve </w:t>
+      </w:r>
+      <w:r>
+        <w:t>e</w:t>
+      </w:r>
+      <w:r>
+        <w:t>quations</w:t>
+      </w:r>
+      <w:r>
+        <w:t>.</w:t>
+      </w:r>
+    </w:p>
+    <w:p>
+      <w:pPr>
+        <w:rPr>
+          <w:rtl/>
+        </w:rPr>
+      </w:pPr>
+    </w:p>
+    <w:p>
+      <w:pPr>
+        <w:rPr>
+          <w:rtl/>
+        </w:rPr>
+      </w:pPr>
+    </w:p>
+    <w:p>
+      <w:pPr>
+        <w:rPr>
+          <w:rtl/>
+        </w:rPr>
+      </w:pPr>
+    </w:p>
+    <w:p>
+      <w:pPr>
+        <w:pStyle w:val="Heading3"/>
+        <w:rPr>
+          <w:rtl/>
+        </w:rPr>
+      </w:pPr>
+      <w:r>
+        <w:lastRenderedPageBreak/>
+        <w:t>Labels:</w:t>
+      </w:r>
+    </w:p>
+    <w:p>
+      <w:pPr>
+        <w:rPr>
+          <w:rtl/>
+        </w:rPr>
+      </w:pPr>
+      <w:r>
+        <w:t>All labels here have the same reason which is to guide the user on what and where to do.</w:t>
+      </w:r>
+    </w:p>
+    <w:p>
+      <w:pPr>
+        <w:pStyle w:val="Heading3"/>
+        <w:spacing w:line="360" w:lineRule="auto"/>
+        <w:rPr>
+          <w:rtl/>
+        </w:rPr>
+      </w:pPr>
+      <w:r>
+        <w:t>Text Field:</w:t>
+      </w:r>
+    </w:p>
+    <w:p>
+      <w:pPr>
+        <w:pStyle w:val="ListParagraph"/>
+        <w:numPr>
+          <w:ilvl w:val="0"/>
+          <w:numId w:val="36"/>
+        </w:numPr>
+      </w:pPr>
+      <w:r>
+        <w:t>Read the function from the user, which you want to solve</w:t>
+      </w:r>
+      <w:r>
+        <w:t xml:space="preserve"> it.</w:t>
+      </w:r>
+    </w:p>
+    <w:p>
+      <w:pPr>
+        <w:pStyle w:val="ListParagraph"/>
+        <w:numPr>
+          <w:ilvl w:val="0"/>
+          <w:numId w:val="36"/>
+        </w:numPr>
+      </w:pPr>
+      <w:r>
+        <w:t xml:space="preserve">Text field </w:t>
+      </w:r>
+      <w:proofErr w:type="gramStart"/>
+      <w:r>
+        <w:t>The</w:t>
+      </w:r>
+      <w:proofErr w:type="gramEnd"/>
+      <w:r>
+        <w:t xml:space="preserve"> variable you want to solve the equation for it</w:t>
+      </w:r>
+      <w:r>
+        <w:t>.</w:t>
+      </w:r>
+    </w:p>
+    <w:p>
+      <w:pPr>
+        <w:pStyle w:val="ListParagraph"/>
+        <w:numPr>
+          <w:ilvl w:val="0"/>
+          <w:numId w:val="36"/>
+        </w:numPr>
+      </w:pPr>
+      <w:r>
+        <w:t xml:space="preserve">display </w:t>
+      </w:r>
+      <w:r>
+        <w:t>the result of solving the equation</w:t>
+      </w:r>
+    </w:p>
+    <w:p>
+      <w:pPr>
+        <w:pStyle w:val="Heading3"/>
+      </w:pPr>
+      <w:r>
+        <w:t>Buttons</w:t>
+      </w:r>
+      <w:r>
+        <w:t>:</w:t>
+      </w:r>
+    </w:p>
+    <w:p>
+      <w:pPr>
+        <w:pStyle w:val="ListParagraph"/>
+        <w:numPr>
+          <w:ilvl w:val="0"/>
+          <w:numId w:val="34"/>
+        </w:numPr>
+      </w:pPr>
+      <w:r>
+        <w:t xml:space="preserve">A button when you press it, the </w:t>
+      </w:r>
+      <w:r>
+        <w:t>s</w:t>
+      </w:r>
+      <w:r>
+        <w:t xml:space="preserve">olve </w:t>
+      </w:r>
+      <w:r>
+        <w:t>e</w:t>
+      </w:r>
+      <w:r>
+        <w:t>quations</w:t>
+      </w:r>
+      <w:r>
+        <w:t xml:space="preserve"> process</w:t>
+      </w:r>
+      <w:r>
+        <w:t xml:space="preserve"> </w:t>
+      </w:r>
+      <w:r>
+        <w:t>occurs</w:t>
+      </w:r>
+      <w:r>
+        <w:t>.</w:t>
+      </w:r>
+    </w:p>
+    <w:p>
+      <w:pPr>
+        <w:pStyle w:val="ListParagraph"/>
+        <w:numPr>
+          <w:ilvl w:val="0"/>
+          <w:numId w:val="34"/>
+        </w:numPr>
+      </w:pPr>
+      <w:proofErr w:type="gramStart"/>
+      <w:r>
+        <w:t>Exit  button</w:t>
+      </w:r>
+      <w:proofErr w:type="gramEnd"/>
+      <w:r>
+        <w:t xml:space="preserve"> : to exit the </w:t>
+      </w:r>
+      <w:r>
+        <w:t>s</w:t>
+      </w:r>
+      <w:r>
+        <w:t xml:space="preserve">olve </w:t>
+      </w:r>
+      <w:r>
+        <w:t>e</w:t>
+      </w:r>
+      <w:r>
+        <w:t>quations</w:t>
+      </w:r>
+      <w:r>
+        <w:t xml:space="preserve"> screen but not close the main screen</w:t>
+      </w:r>
+      <w:r>
+        <w:t>.</w:t>
+      </w:r>
+      <w:r>
+        <w:t xml:space="preserve"> </w:t>
+      </w:r>
+    </w:p>
+    <w:p>
+      <w:pPr>
+        <w:rPr>
+          <w:rFonts w:hint="cs"/>
+          <w:rtl/>
+        </w:rPr>
+      </w:pPr>
+    </w:p>
+    <w:p/>
+    <w:p/>
+    <w:p/>
+    <w:p>
+      <w:pPr>
+        <w:rPr>
+          <w:rFonts w:hint="cs"/>
+          <w:rtl/>
+        </w:rPr>
+      </w:pPr>
     </w:p>
     <w:p>
       <w:pPr>
@@ -1075,6 +2234,12 @@
       </w:r>
     </w:p>
     <w:p>
+      <w:pPr>
+        <w:rPr>
+          <w:rFonts w:hint="cs"/>
+          <w:rtl/>
+        </w:rPr>
+      </w:pPr>
       <w:r>
         <w:br w:type="page"/>
       </w:r>
@@ -1563,7 +2728,7 @@
                     <pic:cNvPicPr/>
                   </pic:nvPicPr>
                   <pic:blipFill>
-                    <a:blip r:embed="rId10">
+                    <a:blip r:embed="rId14">
                       <a:extLst>
                         <a:ext uri="{28A0092B-C50C-407E-A947-70E740481C1C}">
                           <a14:useLocalDpi xmlns:a14="http://schemas.microsoft.com/office/drawing/2010/main" val="0"/>
@@ -1696,7 +2861,7 @@
                     <pic:cNvPicPr/>
                   </pic:nvPicPr>
                   <pic:blipFill>
-                    <a:blip r:embed="rId11">
+                    <a:blip r:embed="rId15">
                       <a:extLst>
                         <a:ext uri="{28A0092B-C50C-407E-A947-70E740481C1C}">
                           <a14:useLocalDpi xmlns:a14="http://schemas.microsoft.com/office/drawing/2010/main" val="0"/>
@@ -2365,7 +3530,7 @@
                     <pic:cNvPicPr/>
                   </pic:nvPicPr>
                   <pic:blipFill>
-                    <a:blip r:embed="rId11">
+                    <a:blip r:embed="rId15">
                       <a:extLst>
                         <a:ext uri="{28A0092B-C50C-407E-A947-70E740481C1C}">
                           <a14:useLocalDpi xmlns:a14="http://schemas.microsoft.com/office/drawing/2010/main" val="0"/>
@@ -4339,6 +5504,232 @@
     </w:lvl>
   </w:abstractNum>
   <w:abstractNum w:abstractNumId="1" w15:restartNumberingAfterBreak="0">
+    <w:nsid w:val="0E365155"/>
+    <w:multiLevelType w:val="hybridMultilevel"/>
+    <w:tmpl w:val="D03C08B8"/>
+    <w:lvl w:ilvl="0" w:tplc="04090001">
+      <w:start w:val="1"/>
+      <w:numFmt w:val="bullet"/>
+      <w:lvlText w:val=""/>
+      <w:lvlJc w:val="left"/>
+      <w:pPr>
+        <w:ind w:left="720" w:hanging="360"/>
+      </w:pPr>
+      <w:rPr>
+        <w:rFonts w:ascii="Symbol" w:hAnsi="Symbol" w:hint="default"/>
+      </w:rPr>
+    </w:lvl>
+    <w:lvl w:ilvl="1" w:tplc="04090003" w:tentative="1">
+      <w:start w:val="1"/>
+      <w:numFmt w:val="bullet"/>
+      <w:lvlText w:val="o"/>
+      <w:lvlJc w:val="left"/>
+      <w:pPr>
+        <w:ind w:left="1440" w:hanging="360"/>
+      </w:pPr>
+      <w:rPr>
+        <w:rFonts w:ascii="Courier New" w:hAnsi="Courier New" w:cs="Courier New" w:hint="default"/>
+      </w:rPr>
+    </w:lvl>
+    <w:lvl w:ilvl="2" w:tplc="04090005" w:tentative="1">
+      <w:start w:val="1"/>
+      <w:numFmt w:val="bullet"/>
+      <w:lvlText w:val=""/>
+      <w:lvlJc w:val="left"/>
+      <w:pPr>
+        <w:ind w:left="2160" w:hanging="360"/>
+      </w:pPr>
+      <w:rPr>
+        <w:rFonts w:ascii="Wingdings" w:hAnsi="Wingdings" w:hint="default"/>
+      </w:rPr>
+    </w:lvl>
+    <w:lvl w:ilvl="3" w:tplc="04090001" w:tentative="1">
+      <w:start w:val="1"/>
+      <w:numFmt w:val="bullet"/>
+      <w:lvlText w:val=""/>
+      <w:lvlJc w:val="left"/>
+      <w:pPr>
+        <w:ind w:left="2880" w:hanging="360"/>
+      </w:pPr>
+      <w:rPr>
+        <w:rFonts w:ascii="Symbol" w:hAnsi="Symbol" w:hint="default"/>
+      </w:rPr>
+    </w:lvl>
+    <w:lvl w:ilvl="4" w:tplc="04090003" w:tentative="1">
+      <w:start w:val="1"/>
+      <w:numFmt w:val="bullet"/>
+      <w:lvlText w:val="o"/>
+      <w:lvlJc w:val="left"/>
+      <w:pPr>
+        <w:ind w:left="3600" w:hanging="360"/>
+      </w:pPr>
+      <w:rPr>
+        <w:rFonts w:ascii="Courier New" w:hAnsi="Courier New" w:cs="Courier New" w:hint="default"/>
+      </w:rPr>
+    </w:lvl>
+    <w:lvl w:ilvl="5" w:tplc="04090005" w:tentative="1">
+      <w:start w:val="1"/>
+      <w:numFmt w:val="bullet"/>
+      <w:lvlText w:val=""/>
+      <w:lvlJc w:val="left"/>
+      <w:pPr>
+        <w:ind w:left="4320" w:hanging="360"/>
+      </w:pPr>
+      <w:rPr>
+        <w:rFonts w:ascii="Wingdings" w:hAnsi="Wingdings" w:hint="default"/>
+      </w:rPr>
+    </w:lvl>
+    <w:lvl w:ilvl="6" w:tplc="04090001" w:tentative="1">
+      <w:start w:val="1"/>
+      <w:numFmt w:val="bullet"/>
+      <w:lvlText w:val=""/>
+      <w:lvlJc w:val="left"/>
+      <w:pPr>
+        <w:ind w:left="5040" w:hanging="360"/>
+      </w:pPr>
+      <w:rPr>
+        <w:rFonts w:ascii="Symbol" w:hAnsi="Symbol" w:hint="default"/>
+      </w:rPr>
+    </w:lvl>
+    <w:lvl w:ilvl="7" w:tplc="04090003" w:tentative="1">
+      <w:start w:val="1"/>
+      <w:numFmt w:val="bullet"/>
+      <w:lvlText w:val="o"/>
+      <w:lvlJc w:val="left"/>
+      <w:pPr>
+        <w:ind w:left="5760" w:hanging="360"/>
+      </w:pPr>
+      <w:rPr>
+        <w:rFonts w:ascii="Courier New" w:hAnsi="Courier New" w:cs="Courier New" w:hint="default"/>
+      </w:rPr>
+    </w:lvl>
+    <w:lvl w:ilvl="8" w:tplc="04090005" w:tentative="1">
+      <w:start w:val="1"/>
+      <w:numFmt w:val="bullet"/>
+      <w:lvlText w:val=""/>
+      <w:lvlJc w:val="left"/>
+      <w:pPr>
+        <w:ind w:left="6480" w:hanging="360"/>
+      </w:pPr>
+      <w:rPr>
+        <w:rFonts w:ascii="Wingdings" w:hAnsi="Wingdings" w:hint="default"/>
+      </w:rPr>
+    </w:lvl>
+  </w:abstractNum>
+  <w:abstractNum w:abstractNumId="2" w15:restartNumberingAfterBreak="0">
+    <w:nsid w:val="0FBC5700"/>
+    <w:multiLevelType w:val="hybridMultilevel"/>
+    <w:tmpl w:val="DA5C8484"/>
+    <w:lvl w:ilvl="0" w:tplc="04090001">
+      <w:start w:val="1"/>
+      <w:numFmt w:val="bullet"/>
+      <w:lvlText w:val=""/>
+      <w:lvlJc w:val="left"/>
+      <w:pPr>
+        <w:ind w:left="720" w:hanging="360"/>
+      </w:pPr>
+      <w:rPr>
+        <w:rFonts w:ascii="Symbol" w:hAnsi="Symbol" w:hint="default"/>
+      </w:rPr>
+    </w:lvl>
+    <w:lvl w:ilvl="1" w:tplc="04090003" w:tentative="1">
+      <w:start w:val="1"/>
+      <w:numFmt w:val="bullet"/>
+      <w:lvlText w:val="o"/>
+      <w:lvlJc w:val="left"/>
+      <w:pPr>
+        <w:ind w:left="1440" w:hanging="360"/>
+      </w:pPr>
+      <w:rPr>
+        <w:rFonts w:ascii="Courier New" w:hAnsi="Courier New" w:cs="Courier New" w:hint="default"/>
+      </w:rPr>
+    </w:lvl>
+    <w:lvl w:ilvl="2" w:tplc="04090005" w:tentative="1">
+      <w:start w:val="1"/>
+      <w:numFmt w:val="bullet"/>
+      <w:lvlText w:val=""/>
+      <w:lvlJc w:val="left"/>
+      <w:pPr>
+        <w:ind w:left="2160" w:hanging="360"/>
+      </w:pPr>
+      <w:rPr>
+        <w:rFonts w:ascii="Wingdings" w:hAnsi="Wingdings" w:hint="default"/>
+      </w:rPr>
+    </w:lvl>
+    <w:lvl w:ilvl="3" w:tplc="04090001" w:tentative="1">
+      <w:start w:val="1"/>
+      <w:numFmt w:val="bullet"/>
+      <w:lvlText w:val=""/>
+      <w:lvlJc w:val="left"/>
+      <w:pPr>
+        <w:ind w:left="2880" w:hanging="360"/>
+      </w:pPr>
+      <w:rPr>
+        <w:rFonts w:ascii="Symbol" w:hAnsi="Symbol" w:hint="default"/>
+      </w:rPr>
+    </w:lvl>
+    <w:lvl w:ilvl="4" w:tplc="04090003" w:tentative="1">
+      <w:start w:val="1"/>
+      <w:numFmt w:val="bullet"/>
+      <w:lvlText w:val="o"/>
+      <w:lvlJc w:val="left"/>
+      <w:pPr>
+        <w:ind w:left="3600" w:hanging="360"/>
+      </w:pPr>
+      <w:rPr>
+        <w:rFonts w:ascii="Courier New" w:hAnsi="Courier New" w:cs="Courier New" w:hint="default"/>
+      </w:rPr>
+    </w:lvl>
+    <w:lvl w:ilvl="5" w:tplc="04090005" w:tentative="1">
+      <w:start w:val="1"/>
+      <w:numFmt w:val="bullet"/>
+      <w:lvlText w:val=""/>
+      <w:lvlJc w:val="left"/>
+      <w:pPr>
+        <w:ind w:left="4320" w:hanging="360"/>
+      </w:pPr>
+      <w:rPr>
+        <w:rFonts w:ascii="Wingdings" w:hAnsi="Wingdings" w:hint="default"/>
+      </w:rPr>
+    </w:lvl>
+    <w:lvl w:ilvl="6" w:tplc="04090001" w:tentative="1">
+      <w:start w:val="1"/>
+      <w:numFmt w:val="bullet"/>
+      <w:lvlText w:val=""/>
+      <w:lvlJc w:val="left"/>
+      <w:pPr>
+        <w:ind w:left="5040" w:hanging="360"/>
+      </w:pPr>
+      <w:rPr>
+        <w:rFonts w:ascii="Symbol" w:hAnsi="Symbol" w:hint="default"/>
+      </w:rPr>
+    </w:lvl>
+    <w:lvl w:ilvl="7" w:tplc="04090003" w:tentative="1">
+      <w:start w:val="1"/>
+      <w:numFmt w:val="bullet"/>
+      <w:lvlText w:val="o"/>
+      <w:lvlJc w:val="left"/>
+      <w:pPr>
+        <w:ind w:left="5760" w:hanging="360"/>
+      </w:pPr>
+      <w:rPr>
+        <w:rFonts w:ascii="Courier New" w:hAnsi="Courier New" w:cs="Courier New" w:hint="default"/>
+      </w:rPr>
+    </w:lvl>
+    <w:lvl w:ilvl="8" w:tplc="04090005" w:tentative="1">
+      <w:start w:val="1"/>
+      <w:numFmt w:val="bullet"/>
+      <w:lvlText w:val=""/>
+      <w:lvlJc w:val="left"/>
+      <w:pPr>
+        <w:ind w:left="6480" w:hanging="360"/>
+      </w:pPr>
+      <w:rPr>
+        <w:rFonts w:ascii="Wingdings" w:hAnsi="Wingdings" w:hint="default"/>
+      </w:rPr>
+    </w:lvl>
+  </w:abstractNum>
+  <w:abstractNum w:abstractNumId="3" w15:restartNumberingAfterBreak="0">
     <w:nsid w:val="118D02FF"/>
     <w:multiLevelType w:val="hybridMultilevel"/>
     <w:tmpl w:val="577EEBBE"/>
@@ -4451,7 +5842,7 @@
       </w:rPr>
     </w:lvl>
   </w:abstractNum>
-  <w:abstractNum w:abstractNumId="2" w15:restartNumberingAfterBreak="0">
+  <w:abstractNum w:abstractNumId="4" w15:restartNumberingAfterBreak="0">
     <w:nsid w:val="12D65992"/>
     <w:multiLevelType w:val="hybridMultilevel"/>
     <w:tmpl w:val="E89C5AD4"/>
@@ -4564,7 +5955,7 @@
       </w:rPr>
     </w:lvl>
   </w:abstractNum>
-  <w:abstractNum w:abstractNumId="3" w15:restartNumberingAfterBreak="0">
+  <w:abstractNum w:abstractNumId="5" w15:restartNumberingAfterBreak="0">
     <w:nsid w:val="13F563C9"/>
     <w:multiLevelType w:val="hybridMultilevel"/>
     <w:tmpl w:val="D832A2BC"/>
@@ -4653,7 +6044,7 @@
       </w:pPr>
     </w:lvl>
   </w:abstractNum>
-  <w:abstractNum w:abstractNumId="4" w15:restartNumberingAfterBreak="0">
+  <w:abstractNum w:abstractNumId="6" w15:restartNumberingAfterBreak="0">
     <w:nsid w:val="158365AA"/>
     <w:multiLevelType w:val="hybridMultilevel"/>
     <w:tmpl w:val="E72C47B0"/>
@@ -4766,7 +6157,7 @@
       </w:rPr>
     </w:lvl>
   </w:abstractNum>
-  <w:abstractNum w:abstractNumId="5" w15:restartNumberingAfterBreak="0">
+  <w:abstractNum w:abstractNumId="7" w15:restartNumberingAfterBreak="0">
     <w:nsid w:val="19CD0333"/>
     <w:multiLevelType w:val="hybridMultilevel"/>
     <w:tmpl w:val="C4F807AA"/>
@@ -4879,7 +6270,7 @@
       </w:rPr>
     </w:lvl>
   </w:abstractNum>
-  <w:abstractNum w:abstractNumId="6" w15:restartNumberingAfterBreak="0">
+  <w:abstractNum w:abstractNumId="8" w15:restartNumberingAfterBreak="0">
     <w:nsid w:val="1B316A6C"/>
     <w:multiLevelType w:val="hybridMultilevel"/>
     <w:tmpl w:val="06C055BA"/>
@@ -4992,7 +6383,7 @@
       </w:rPr>
     </w:lvl>
   </w:abstractNum>
-  <w:abstractNum w:abstractNumId="7" w15:restartNumberingAfterBreak="0">
+  <w:abstractNum w:abstractNumId="9" w15:restartNumberingAfterBreak="0">
     <w:nsid w:val="1BA77C4D"/>
     <w:multiLevelType w:val="hybridMultilevel"/>
     <w:tmpl w:val="B7525A48"/>
@@ -5105,7 +6496,7 @@
       </w:rPr>
     </w:lvl>
   </w:abstractNum>
-  <w:abstractNum w:abstractNumId="8" w15:restartNumberingAfterBreak="0">
+  <w:abstractNum w:abstractNumId="10" w15:restartNumberingAfterBreak="0">
     <w:nsid w:val="1C675B8F"/>
     <w:multiLevelType w:val="hybridMultilevel"/>
     <w:tmpl w:val="3B34C2F4"/>
@@ -5218,7 +6609,7 @@
       </w:rPr>
     </w:lvl>
   </w:abstractNum>
-  <w:abstractNum w:abstractNumId="9" w15:restartNumberingAfterBreak="0">
+  <w:abstractNum w:abstractNumId="11" w15:restartNumberingAfterBreak="0">
     <w:nsid w:val="1D795BBA"/>
     <w:multiLevelType w:val="hybridMultilevel"/>
     <w:tmpl w:val="798A44D6"/>
@@ -5307,7 +6698,7 @@
       </w:pPr>
     </w:lvl>
   </w:abstractNum>
-  <w:abstractNum w:abstractNumId="10" w15:restartNumberingAfterBreak="0">
+  <w:abstractNum w:abstractNumId="12" w15:restartNumberingAfterBreak="0">
     <w:nsid w:val="20563B50"/>
     <w:multiLevelType w:val="hybridMultilevel"/>
     <w:tmpl w:val="6A26C9DA"/>
@@ -5393,7 +6784,7 @@
       </w:pPr>
     </w:lvl>
   </w:abstractNum>
-  <w:abstractNum w:abstractNumId="11" w15:restartNumberingAfterBreak="0">
+  <w:abstractNum w:abstractNumId="13" w15:restartNumberingAfterBreak="0">
     <w:nsid w:val="26030DA5"/>
     <w:multiLevelType w:val="hybridMultilevel"/>
     <w:tmpl w:val="6F1E454E"/>
@@ -5482,7 +6873,7 @@
       </w:pPr>
     </w:lvl>
   </w:abstractNum>
-  <w:abstractNum w:abstractNumId="12" w15:restartNumberingAfterBreak="0">
+  <w:abstractNum w:abstractNumId="14" w15:restartNumberingAfterBreak="0">
     <w:nsid w:val="284F12BD"/>
     <w:multiLevelType w:val="hybridMultilevel"/>
     <w:tmpl w:val="31DACF02"/>
@@ -5571,7 +6962,7 @@
       </w:pPr>
     </w:lvl>
   </w:abstractNum>
-  <w:abstractNum w:abstractNumId="13" w15:restartNumberingAfterBreak="0">
+  <w:abstractNum w:abstractNumId="15" w15:restartNumberingAfterBreak="0">
     <w:nsid w:val="348B6C4C"/>
     <w:multiLevelType w:val="hybridMultilevel"/>
     <w:tmpl w:val="E48A0178"/>
@@ -5657,7 +7048,233 @@
       </w:pPr>
     </w:lvl>
   </w:abstractNum>
-  <w:abstractNum w:abstractNumId="14" w15:restartNumberingAfterBreak="0">
+  <w:abstractNum w:abstractNumId="16" w15:restartNumberingAfterBreak="0">
+    <w:nsid w:val="378B10E7"/>
+    <w:multiLevelType w:val="hybridMultilevel"/>
+    <w:tmpl w:val="1FD4816C"/>
+    <w:lvl w:ilvl="0" w:tplc="04090001">
+      <w:start w:val="1"/>
+      <w:numFmt w:val="bullet"/>
+      <w:lvlText w:val=""/>
+      <w:lvlJc w:val="left"/>
+      <w:pPr>
+        <w:ind w:left="720" w:hanging="360"/>
+      </w:pPr>
+      <w:rPr>
+        <w:rFonts w:ascii="Symbol" w:hAnsi="Symbol" w:hint="default"/>
+      </w:rPr>
+    </w:lvl>
+    <w:lvl w:ilvl="1" w:tplc="04090003" w:tentative="1">
+      <w:start w:val="1"/>
+      <w:numFmt w:val="bullet"/>
+      <w:lvlText w:val="o"/>
+      <w:lvlJc w:val="left"/>
+      <w:pPr>
+        <w:ind w:left="1440" w:hanging="360"/>
+      </w:pPr>
+      <w:rPr>
+        <w:rFonts w:ascii="Courier New" w:hAnsi="Courier New" w:cs="Courier New" w:hint="default"/>
+      </w:rPr>
+    </w:lvl>
+    <w:lvl w:ilvl="2" w:tplc="04090005" w:tentative="1">
+      <w:start w:val="1"/>
+      <w:numFmt w:val="bullet"/>
+      <w:lvlText w:val=""/>
+      <w:lvlJc w:val="left"/>
+      <w:pPr>
+        <w:ind w:left="2160" w:hanging="360"/>
+      </w:pPr>
+      <w:rPr>
+        <w:rFonts w:ascii="Wingdings" w:hAnsi="Wingdings" w:hint="default"/>
+      </w:rPr>
+    </w:lvl>
+    <w:lvl w:ilvl="3" w:tplc="04090001" w:tentative="1">
+      <w:start w:val="1"/>
+      <w:numFmt w:val="bullet"/>
+      <w:lvlText w:val=""/>
+      <w:lvlJc w:val="left"/>
+      <w:pPr>
+        <w:ind w:left="2880" w:hanging="360"/>
+      </w:pPr>
+      <w:rPr>
+        <w:rFonts w:ascii="Symbol" w:hAnsi="Symbol" w:hint="default"/>
+      </w:rPr>
+    </w:lvl>
+    <w:lvl w:ilvl="4" w:tplc="04090003" w:tentative="1">
+      <w:start w:val="1"/>
+      <w:numFmt w:val="bullet"/>
+      <w:lvlText w:val="o"/>
+      <w:lvlJc w:val="left"/>
+      <w:pPr>
+        <w:ind w:left="3600" w:hanging="360"/>
+      </w:pPr>
+      <w:rPr>
+        <w:rFonts w:ascii="Courier New" w:hAnsi="Courier New" w:cs="Courier New" w:hint="default"/>
+      </w:rPr>
+    </w:lvl>
+    <w:lvl w:ilvl="5" w:tplc="04090005" w:tentative="1">
+      <w:start w:val="1"/>
+      <w:numFmt w:val="bullet"/>
+      <w:lvlText w:val=""/>
+      <w:lvlJc w:val="left"/>
+      <w:pPr>
+        <w:ind w:left="4320" w:hanging="360"/>
+      </w:pPr>
+      <w:rPr>
+        <w:rFonts w:ascii="Wingdings" w:hAnsi="Wingdings" w:hint="default"/>
+      </w:rPr>
+    </w:lvl>
+    <w:lvl w:ilvl="6" w:tplc="04090001" w:tentative="1">
+      <w:start w:val="1"/>
+      <w:numFmt w:val="bullet"/>
+      <w:lvlText w:val=""/>
+      <w:lvlJc w:val="left"/>
+      <w:pPr>
+        <w:ind w:left="5040" w:hanging="360"/>
+      </w:pPr>
+      <w:rPr>
+        <w:rFonts w:ascii="Symbol" w:hAnsi="Symbol" w:hint="default"/>
+      </w:rPr>
+    </w:lvl>
+    <w:lvl w:ilvl="7" w:tplc="04090003" w:tentative="1">
+      <w:start w:val="1"/>
+      <w:numFmt w:val="bullet"/>
+      <w:lvlText w:val="o"/>
+      <w:lvlJc w:val="left"/>
+      <w:pPr>
+        <w:ind w:left="5760" w:hanging="360"/>
+      </w:pPr>
+      <w:rPr>
+        <w:rFonts w:ascii="Courier New" w:hAnsi="Courier New" w:cs="Courier New" w:hint="default"/>
+      </w:rPr>
+    </w:lvl>
+    <w:lvl w:ilvl="8" w:tplc="04090005" w:tentative="1">
+      <w:start w:val="1"/>
+      <w:numFmt w:val="bullet"/>
+      <w:lvlText w:val=""/>
+      <w:lvlJc w:val="left"/>
+      <w:pPr>
+        <w:ind w:left="6480" w:hanging="360"/>
+      </w:pPr>
+      <w:rPr>
+        <w:rFonts w:ascii="Wingdings" w:hAnsi="Wingdings" w:hint="default"/>
+      </w:rPr>
+    </w:lvl>
+  </w:abstractNum>
+  <w:abstractNum w:abstractNumId="17" w15:restartNumberingAfterBreak="0">
+    <w:nsid w:val="37AA3BFB"/>
+    <w:multiLevelType w:val="hybridMultilevel"/>
+    <w:tmpl w:val="A0FC9296"/>
+    <w:lvl w:ilvl="0" w:tplc="04090001">
+      <w:start w:val="1"/>
+      <w:numFmt w:val="bullet"/>
+      <w:lvlText w:val=""/>
+      <w:lvlJc w:val="left"/>
+      <w:pPr>
+        <w:ind w:left="720" w:hanging="360"/>
+      </w:pPr>
+      <w:rPr>
+        <w:rFonts w:ascii="Symbol" w:hAnsi="Symbol" w:hint="default"/>
+      </w:rPr>
+    </w:lvl>
+    <w:lvl w:ilvl="1" w:tplc="04090003" w:tentative="1">
+      <w:start w:val="1"/>
+      <w:numFmt w:val="bullet"/>
+      <w:lvlText w:val="o"/>
+      <w:lvlJc w:val="left"/>
+      <w:pPr>
+        <w:ind w:left="1440" w:hanging="360"/>
+      </w:pPr>
+      <w:rPr>
+        <w:rFonts w:ascii="Courier New" w:hAnsi="Courier New" w:cs="Courier New" w:hint="default"/>
+      </w:rPr>
+    </w:lvl>
+    <w:lvl w:ilvl="2" w:tplc="04090005" w:tentative="1">
+      <w:start w:val="1"/>
+      <w:numFmt w:val="bullet"/>
+      <w:lvlText w:val=""/>
+      <w:lvlJc w:val="left"/>
+      <w:pPr>
+        <w:ind w:left="2160" w:hanging="360"/>
+      </w:pPr>
+      <w:rPr>
+        <w:rFonts w:ascii="Wingdings" w:hAnsi="Wingdings" w:hint="default"/>
+      </w:rPr>
+    </w:lvl>
+    <w:lvl w:ilvl="3" w:tplc="04090001" w:tentative="1">
+      <w:start w:val="1"/>
+      <w:numFmt w:val="bullet"/>
+      <w:lvlText w:val=""/>
+      <w:lvlJc w:val="left"/>
+      <w:pPr>
+        <w:ind w:left="2880" w:hanging="360"/>
+      </w:pPr>
+      <w:rPr>
+        <w:rFonts w:ascii="Symbol" w:hAnsi="Symbol" w:hint="default"/>
+      </w:rPr>
+    </w:lvl>
+    <w:lvl w:ilvl="4" w:tplc="04090003" w:tentative="1">
+      <w:start w:val="1"/>
+      <w:numFmt w:val="bullet"/>
+      <w:lvlText w:val="o"/>
+      <w:lvlJc w:val="left"/>
+      <w:pPr>
+        <w:ind w:left="3600" w:hanging="360"/>
+      </w:pPr>
+      <w:rPr>
+        <w:rFonts w:ascii="Courier New" w:hAnsi="Courier New" w:cs="Courier New" w:hint="default"/>
+      </w:rPr>
+    </w:lvl>
+    <w:lvl w:ilvl="5" w:tplc="04090005" w:tentative="1">
+      <w:start w:val="1"/>
+      <w:numFmt w:val="bullet"/>
+      <w:lvlText w:val=""/>
+      <w:lvlJc w:val="left"/>
+      <w:pPr>
+        <w:ind w:left="4320" w:hanging="360"/>
+      </w:pPr>
+      <w:rPr>
+        <w:rFonts w:ascii="Wingdings" w:hAnsi="Wingdings" w:hint="default"/>
+      </w:rPr>
+    </w:lvl>
+    <w:lvl w:ilvl="6" w:tplc="04090001" w:tentative="1">
+      <w:start w:val="1"/>
+      <w:numFmt w:val="bullet"/>
+      <w:lvlText w:val=""/>
+      <w:lvlJc w:val="left"/>
+      <w:pPr>
+        <w:ind w:left="5040" w:hanging="360"/>
+      </w:pPr>
+      <w:rPr>
+        <w:rFonts w:ascii="Symbol" w:hAnsi="Symbol" w:hint="default"/>
+      </w:rPr>
+    </w:lvl>
+    <w:lvl w:ilvl="7" w:tplc="04090003" w:tentative="1">
+      <w:start w:val="1"/>
+      <w:numFmt w:val="bullet"/>
+      <w:lvlText w:val="o"/>
+      <w:lvlJc w:val="left"/>
+      <w:pPr>
+        <w:ind w:left="5760" w:hanging="360"/>
+      </w:pPr>
+      <w:rPr>
+        <w:rFonts w:ascii="Courier New" w:hAnsi="Courier New" w:cs="Courier New" w:hint="default"/>
+      </w:rPr>
+    </w:lvl>
+    <w:lvl w:ilvl="8" w:tplc="04090005" w:tentative="1">
+      <w:start w:val="1"/>
+      <w:numFmt w:val="bullet"/>
+      <w:lvlText w:val=""/>
+      <w:lvlJc w:val="left"/>
+      <w:pPr>
+        <w:ind w:left="6480" w:hanging="360"/>
+      </w:pPr>
+      <w:rPr>
+        <w:rFonts w:ascii="Wingdings" w:hAnsi="Wingdings" w:hint="default"/>
+      </w:rPr>
+    </w:lvl>
+  </w:abstractNum>
+  <w:abstractNum w:abstractNumId="18" w15:restartNumberingAfterBreak="0">
     <w:nsid w:val="3F6A08BB"/>
     <w:multiLevelType w:val="hybridMultilevel"/>
     <w:tmpl w:val="582AD986"/>
@@ -5743,7 +7360,7 @@
       </w:pPr>
     </w:lvl>
   </w:abstractNum>
-  <w:abstractNum w:abstractNumId="15" w15:restartNumberingAfterBreak="0">
+  <w:abstractNum w:abstractNumId="19" w15:restartNumberingAfterBreak="0">
     <w:nsid w:val="403455BB"/>
     <w:multiLevelType w:val="hybridMultilevel"/>
     <w:tmpl w:val="467C4F62"/>
@@ -5829,7 +7446,7 @@
       </w:pPr>
     </w:lvl>
   </w:abstractNum>
-  <w:abstractNum w:abstractNumId="16" w15:restartNumberingAfterBreak="0">
+  <w:abstractNum w:abstractNumId="20" w15:restartNumberingAfterBreak="0">
     <w:nsid w:val="49EB7CA1"/>
     <w:multiLevelType w:val="hybridMultilevel"/>
     <w:tmpl w:val="F5CA11D6"/>
@@ -5942,7 +7559,7 @@
       </w:rPr>
     </w:lvl>
   </w:abstractNum>
-  <w:abstractNum w:abstractNumId="17" w15:restartNumberingAfterBreak="0">
+  <w:abstractNum w:abstractNumId="21" w15:restartNumberingAfterBreak="0">
     <w:nsid w:val="4B03794E"/>
     <w:multiLevelType w:val="hybridMultilevel"/>
     <w:tmpl w:val="E376E542"/>
@@ -6028,7 +7645,7 @@
       </w:pPr>
     </w:lvl>
   </w:abstractNum>
-  <w:abstractNum w:abstractNumId="18" w15:restartNumberingAfterBreak="0">
+  <w:abstractNum w:abstractNumId="22" w15:restartNumberingAfterBreak="0">
     <w:nsid w:val="4D255A98"/>
     <w:multiLevelType w:val="hybridMultilevel"/>
     <w:tmpl w:val="87B00D76"/>
@@ -6141,7 +7758,7 @@
       </w:rPr>
     </w:lvl>
   </w:abstractNum>
-  <w:abstractNum w:abstractNumId="19" w15:restartNumberingAfterBreak="0">
+  <w:abstractNum w:abstractNumId="23" w15:restartNumberingAfterBreak="0">
     <w:nsid w:val="50AD331A"/>
     <w:multiLevelType w:val="hybridMultilevel"/>
     <w:tmpl w:val="4E50B7BA"/>
@@ -6254,7 +7871,120 @@
       </w:rPr>
     </w:lvl>
   </w:abstractNum>
-  <w:abstractNum w:abstractNumId="20" w15:restartNumberingAfterBreak="0">
+  <w:abstractNum w:abstractNumId="24" w15:restartNumberingAfterBreak="0">
+    <w:nsid w:val="56E972F4"/>
+    <w:multiLevelType w:val="hybridMultilevel"/>
+    <w:tmpl w:val="AA90E570"/>
+    <w:lvl w:ilvl="0" w:tplc="04090001">
+      <w:start w:val="1"/>
+      <w:numFmt w:val="bullet"/>
+      <w:lvlText w:val=""/>
+      <w:lvlJc w:val="left"/>
+      <w:pPr>
+        <w:ind w:left="720" w:hanging="360"/>
+      </w:pPr>
+      <w:rPr>
+        <w:rFonts w:ascii="Symbol" w:hAnsi="Symbol" w:hint="default"/>
+      </w:rPr>
+    </w:lvl>
+    <w:lvl w:ilvl="1" w:tplc="04090003" w:tentative="1">
+      <w:start w:val="1"/>
+      <w:numFmt w:val="bullet"/>
+      <w:lvlText w:val="o"/>
+      <w:lvlJc w:val="left"/>
+      <w:pPr>
+        <w:ind w:left="1440" w:hanging="360"/>
+      </w:pPr>
+      <w:rPr>
+        <w:rFonts w:ascii="Courier New" w:hAnsi="Courier New" w:cs="Courier New" w:hint="default"/>
+      </w:rPr>
+    </w:lvl>
+    <w:lvl w:ilvl="2" w:tplc="04090005" w:tentative="1">
+      <w:start w:val="1"/>
+      <w:numFmt w:val="bullet"/>
+      <w:lvlText w:val=""/>
+      <w:lvlJc w:val="left"/>
+      <w:pPr>
+        <w:ind w:left="2160" w:hanging="360"/>
+      </w:pPr>
+      <w:rPr>
+        <w:rFonts w:ascii="Wingdings" w:hAnsi="Wingdings" w:hint="default"/>
+      </w:rPr>
+    </w:lvl>
+    <w:lvl w:ilvl="3" w:tplc="04090001" w:tentative="1">
+      <w:start w:val="1"/>
+      <w:numFmt w:val="bullet"/>
+      <w:lvlText w:val=""/>
+      <w:lvlJc w:val="left"/>
+      <w:pPr>
+        <w:ind w:left="2880" w:hanging="360"/>
+      </w:pPr>
+      <w:rPr>
+        <w:rFonts w:ascii="Symbol" w:hAnsi="Symbol" w:hint="default"/>
+      </w:rPr>
+    </w:lvl>
+    <w:lvl w:ilvl="4" w:tplc="04090003" w:tentative="1">
+      <w:start w:val="1"/>
+      <w:numFmt w:val="bullet"/>
+      <w:lvlText w:val="o"/>
+      <w:lvlJc w:val="left"/>
+      <w:pPr>
+        <w:ind w:left="3600" w:hanging="360"/>
+      </w:pPr>
+      <w:rPr>
+        <w:rFonts w:ascii="Courier New" w:hAnsi="Courier New" w:cs="Courier New" w:hint="default"/>
+      </w:rPr>
+    </w:lvl>
+    <w:lvl w:ilvl="5" w:tplc="04090005" w:tentative="1">
+      <w:start w:val="1"/>
+      <w:numFmt w:val="bullet"/>
+      <w:lvlText w:val=""/>
+      <w:lvlJc w:val="left"/>
+      <w:pPr>
+        <w:ind w:left="4320" w:hanging="360"/>
+      </w:pPr>
+      <w:rPr>
+        <w:rFonts w:ascii="Wingdings" w:hAnsi="Wingdings" w:hint="default"/>
+      </w:rPr>
+    </w:lvl>
+    <w:lvl w:ilvl="6" w:tplc="04090001" w:tentative="1">
+      <w:start w:val="1"/>
+      <w:numFmt w:val="bullet"/>
+      <w:lvlText w:val=""/>
+      <w:lvlJc w:val="left"/>
+      <w:pPr>
+        <w:ind w:left="5040" w:hanging="360"/>
+      </w:pPr>
+      <w:rPr>
+        <w:rFonts w:ascii="Symbol" w:hAnsi="Symbol" w:hint="default"/>
+      </w:rPr>
+    </w:lvl>
+    <w:lvl w:ilvl="7" w:tplc="04090003" w:tentative="1">
+      <w:start w:val="1"/>
+      <w:numFmt w:val="bullet"/>
+      <w:lvlText w:val="o"/>
+      <w:lvlJc w:val="left"/>
+      <w:pPr>
+        <w:ind w:left="5760" w:hanging="360"/>
+      </w:pPr>
+      <w:rPr>
+        <w:rFonts w:ascii="Courier New" w:hAnsi="Courier New" w:cs="Courier New" w:hint="default"/>
+      </w:rPr>
+    </w:lvl>
+    <w:lvl w:ilvl="8" w:tplc="04090005" w:tentative="1">
+      <w:start w:val="1"/>
+      <w:numFmt w:val="bullet"/>
+      <w:lvlText w:val=""/>
+      <w:lvlJc w:val="left"/>
+      <w:pPr>
+        <w:ind w:left="6480" w:hanging="360"/>
+      </w:pPr>
+      <w:rPr>
+        <w:rFonts w:ascii="Wingdings" w:hAnsi="Wingdings" w:hint="default"/>
+      </w:rPr>
+    </w:lvl>
+  </w:abstractNum>
+  <w:abstractNum w:abstractNumId="25" w15:restartNumberingAfterBreak="0">
     <w:nsid w:val="59B83B53"/>
     <w:multiLevelType w:val="hybridMultilevel"/>
     <w:tmpl w:val="FE406608"/>
@@ -6367,7 +8097,7 @@
       </w:rPr>
     </w:lvl>
   </w:abstractNum>
-  <w:abstractNum w:abstractNumId="21" w15:restartNumberingAfterBreak="0">
+  <w:abstractNum w:abstractNumId="26" w15:restartNumberingAfterBreak="0">
     <w:nsid w:val="5BED6FBA"/>
     <w:multiLevelType w:val="hybridMultilevel"/>
     <w:tmpl w:val="F6B8B0B2"/>
@@ -6456,7 +8186,7 @@
       </w:pPr>
     </w:lvl>
   </w:abstractNum>
-  <w:abstractNum w:abstractNumId="22" w15:restartNumberingAfterBreak="0">
+  <w:abstractNum w:abstractNumId="27" w15:restartNumberingAfterBreak="0">
     <w:nsid w:val="5D1A7A30"/>
     <w:multiLevelType w:val="hybridMultilevel"/>
     <w:tmpl w:val="B4C2208C"/>
@@ -6542,7 +8272,7 @@
       </w:pPr>
     </w:lvl>
   </w:abstractNum>
-  <w:abstractNum w:abstractNumId="23" w15:restartNumberingAfterBreak="0">
+  <w:abstractNum w:abstractNumId="28" w15:restartNumberingAfterBreak="0">
     <w:nsid w:val="637A1DC5"/>
     <w:multiLevelType w:val="hybridMultilevel"/>
     <w:tmpl w:val="9FBED494"/>
@@ -6655,7 +8385,7 @@
       </w:rPr>
     </w:lvl>
   </w:abstractNum>
-  <w:abstractNum w:abstractNumId="24" w15:restartNumberingAfterBreak="0">
+  <w:abstractNum w:abstractNumId="29" w15:restartNumberingAfterBreak="0">
     <w:nsid w:val="664105EB"/>
     <w:multiLevelType w:val="hybridMultilevel"/>
     <w:tmpl w:val="6934618C"/>
@@ -6768,7 +8498,7 @@
       </w:rPr>
     </w:lvl>
   </w:abstractNum>
-  <w:abstractNum w:abstractNumId="25" w15:restartNumberingAfterBreak="0">
+  <w:abstractNum w:abstractNumId="30" w15:restartNumberingAfterBreak="0">
     <w:nsid w:val="66C0135A"/>
     <w:multiLevelType w:val="hybridMultilevel"/>
     <w:tmpl w:val="7A3836F6"/>
@@ -6881,7 +8611,7 @@
       </w:rPr>
     </w:lvl>
   </w:abstractNum>
-  <w:abstractNum w:abstractNumId="26" w15:restartNumberingAfterBreak="0">
+  <w:abstractNum w:abstractNumId="31" w15:restartNumberingAfterBreak="0">
     <w:nsid w:val="67476945"/>
     <w:multiLevelType w:val="hybridMultilevel"/>
     <w:tmpl w:val="6D663B22"/>
@@ -6967,7 +8697,7 @@
       </w:pPr>
     </w:lvl>
   </w:abstractNum>
-  <w:abstractNum w:abstractNumId="27" w15:restartNumberingAfterBreak="0">
+  <w:abstractNum w:abstractNumId="32" w15:restartNumberingAfterBreak="0">
     <w:nsid w:val="6B4C0BA8"/>
     <w:multiLevelType w:val="hybridMultilevel"/>
     <w:tmpl w:val="CC2663BC"/>
@@ -7080,7 +8810,7 @@
       </w:rPr>
     </w:lvl>
   </w:abstractNum>
-  <w:abstractNum w:abstractNumId="28" w15:restartNumberingAfterBreak="0">
+  <w:abstractNum w:abstractNumId="33" w15:restartNumberingAfterBreak="0">
     <w:nsid w:val="6D883D82"/>
     <w:multiLevelType w:val="hybridMultilevel"/>
     <w:tmpl w:val="EF1A7AA0"/>
@@ -7193,7 +8923,7 @@
       </w:rPr>
     </w:lvl>
   </w:abstractNum>
-  <w:abstractNum w:abstractNumId="29" w15:restartNumberingAfterBreak="0">
+  <w:abstractNum w:abstractNumId="34" w15:restartNumberingAfterBreak="0">
     <w:nsid w:val="76447022"/>
     <w:multiLevelType w:val="hybridMultilevel"/>
     <w:tmpl w:val="33F80F7A"/>
@@ -7306,7 +9036,7 @@
       </w:rPr>
     </w:lvl>
   </w:abstractNum>
-  <w:abstractNum w:abstractNumId="30" w15:restartNumberingAfterBreak="0">
+  <w:abstractNum w:abstractNumId="35" w15:restartNumberingAfterBreak="0">
     <w:nsid w:val="781F0A25"/>
     <w:multiLevelType w:val="hybridMultilevel"/>
     <w:tmpl w:val="C2FCEDBA"/>
@@ -7420,97 +9150,112 @@
     </w:lvl>
   </w:abstractNum>
   <w:num w:numId="1">
+    <w:abstractNumId w:val="34"/>
+  </w:num>
+  <w:num w:numId="2">
+    <w:abstractNumId w:val="33"/>
+  </w:num>
+  <w:num w:numId="3">
+    <w:abstractNumId w:val="20"/>
+  </w:num>
+  <w:num w:numId="4">
+    <w:abstractNumId w:val="3"/>
+  </w:num>
+  <w:num w:numId="5">
+    <w:abstractNumId w:val="30"/>
+  </w:num>
+  <w:num w:numId="6">
+    <w:abstractNumId w:val="18"/>
+  </w:num>
+  <w:num w:numId="7">
     <w:abstractNumId w:val="29"/>
   </w:num>
-  <w:num w:numId="2">
-    <w:abstractNumId w:val="28"/>
+  <w:num w:numId="8">
+    <w:abstractNumId w:val="32"/>
   </w:num>
-  <w:num w:numId="3">
-    <w:abstractNumId w:val="16"/>
+  <w:num w:numId="9">
+    <w:abstractNumId w:val="23"/>
   </w:num>
-  <w:num w:numId="4">
-    <w:abstractNumId w:val="1"/>
+  <w:num w:numId="10">
+    <w:abstractNumId w:val="7"/>
   </w:num>
-  <w:num w:numId="5">
+  <w:num w:numId="11">
+    <w:abstractNumId w:val="13"/>
+  </w:num>
+  <w:num w:numId="12">
+    <w:abstractNumId w:val="22"/>
+  </w:num>
+  <w:num w:numId="13">
     <w:abstractNumId w:val="25"/>
   </w:num>
-  <w:num w:numId="6">
+  <w:num w:numId="14">
     <w:abstractNumId w:val="14"/>
   </w:num>
-  <w:num w:numId="7">
-    <w:abstractNumId w:val="24"/>
-  </w:num>
-  <w:num w:numId="8">
-    <w:abstractNumId w:val="27"/>
-  </w:num>
-  <w:num w:numId="9">
-    <w:abstractNumId w:val="19"/>
-  </w:num>
-  <w:num w:numId="10">
-    <w:abstractNumId w:val="5"/>
-  </w:num>
-  <w:num w:numId="11">
+  <w:num w:numId="15">
     <w:abstractNumId w:val="11"/>
   </w:num>
-  <w:num w:numId="12">
-    <w:abstractNumId w:val="18"/>
-  </w:num>
-  <w:num w:numId="13">
-    <w:abstractNumId w:val="20"/>
-  </w:num>
-  <w:num w:numId="14">
-    <w:abstractNumId w:val="12"/>
-  </w:num>
-  <w:num w:numId="15">
-    <w:abstractNumId w:val="9"/>
-  </w:num>
   <w:num w:numId="16">
-    <w:abstractNumId w:val="21"/>
+    <w:abstractNumId w:val="26"/>
   </w:num>
   <w:num w:numId="17">
-    <w:abstractNumId w:val="3"/>
+    <w:abstractNumId w:val="5"/>
   </w:num>
   <w:num w:numId="18">
     <w:abstractNumId w:val="0"/>
   </w:num>
   <w:num w:numId="19">
-    <w:abstractNumId w:val="13"/>
+    <w:abstractNumId w:val="15"/>
   </w:num>
   <w:num w:numId="20">
+    <w:abstractNumId w:val="12"/>
+  </w:num>
+  <w:num w:numId="21">
+    <w:abstractNumId w:val="28"/>
+  </w:num>
+  <w:num w:numId="22">
     <w:abstractNumId w:val="10"/>
   </w:num>
-  <w:num w:numId="21">
-    <w:abstractNumId w:val="23"/>
+  <w:num w:numId="23">
+    <w:abstractNumId w:val="31"/>
   </w:num>
-  <w:num w:numId="22">
+  <w:num w:numId="24">
+    <w:abstractNumId w:val="19"/>
+  </w:num>
+  <w:num w:numId="25">
+    <w:abstractNumId w:val="6"/>
+  </w:num>
+  <w:num w:numId="26">
+    <w:abstractNumId w:val="35"/>
+  </w:num>
+  <w:num w:numId="27">
+    <w:abstractNumId w:val="21"/>
+  </w:num>
+  <w:num w:numId="28">
+    <w:abstractNumId w:val="9"/>
+  </w:num>
+  <w:num w:numId="29">
+    <w:abstractNumId w:val="27"/>
+  </w:num>
+  <w:num w:numId="30">
+    <w:abstractNumId w:val="4"/>
+  </w:num>
+  <w:num w:numId="31">
     <w:abstractNumId w:val="8"/>
   </w:num>
-  <w:num w:numId="23">
-    <w:abstractNumId w:val="26"/>
-  </w:num>
-  <w:num w:numId="24">
-    <w:abstractNumId w:val="15"/>
-  </w:num>
-  <w:num w:numId="25">
-    <w:abstractNumId w:val="4"/>
-  </w:num>
-  <w:num w:numId="26">
-    <w:abstractNumId w:val="30"/>
-  </w:num>
-  <w:num w:numId="27">
-    <w:abstractNumId w:val="17"/>
-  </w:num>
-  <w:num w:numId="28">
-    <w:abstractNumId w:val="7"/>
-  </w:num>
-  <w:num w:numId="29">
-    <w:abstractNumId w:val="22"/>
-  </w:num>
-  <w:num w:numId="30">
+  <w:num w:numId="32">
     <w:abstractNumId w:val="2"/>
   </w:num>
-  <w:num w:numId="31">
-    <w:abstractNumId w:val="6"/>
+  <w:num w:numId="33">
+    <w:abstractNumId w:val="16"/>
+  </w:num>
+  <w:num w:numId="34">
+    <w:abstractNumId w:val="24"/>
+  </w:num>
+  <w:num w:numId="35">
+    <w:abstractNumId w:val="1"/>
+  </w:num>
+  <w:num w:numId="36">
+    <w:abstractNumId w:val="17"/>
   </w:num>
 </w:numbering>
 </file>
@@ -7913,7 +9658,10 @@
   <w:style w:type="paragraph" w:default="1" w:styleId="Normal">
     <w:name w:val="Normal"/>
     <w:qFormat/>
-    <w:rsid w:val="00B9113B"/>
+    <w:rsid w:val="00B17EEC"/>
+    <w:pPr>
+      <w:spacing w:line="256" w:lineRule="auto"/>
+    </w:pPr>
     <w:rPr>
       <w:rFonts w:asciiTheme="majorBidi" w:hAnsiTheme="majorBidi"/>
       <w:sz w:val="24"/>
@@ -7953,7 +9701,7 @@
     <w:pPr>
       <w:keepNext/>
       <w:keepLines/>
-      <w:spacing w:before="40" w:after="0"/>
+      <w:spacing w:before="40" w:after="0" w:line="259" w:lineRule="auto"/>
       <w:outlineLvl w:val="1"/>
     </w:pPr>
     <w:rPr>
@@ -7976,7 +9724,7 @@
     <w:pPr>
       <w:keepNext/>
       <w:keepLines/>
-      <w:spacing w:before="40" w:after="0"/>
+      <w:spacing w:before="40" w:after="0" w:line="259" w:lineRule="auto"/>
       <w:outlineLvl w:val="2"/>
     </w:pPr>
     <w:rPr>
@@ -8035,6 +9783,7 @@
     <w:qFormat/>
     <w:rsid w:val="004045BF"/>
     <w:pPr>
+      <w:spacing w:line="259" w:lineRule="auto"/>
       <w:ind w:left="720"/>
       <w:contextualSpacing/>
     </w:pPr>
@@ -8090,6 +9839,7 @@
       <w:numPr>
         <w:ilvl w:val="1"/>
       </w:numPr>
+      <w:spacing w:line="259" w:lineRule="auto"/>
     </w:pPr>
     <w:rPr>
       <w:rFonts w:eastAsiaTheme="minorEastAsia"/>
@@ -8148,7 +9898,7 @@
     <w:qFormat/>
     <w:rsid w:val="005B2742"/>
     <w:pPr>
-      <w:spacing w:before="200"/>
+      <w:spacing w:before="200" w:line="259" w:lineRule="auto"/>
       <w:ind w:left="864" w:right="864"/>
       <w:jc w:val="center"/>
     </w:pPr>

</xml_diff>

<commit_message>
Ibrahim added a conclusion
</commit_message>
<xml_diff>
--- a/report.docx
+++ b/report.docx
@@ -1,6 +1,6 @@
 
 <file path=word/document.xml><?xml version="1.0" encoding="utf-8"?>
-<w:document xmlns:wpc="http://schemas.microsoft.com/office/word/2010/wordprocessingCanvas" xmlns:cx="http://schemas.microsoft.com/office/drawing/2014/chartex" xmlns:cx1="http://schemas.microsoft.com/office/drawing/2015/9/8/chartex" xmlns:cx2="http://schemas.microsoft.com/office/drawing/2015/10/21/chartex" xmlns:cx3="http://schemas.microsoft.com/office/drawing/2016/5/9/chartex" xmlns:cx4="http://schemas.microsoft.com/office/drawing/2016/5/10/chartex" xmlns:cx5="http://schemas.microsoft.com/office/drawing/2016/5/11/chartex" xmlns:cx6="http://schemas.microsoft.com/office/drawing/2016/5/12/chartex" xmlns:cx7="http://schemas.microsoft.com/office/drawing/2016/5/13/chartex" xmlns:cx8="http://schemas.microsoft.com/office/drawing/2016/5/14/chartex" xmlns:mc="http://schemas.openxmlformats.org/markup-compatibility/2006" xmlns:aink="http://schemas.microsoft.com/office/drawing/2016/ink" xmlns:am3d="http://schemas.microsoft.com/office/drawing/2017/model3d" xmlns:o="urn:schemas-microsoft-com:office:office" xmlns:r="http://schemas.openxmlformats.org/officeDocument/2006/relationships" xmlns:m="http://schemas.openxmlformats.org/officeDocument/2006/math" xmlns:v="urn:schemas-microsoft-com:vml" xmlns:wp14="http://schemas.microsoft.com/office/word/2010/wordprocessingDrawing" xmlns:wp="http://schemas.openxmlformats.org/drawingml/2006/wordprocessingDrawing" xmlns:w10="urn:schemas-microsoft-com:office:word" xmlns:w="http://schemas.openxmlformats.org/wordprocessingml/2006/main" xmlns:w14="http://schemas.microsoft.com/office/word/2010/wordml" xmlns:w15="http://schemas.microsoft.com/office/word/2012/wordml" xmlns:w16cex="http://schemas.microsoft.com/office/word/2018/wordml/cex" xmlns:w16cid="http://schemas.microsoft.com/office/word/2016/wordml/cid" xmlns:w16="http://schemas.microsoft.com/office/word/2018/wordml" xmlns:w16sdtdh="http://schemas.microsoft.com/office/word/2020/wordml/sdtdatahash" xmlns:w16se="http://schemas.microsoft.com/office/word/2015/wordml/symex" xmlns:wpg="http://schemas.microsoft.com/office/word/2010/wordprocessingGroup" xmlns:wpi="http://schemas.microsoft.com/office/word/2010/wordprocessingInk" xmlns:wne="http://schemas.microsoft.com/office/word/2006/wordml" xmlns:wps="http://schemas.microsoft.com/office/word/2010/wordprocessingShape" mc:Ignorable="w14 w15 w16se w16cid w16 w16cex w16sdtdh wp14">
+<w:document xmlns:wpc="http://schemas.microsoft.com/office/word/2010/wordprocessingCanvas" xmlns:mc="http://schemas.openxmlformats.org/markup-compatibility/2006" xmlns:o="urn:schemas-microsoft-com:office:office" xmlns:r="http://schemas.openxmlformats.org/officeDocument/2006/relationships" xmlns:m="http://schemas.openxmlformats.org/officeDocument/2006/math" xmlns:v="urn:schemas-microsoft-com:vml" xmlns:wp14="http://schemas.microsoft.com/office/word/2010/wordprocessingDrawing" xmlns:wp="http://schemas.openxmlformats.org/drawingml/2006/wordprocessingDrawing" xmlns:w10="urn:schemas-microsoft-com:office:word" xmlns:w="http://schemas.openxmlformats.org/wordprocessingml/2006/main" xmlns:w14="http://schemas.microsoft.com/office/word/2010/wordml" xmlns:w15="http://schemas.microsoft.com/office/word/2012/wordml" xmlns:wpg="http://schemas.microsoft.com/office/word/2010/wordprocessingGroup" xmlns:wpi="http://schemas.microsoft.com/office/word/2010/wordprocessingInk" xmlns:wne="http://schemas.microsoft.com/office/word/2006/wordml" xmlns:wps="http://schemas.microsoft.com/office/word/2010/wordprocessingShape" mc:Ignorable="w14 w15 wp14">
   <w:body>
     <w:p>
       <w:pPr>
@@ -350,6 +350,14 @@
           <w:sz w:val="32"/>
           <w:szCs w:val="32"/>
         </w:rPr>
+        <w:t xml:space="preserve">                  </w:t>
+      </w:r>
+      <w:r>
+        <w:rPr>
+          <w:rFonts w:cstheme="majorBidi"/>
+          <w:sz w:val="32"/>
+          <w:szCs w:val="32"/>
+        </w:rPr>
         <w:t>120191573</w:t>
       </w:r>
       <w:r>
@@ -359,8 +367,44 @@
           <w:szCs w:val="32"/>
         </w:rPr>
         <w:br/>
-        <w:t>Ahmad Mazen Elhelou</w:t>
-      </w:r>
+        <w:t xml:space="preserve">Ahmad </w:t>
+      </w:r>
+      <w:proofErr w:type="spellStart"/>
+      <w:r>
+        <w:rPr>
+          <w:rFonts w:cstheme="majorBidi"/>
+          <w:sz w:val="32"/>
+          <w:szCs w:val="32"/>
+        </w:rPr>
+        <w:t>Mazen</w:t>
+      </w:r>
+      <w:proofErr w:type="spellEnd"/>
+      <w:r>
+        <w:rPr>
+          <w:rFonts w:cstheme="majorBidi"/>
+          <w:sz w:val="32"/>
+          <w:szCs w:val="32"/>
+        </w:rPr>
+        <w:t xml:space="preserve"> </w:t>
+      </w:r>
+      <w:proofErr w:type="spellStart"/>
+      <w:r>
+        <w:rPr>
+          <w:rFonts w:cstheme="majorBidi"/>
+          <w:sz w:val="32"/>
+          <w:szCs w:val="32"/>
+        </w:rPr>
+        <w:t>E</w:t>
+      </w:r>
+      <w:r>
+        <w:rPr>
+          <w:rFonts w:cstheme="majorBidi"/>
+          <w:sz w:val="32"/>
+          <w:szCs w:val="32"/>
+        </w:rPr>
+        <w:t>lhelou</w:t>
+      </w:r>
+      <w:proofErr w:type="spellEnd"/>
       <w:r>
         <w:rPr>
           <w:rFonts w:cstheme="majorBidi"/>
@@ -377,24 +421,57 @@
           <w:szCs w:val="32"/>
         </w:rPr>
         <w:br/>
-      </w:r>
-      <w:proofErr w:type="gramStart"/>
+        <w:t xml:space="preserve">Ibrahim Tarek </w:t>
+      </w:r>
+      <w:proofErr w:type="spellStart"/>
       <w:r>
         <w:rPr>
           <w:rFonts w:cstheme="majorBidi"/>
           <w:sz w:val="32"/>
           <w:szCs w:val="32"/>
         </w:rPr>
-        <w:t>Ibrahim ,</w:t>
-      </w:r>
-      <w:proofErr w:type="gramEnd"/>
+        <w:t>Eslim</w:t>
+      </w:r>
+      <w:proofErr w:type="spellEnd"/>
       <w:r>
         <w:rPr>
           <w:rFonts w:cstheme="majorBidi"/>
           <w:sz w:val="32"/>
           <w:szCs w:val="32"/>
         </w:rPr>
-        <w:t>,, ,,, 12019</w:t>
+        <w:t xml:space="preserve"> </w:t>
+      </w:r>
+      <w:r>
+        <w:rPr>
+          <w:rFonts w:cstheme="majorBidi"/>
+          <w:sz w:val="32"/>
+          <w:szCs w:val="32"/>
+        </w:rPr>
+        <w:tab/>
+      </w:r>
+      <w:r>
+        <w:rPr>
+          <w:rFonts w:cstheme="majorBidi"/>
+          <w:sz w:val="32"/>
+          <w:szCs w:val="32"/>
+        </w:rPr>
+        <w:tab/>
+      </w:r>
+      <w:r>
+        <w:rPr>
+          <w:rFonts w:cstheme="majorBidi"/>
+          <w:sz w:val="32"/>
+          <w:szCs w:val="32"/>
+        </w:rPr>
+        <w:t>12019</w:t>
+      </w:r>
+      <w:r>
+        <w:rPr>
+          <w:rFonts w:cstheme="majorBidi"/>
+          <w:sz w:val="32"/>
+          <w:szCs w:val="32"/>
+        </w:rPr>
+        <w:t>0607</w:t>
       </w:r>
       <w:r>
         <w:rPr>
@@ -692,19 +769,7 @@
         <w:rPr>
           <w:rStyle w:val="QuoteChar"/>
         </w:rPr>
-        <w:t>“</w:t>
-      </w:r>
-      <w:r>
-        <w:rPr>
-          <w:rStyle w:val="QuoteChar"/>
-        </w:rPr>
-        <w:t>App Designer lets you create professional apps without having to be a professional software developer. Drag and drop visual components to lay out the design of your graphical user interface (GUI) and use the integrated editor to quickly program its behavior.</w:t>
-      </w:r>
-      <w:r>
-        <w:rPr>
-          <w:rStyle w:val="QuoteChar"/>
-        </w:rPr>
-        <w:t>”</w:t>
+        <w:t>“App Designer lets you create professional apps without having to be a professional software developer. Drag and drop visual components to lay out the design of your graphical user interface (GUI) and use the integrated editor to quickly program its behavior.”</w:t>
       </w:r>
       <w:r>
         <w:rPr>
@@ -780,7 +845,13 @@
       </w:r>
     </w:p>
     <w:p>
-      <w:r>
+      <w:pPr>
+        <w:pStyle w:val="Heading3"/>
+      </w:pPr>
+      <w:r>
+        <w:rPr>
+          <w:noProof/>
+        </w:rPr>
         <w:drawing>
           <wp:inline distT="0" distB="0" distL="0" distR="0" wp14:anchorId="07B8DE22" wp14:editId="40A275FF">
             <wp:extent cx="5943600" cy="4137660"/>
@@ -827,28 +898,34 @@
     </w:p>
     <w:p>
       <w:pPr>
-        <w:rPr>
-          <w:b/>
-          <w:bCs/>
-        </w:rPr>
-      </w:pPr>
-      <w:r>
-        <w:rPr>
-          <w:rStyle w:val="Heading3Char"/>
-        </w:rPr>
+        <w:pStyle w:val="Heading3"/>
+        <w:tabs>
+          <w:tab w:val="left" w:pos="1155"/>
+        </w:tabs>
+      </w:pPr>
+      <w:r>
         <w:t>Labels:</w:t>
       </w:r>
-    </w:p>
-    <w:p>
-      <w:r>
-        <w:t>All labels here have the same reason which is guide the user what and where to do.</w:t>
-      </w:r>
-    </w:p>
-    <w:p>
-      <w:r>
-        <w:rPr>
-          <w:rStyle w:val="Heading3Char"/>
-        </w:rPr>
+      <w:r>
+        <w:rPr>
+          <w:b w:val="0"/>
+        </w:rPr>
+        <w:tab/>
+      </w:r>
+    </w:p>
+    <w:p>
+      <w:r>
+        <w:t>All labels here have the same reason which is to guide the user on what and where to do</w:t>
+      </w:r>
+      <w:r>
+        <w:t>.</w:t>
+      </w:r>
+    </w:p>
+    <w:p>
+      <w:pPr>
+        <w:pStyle w:val="Heading3"/>
+      </w:pPr>
+      <w:r>
         <w:t>Buttons</w:t>
       </w:r>
       <w:r>
@@ -856,6 +933,11 @@
       </w:r>
     </w:p>
     <w:p>
+      <w:pPr>
+        <w:rPr>
+          <w:rtl/>
+        </w:rPr>
+      </w:pPr>
       <w:r>
         <w:t>We have two buttons here:</w:t>
       </w:r>
@@ -887,6 +969,7 @@
         <w:t>Convolution: making the convolution operation between f and h and plot the result in the second UI Axis.</w:t>
       </w:r>
     </w:p>
+    <w:p/>
     <w:p>
       <w:pPr>
         <w:pStyle w:val="Heading3"/>
@@ -1015,72 +1098,1126 @@
     </w:p>
     <w:p>
       <w:r>
-        <w:t>This….</w:t>
-      </w:r>
-    </w:p>
+        <w:rPr>
+          <w:noProof/>
+        </w:rPr>
+        <w:drawing>
+          <wp:anchor distT="0" distB="0" distL="114300" distR="114300" simplePos="0" relativeHeight="251663360" behindDoc="1" locked="0" layoutInCell="1" allowOverlap="1" wp14:anchorId="6B44BBD2" wp14:editId="38FDE8C3">
+            <wp:simplePos x="0" y="0"/>
+            <wp:positionH relativeFrom="margin">
+              <wp:align>right</wp:align>
+            </wp:positionH>
+            <wp:positionV relativeFrom="paragraph">
+              <wp:posOffset>324485</wp:posOffset>
+            </wp:positionV>
+            <wp:extent cx="6015709" cy="3867150"/>
+            <wp:effectExtent l="0" t="0" r="4445" b="0"/>
+            <wp:wrapTight wrapText="bothSides">
+              <wp:wrapPolygon edited="0">
+                <wp:start x="0" y="0"/>
+                <wp:lineTo x="0" y="21494"/>
+                <wp:lineTo x="21548" y="21494"/>
+                <wp:lineTo x="21548" y="0"/>
+                <wp:lineTo x="0" y="0"/>
+              </wp:wrapPolygon>
+            </wp:wrapTight>
+            <wp:docPr id="5" name="Picture 5"/>
+            <wp:cNvGraphicFramePr>
+              <a:graphicFrameLocks xmlns:a="http://schemas.openxmlformats.org/drawingml/2006/main" noChangeAspect="1"/>
+            </wp:cNvGraphicFramePr>
+            <a:graphic xmlns:a="http://schemas.openxmlformats.org/drawingml/2006/main">
+              <a:graphicData uri="http://schemas.openxmlformats.org/drawingml/2006/picture">
+                <pic:pic xmlns:pic="http://schemas.openxmlformats.org/drawingml/2006/picture">
+                  <pic:nvPicPr>
+                    <pic:cNvPr id="1" name=""/>
+                    <pic:cNvPicPr/>
+                  </pic:nvPicPr>
+                  <pic:blipFill>
+                    <a:blip r:embed="rId10">
+                      <a:extLst>
+                        <a:ext uri="{28A0092B-C50C-407E-A947-70E740481C1C}">
+                          <a14:useLocalDpi xmlns:a14="http://schemas.microsoft.com/office/drawing/2010/main" val="0"/>
+                        </a:ext>
+                      </a:extLst>
+                    </a:blip>
+                    <a:stretch>
+                      <a:fillRect/>
+                    </a:stretch>
+                  </pic:blipFill>
+                  <pic:spPr>
+                    <a:xfrm>
+                      <a:off x="0" y="0"/>
+                      <a:ext cx="6015709" cy="3867150"/>
+                    </a:xfrm>
+                    <a:prstGeom prst="rect">
+                      <a:avLst/>
+                    </a:prstGeom>
+                  </pic:spPr>
+                </pic:pic>
+              </a:graphicData>
+            </a:graphic>
+          </wp:anchor>
+        </w:drawing>
+      </w:r>
+      <w:r>
+        <w:t>This</w:t>
+      </w:r>
+      <w:r>
+        <w:t xml:space="preserve"> screen</w:t>
+      </w:r>
+      <w:r>
+        <w:t xml:space="preserve"> has different transformations (</w:t>
+      </w:r>
+      <w:proofErr w:type="spellStart"/>
+      <w:proofErr w:type="gramStart"/>
+      <w:r>
+        <w:t>Fourrier</w:t>
+      </w:r>
+      <w:proofErr w:type="spellEnd"/>
+      <w:r>
+        <w:t xml:space="preserve"> </w:t>
+      </w:r>
+      <w:r>
+        <w:t>,</w:t>
+      </w:r>
+      <w:proofErr w:type="gramEnd"/>
+      <w:r>
+        <w:t xml:space="preserve"> Laplace and Z</w:t>
+      </w:r>
+      <w:r>
+        <w:t xml:space="preserve"> </w:t>
+      </w:r>
+      <w:r>
+        <w:t>).</w:t>
+      </w:r>
+    </w:p>
+    <w:p>
+      <w:r>
+        <w:t>As we see above, this screen contains a components for transformations.</w:t>
+      </w:r>
+    </w:p>
+    <w:p/>
     <w:p>
       <w:pPr>
         <w:pStyle w:val="Heading3"/>
       </w:pPr>
       <w:r>
-        <w:t>C1:</w:t>
-      </w:r>
-    </w:p>
-    <w:p>
-      <w:proofErr w:type="spellStart"/>
-      <w:r>
-        <w:t>Blabala</w:t>
-      </w:r>
-      <w:proofErr w:type="spellEnd"/>
+        <w:lastRenderedPageBreak/>
+        <w:t>Label</w:t>
+      </w:r>
+      <w:r>
+        <w:t>:</w:t>
+      </w:r>
+    </w:p>
+    <w:p>
+      <w:pPr>
+        <w:pStyle w:val="ListParagraph"/>
+        <w:numPr>
+          <w:ilvl w:val="0"/>
+          <w:numId w:val="32"/>
+        </w:numPr>
+      </w:pPr>
+      <w:r>
+        <w:t>labels guide the user what and where to do.</w:t>
+      </w:r>
+    </w:p>
+    <w:p>
+      <w:pPr>
+        <w:pStyle w:val="ListParagraph"/>
+        <w:numPr>
+          <w:ilvl w:val="0"/>
+          <w:numId w:val="32"/>
+        </w:numPr>
+      </w:pPr>
+      <w:r>
+        <w:t xml:space="preserve">Label </w:t>
+      </w:r>
+      <w:r>
+        <w:t>t</w:t>
+      </w:r>
+      <w:r>
+        <w:t xml:space="preserve">o display the </w:t>
+      </w:r>
+      <w:r>
+        <w:t xml:space="preserve">transformations </w:t>
+      </w:r>
+      <w:r>
+        <w:t>result</w:t>
+      </w:r>
+    </w:p>
+    <w:p>
+      <w:pPr>
+        <w:pStyle w:val="Heading3"/>
+        <w:spacing w:line="360" w:lineRule="auto"/>
+      </w:pPr>
+      <w:r>
+        <w:t>Text Field</w:t>
+      </w:r>
+      <w:r>
+        <w:t>:</w:t>
+      </w:r>
+    </w:p>
+    <w:p>
+      <w:pPr>
+        <w:rPr>
+          <w:rtl/>
+        </w:rPr>
+      </w:pPr>
+      <w:r>
+        <w:t>f(t): read the function from the user</w:t>
+      </w:r>
+      <w:r>
+        <w:t>, t</w:t>
+      </w:r>
+      <w:r>
+        <w:t>o convert it from a time domain to the desired domain</w:t>
+      </w:r>
+    </w:p>
+    <w:p>
+      <w:pPr>
+        <w:pStyle w:val="Heading3"/>
+        <w:rPr>
+          <w:rtl/>
+        </w:rPr>
+      </w:pPr>
+      <w:r>
+        <w:t>Drop Down List:</w:t>
+      </w:r>
+    </w:p>
+    <w:p>
+      <w:r>
+        <w:t>When you click on it, a list of transfers to different domains appear</w:t>
+      </w:r>
+      <w:r>
+        <w:t xml:space="preserve"> </w:t>
+      </w:r>
+      <w:r>
+        <w:t>(</w:t>
+      </w:r>
+      <w:r>
+        <w:t>Fourier</w:t>
+      </w:r>
+      <w:r>
+        <w:t>,</w:t>
+      </w:r>
+      <w:r>
+        <w:t xml:space="preserve"> </w:t>
+      </w:r>
+      <w:r>
+        <w:t>Laplace and Z).</w:t>
+      </w:r>
+    </w:p>
+    <w:p>
+      <w:pPr>
+        <w:pStyle w:val="Heading3"/>
+      </w:pPr>
+      <w:r>
+        <w:t>Buttons</w:t>
+      </w:r>
+      <w:r>
+        <w:t>:</w:t>
+      </w:r>
+    </w:p>
+    <w:p>
+      <w:r>
+        <w:t xml:space="preserve">Go back </w:t>
+      </w:r>
+      <w:r>
+        <w:t xml:space="preserve">button: to return main screen.  </w:t>
+      </w:r>
+    </w:p>
+    <w:p/>
+    <w:p>
+      <w:pPr>
+        <w:pStyle w:val="Heading2"/>
+        <w:rPr>
+          <w:rtl/>
+        </w:rPr>
+      </w:pPr>
+      <w:r>
+        <w:t>The</w:t>
+      </w:r>
+      <w:r>
+        <w:t xml:space="preserve"> </w:t>
+      </w:r>
+      <w:r>
+        <w:t>Integral</w:t>
+      </w:r>
+      <w:r>
+        <w:t xml:space="preserve"> </w:t>
+      </w:r>
+      <w:r>
+        <w:t>Screen:</w:t>
+      </w:r>
+    </w:p>
+    <w:p>
+      <w:pPr>
+        <w:rPr>
+          <w:rtl/>
+        </w:rPr>
+      </w:pPr>
+      <w:r>
+        <w:t>This screen can integrate any equation with respect to a specific variable, and the integration can be limited if it gives start and end values, and it can be without limits if you wish.</w:t>
+      </w:r>
+    </w:p>
+    <w:p>
+      <w:pPr>
+        <w:rPr>
+          <w:rtl/>
+        </w:rPr>
+      </w:pPr>
+      <w:r>
+        <w:rPr>
+          <w:noProof/>
+        </w:rPr>
+        <w:drawing>
+          <wp:inline distT="0" distB="0" distL="0" distR="0" wp14:anchorId="4D030126" wp14:editId="4AE59DC6">
+            <wp:extent cx="5943600" cy="3870960"/>
+            <wp:effectExtent l="0" t="0" r="0" b="0"/>
+            <wp:docPr id="7" name="Picture 7"/>
+            <wp:cNvGraphicFramePr>
+              <a:graphicFrameLocks xmlns:a="http://schemas.openxmlformats.org/drawingml/2006/main" noChangeAspect="1"/>
+            </wp:cNvGraphicFramePr>
+            <a:graphic xmlns:a="http://schemas.openxmlformats.org/drawingml/2006/main">
+              <a:graphicData uri="http://schemas.openxmlformats.org/drawingml/2006/picture">
+                <pic:pic xmlns:pic="http://schemas.openxmlformats.org/drawingml/2006/picture">
+                  <pic:nvPicPr>
+                    <pic:cNvPr id="1" name=""/>
+                    <pic:cNvPicPr/>
+                  </pic:nvPicPr>
+                  <pic:blipFill>
+                    <a:blip r:embed="rId11"/>
+                    <a:stretch>
+                      <a:fillRect/>
+                    </a:stretch>
+                  </pic:blipFill>
+                  <pic:spPr>
+                    <a:xfrm>
+                      <a:off x="0" y="0"/>
+                      <a:ext cx="5943600" cy="3870960"/>
+                    </a:xfrm>
+                    <a:prstGeom prst="rect">
+                      <a:avLst/>
+                    </a:prstGeom>
+                  </pic:spPr>
+                </pic:pic>
+              </a:graphicData>
+            </a:graphic>
+          </wp:inline>
+        </w:drawing>
+      </w:r>
+    </w:p>
+    <w:p>
+      <w:r>
+        <w:t xml:space="preserve">As we see above, this screen contains a components for </w:t>
+      </w:r>
+      <w:r>
+        <w:t>integration</w:t>
+      </w:r>
+      <w:r>
+        <w:t>.</w:t>
+      </w:r>
+    </w:p>
+    <w:p>
+      <w:pPr>
+        <w:pStyle w:val="Heading3"/>
+        <w:rPr>
+          <w:rtl/>
+        </w:rPr>
+      </w:pPr>
+      <w:r>
+        <w:t>Labels:</w:t>
+      </w:r>
+    </w:p>
+    <w:p>
+      <w:pPr>
+        <w:rPr>
+          <w:rtl/>
+        </w:rPr>
+      </w:pPr>
+      <w:r>
+        <w:t>All labels here have the same reason which is to guide the user on what and where to do.</w:t>
+      </w:r>
+    </w:p>
+    <w:p>
+      <w:pPr>
+        <w:rPr>
+          <w:rtl/>
+        </w:rPr>
+      </w:pPr>
+    </w:p>
+    <w:p>
+      <w:pPr>
+        <w:pStyle w:val="Heading3"/>
+        <w:spacing w:line="360" w:lineRule="auto"/>
+        <w:rPr>
+          <w:rtl/>
+        </w:rPr>
+      </w:pPr>
+      <w:r>
+        <w:lastRenderedPageBreak/>
+        <w:t>Text Field:</w:t>
+      </w:r>
+    </w:p>
+    <w:p>
+      <w:pPr>
+        <w:pStyle w:val="ListParagraph"/>
+        <w:numPr>
+          <w:ilvl w:val="0"/>
+          <w:numId w:val="33"/>
+        </w:numPr>
+      </w:pPr>
+      <w:r>
+        <w:t>read the function from the user, on which you want to perform the integration</w:t>
+      </w:r>
+    </w:p>
+    <w:p>
+      <w:pPr>
+        <w:pStyle w:val="ListParagraph"/>
+        <w:numPr>
+          <w:ilvl w:val="0"/>
+          <w:numId w:val="33"/>
+        </w:numPr>
+      </w:pPr>
+      <w:r>
+        <w:t xml:space="preserve">two text fields to get limited integral </w:t>
+      </w:r>
+    </w:p>
+    <w:p>
+      <w:pPr>
+        <w:pStyle w:val="ListParagraph"/>
+        <w:numPr>
+          <w:ilvl w:val="0"/>
+          <w:numId w:val="33"/>
+        </w:numPr>
+      </w:pPr>
+      <w:r>
+        <w:t xml:space="preserve">variable to integrate, </w:t>
+      </w:r>
+      <w:r>
+        <w:t>t</w:t>
+      </w:r>
+      <w:r>
+        <w:t xml:space="preserve">o get the variable you want to integrate  </w:t>
+      </w:r>
+    </w:p>
+    <w:p>
+      <w:pPr>
+        <w:pStyle w:val="ListParagraph"/>
+        <w:numPr>
+          <w:ilvl w:val="0"/>
+          <w:numId w:val="33"/>
+        </w:numPr>
+      </w:pPr>
+      <w:r>
+        <w:t>text field t</w:t>
+      </w:r>
+      <w:r>
+        <w:t>o display the result of the integration</w:t>
+      </w:r>
+    </w:p>
+    <w:p>
+      <w:pPr>
+        <w:pStyle w:val="Heading3"/>
+      </w:pPr>
+      <w:r>
+        <w:t>Buttons</w:t>
+      </w:r>
+      <w:r>
+        <w:t>:</w:t>
+      </w:r>
+    </w:p>
+    <w:p>
+      <w:pPr>
+        <w:pStyle w:val="ListParagraph"/>
+        <w:numPr>
+          <w:ilvl w:val="0"/>
+          <w:numId w:val="34"/>
+        </w:numPr>
+      </w:pPr>
+      <w:r>
+        <w:t>A button when you press it, the integration process</w:t>
+      </w:r>
+    </w:p>
+    <w:p>
+      <w:pPr>
+        <w:pStyle w:val="ListParagraph"/>
+        <w:numPr>
+          <w:ilvl w:val="0"/>
+          <w:numId w:val="34"/>
+        </w:numPr>
+      </w:pPr>
+      <w:r>
+        <w:t xml:space="preserve">Exit </w:t>
+      </w:r>
+      <w:r>
+        <w:t xml:space="preserve"> button : </w:t>
+      </w:r>
+      <w:r>
+        <w:t xml:space="preserve">to exit the integral screen but not close the main screen </w:t>
+      </w:r>
+    </w:p>
+    <w:p>
+      <w:pPr>
+        <w:pStyle w:val="Heading3"/>
+      </w:pPr>
+      <w:r>
+        <w:t>State</w:t>
+      </w:r>
+      <w:r>
+        <w:t xml:space="preserve"> </w:t>
+      </w:r>
+      <w:r>
+        <w:t>Switch</w:t>
+      </w:r>
+    </w:p>
+    <w:p>
+      <w:pPr>
+        <w:rPr>
+          <w:rtl/>
+        </w:rPr>
+      </w:pPr>
+      <w:r>
+        <w:t>This key makes you decide if you want the integration with bounds (from beginning to end) or it will close these fields and the integration will be unlimited</w:t>
+      </w:r>
+    </w:p>
+    <w:p>
+      <w:pPr>
+        <w:rPr>
+          <w:rtl/>
+        </w:rPr>
+      </w:pPr>
+    </w:p>
+    <w:p>
+      <w:pPr>
+        <w:pStyle w:val="Heading2"/>
+        <w:rPr>
+          <w:rtl/>
+        </w:rPr>
+      </w:pPr>
+      <w:r>
+        <w:t xml:space="preserve">The </w:t>
+      </w:r>
+      <w:r>
+        <w:t>Derivative</w:t>
+      </w:r>
+      <w:r>
+        <w:rPr>
+          <w:rFonts w:hint="cs"/>
+          <w:rtl/>
+        </w:rPr>
+        <w:t xml:space="preserve"> </w:t>
+      </w:r>
+      <w:r>
+        <w:t>Screen:</w:t>
+      </w:r>
+    </w:p>
+    <w:p>
+      <w:pPr>
+        <w:rPr>
+          <w:rtl/>
+        </w:rPr>
+      </w:pPr>
+      <w:r>
+        <w:t>In this screen, you can make a derivation for a function that the user enters, and you can specify the variable you want to derive for and the degree of derivation across the fields. You can also when the value of the variable is equal to a certain number</w:t>
+      </w:r>
+    </w:p>
+    <w:p>
+      <w:pPr>
+        <w:rPr>
+          <w:rtl/>
+        </w:rPr>
+      </w:pPr>
+      <w:r>
+        <w:rPr>
+          <w:noProof/>
+        </w:rPr>
+        <w:drawing>
+          <wp:inline distT="0" distB="0" distL="0" distR="0" wp14:anchorId="3C71FFAF" wp14:editId="34D5CE6F">
+            <wp:extent cx="5829300" cy="4091305"/>
+            <wp:effectExtent l="0" t="0" r="0" b="4445"/>
+            <wp:docPr id="8" name="Picture 8"/>
+            <wp:cNvGraphicFramePr>
+              <a:graphicFrameLocks xmlns:a="http://schemas.openxmlformats.org/drawingml/2006/main" noChangeAspect="1"/>
+            </wp:cNvGraphicFramePr>
+            <a:graphic xmlns:a="http://schemas.openxmlformats.org/drawingml/2006/main">
+              <a:graphicData uri="http://schemas.openxmlformats.org/drawingml/2006/picture">
+                <pic:pic xmlns:pic="http://schemas.openxmlformats.org/drawingml/2006/picture">
+                  <pic:nvPicPr>
+                    <pic:cNvPr id="1" name=""/>
+                    <pic:cNvPicPr/>
+                  </pic:nvPicPr>
+                  <pic:blipFill rotWithShape="1">
+                    <a:blip r:embed="rId12"/>
+                    <a:srcRect l="802" r="1122"/>
+                    <a:stretch/>
+                  </pic:blipFill>
+                  <pic:spPr bwMode="auto">
+                    <a:xfrm>
+                      <a:off x="0" y="0"/>
+                      <a:ext cx="5829300" cy="4091305"/>
+                    </a:xfrm>
+                    <a:prstGeom prst="rect">
+                      <a:avLst/>
+                    </a:prstGeom>
+                    <a:ln>
+                      <a:noFill/>
+                    </a:ln>
+                    <a:extLst>
+                      <a:ext uri="{53640926-AAD7-44D8-BBD7-CCE9431645EC}">
+                        <a14:shadowObscured xmlns:a14="http://schemas.microsoft.com/office/drawing/2010/main"/>
+                      </a:ext>
+                    </a:extLst>
+                  </pic:spPr>
+                </pic:pic>
+              </a:graphicData>
+            </a:graphic>
+          </wp:inline>
+        </w:drawing>
+      </w:r>
+    </w:p>
+    <w:p>
+      <w:pPr>
+        <w:rPr>
+          <w:rtl/>
+        </w:rPr>
+      </w:pPr>
+      <w:r>
+        <w:t xml:space="preserve">As we see above, this screen contains a components for </w:t>
+      </w:r>
+      <w:r>
+        <w:t>d</w:t>
+      </w:r>
+      <w:r>
+        <w:t>erivatives</w:t>
+      </w:r>
+      <w:r>
+        <w:t>.</w:t>
+      </w:r>
+    </w:p>
+    <w:p>
+      <w:pPr>
+        <w:pStyle w:val="Heading3"/>
+        <w:rPr>
+          <w:rtl/>
+        </w:rPr>
+      </w:pPr>
+      <w:r>
+        <w:lastRenderedPageBreak/>
+        <w:t>Labels:</w:t>
+      </w:r>
+    </w:p>
+    <w:p>
+      <w:pPr>
+        <w:rPr>
+          <w:rtl/>
+        </w:rPr>
+      </w:pPr>
+      <w:r>
+        <w:t>All labels here have the same reason which is to guide the user on what and where to do.</w:t>
+      </w:r>
+    </w:p>
+    <w:p>
+      <w:pPr>
+        <w:pStyle w:val="Heading3"/>
+        <w:spacing w:line="360" w:lineRule="auto"/>
+        <w:rPr>
+          <w:rtl/>
+        </w:rPr>
+      </w:pPr>
+      <w:r>
+        <w:t>Text Field:</w:t>
+      </w:r>
+    </w:p>
+    <w:p>
+      <w:pPr>
+        <w:pStyle w:val="ListParagraph"/>
+        <w:numPr>
+          <w:ilvl w:val="0"/>
+          <w:numId w:val="35"/>
+        </w:numPr>
+      </w:pPr>
+      <w:r>
+        <w:t xml:space="preserve"> read the function from the user, on which you want to perform the </w:t>
+      </w:r>
+      <w:r>
+        <w:t>derivation</w:t>
+      </w:r>
+      <w:r>
+        <w:t>.</w:t>
+      </w:r>
+    </w:p>
+    <w:p>
+      <w:pPr>
+        <w:pStyle w:val="ListParagraph"/>
+        <w:numPr>
+          <w:ilvl w:val="0"/>
+          <w:numId w:val="35"/>
+        </w:numPr>
+      </w:pPr>
+      <w:r>
+        <w:t xml:space="preserve">Text field to </w:t>
+      </w:r>
+      <w:r>
+        <w:t>Select</w:t>
+      </w:r>
+      <w:r>
+        <w:t xml:space="preserve"> </w:t>
+      </w:r>
+      <w:r>
+        <w:t>the degree of derivation you want</w:t>
+      </w:r>
+      <w:r>
+        <w:t>.</w:t>
+      </w:r>
+    </w:p>
+    <w:p>
+      <w:pPr>
+        <w:pStyle w:val="ListParagraph"/>
+        <w:numPr>
+          <w:ilvl w:val="0"/>
+          <w:numId w:val="35"/>
+        </w:numPr>
+      </w:pPr>
+      <w:r>
+        <w:t xml:space="preserve">Text field </w:t>
+      </w:r>
+      <w:r>
+        <w:t>t</w:t>
+      </w:r>
+      <w:r>
+        <w:t>he variable you want to derive</w:t>
+      </w:r>
+      <w:r>
+        <w:t>.</w:t>
+      </w:r>
+    </w:p>
+    <w:p>
+      <w:pPr>
+        <w:pStyle w:val="ListParagraph"/>
+        <w:numPr>
+          <w:ilvl w:val="0"/>
+          <w:numId w:val="35"/>
+        </w:numPr>
+      </w:pPr>
+      <w:r>
+        <w:t>Text field t</w:t>
+      </w:r>
+      <w:r>
+        <w:t>o derive for a given value</w:t>
+      </w:r>
+      <w:r>
+        <w:t>.</w:t>
+      </w:r>
+    </w:p>
+    <w:p>
+      <w:pPr>
+        <w:pStyle w:val="ListParagraph"/>
+        <w:numPr>
+          <w:ilvl w:val="0"/>
+          <w:numId w:val="35"/>
+        </w:numPr>
+      </w:pPr>
+      <w:r>
+        <w:t xml:space="preserve">Tow </w:t>
+      </w:r>
+      <w:r>
+        <w:t>text</w:t>
+      </w:r>
+      <w:r>
+        <w:t xml:space="preserve"> field t</w:t>
+      </w:r>
+      <w:r>
+        <w:t>he first is to display the derivation in general, and the second is to display the derivative at the given value</w:t>
+      </w:r>
+      <w:r>
+        <w:t>.</w:t>
+      </w:r>
+    </w:p>
+    <w:p>
+      <w:pPr>
+        <w:pStyle w:val="Heading3"/>
+      </w:pPr>
+      <w:r>
+        <w:t>Buttons</w:t>
+      </w:r>
+      <w:r>
+        <w:t>:</w:t>
+      </w:r>
+    </w:p>
+    <w:p>
+      <w:pPr>
+        <w:pStyle w:val="ListParagraph"/>
+        <w:numPr>
+          <w:ilvl w:val="0"/>
+          <w:numId w:val="34"/>
+        </w:numPr>
+      </w:pPr>
+      <w:r>
+        <w:t xml:space="preserve">A button when you press it, the </w:t>
+      </w:r>
+      <w:r>
+        <w:t>derivation</w:t>
+      </w:r>
+      <w:r>
+        <w:t xml:space="preserve"> process</w:t>
+      </w:r>
+      <w:r>
+        <w:t xml:space="preserve"> </w:t>
+      </w:r>
+      <w:r>
+        <w:t>occurs</w:t>
+      </w:r>
+    </w:p>
+    <w:p>
+      <w:pPr>
+        <w:pStyle w:val="ListParagraph"/>
+        <w:numPr>
+          <w:ilvl w:val="0"/>
+          <w:numId w:val="34"/>
+        </w:numPr>
+      </w:pPr>
+      <w:r>
+        <w:t xml:space="preserve">Exit  button : to exit the </w:t>
+      </w:r>
+      <w:r>
+        <w:t>d</w:t>
+      </w:r>
+      <w:r>
+        <w:t>erivatives</w:t>
+      </w:r>
+      <w:r>
+        <w:t xml:space="preserve"> </w:t>
+      </w:r>
+      <w:r>
+        <w:t xml:space="preserve">screen but not close the main screen </w:t>
+      </w:r>
+    </w:p>
+    <w:p/>
+    <w:p>
+      <w:pPr>
+        <w:pStyle w:val="Heading2"/>
+        <w:rPr>
+          <w:rtl/>
+        </w:rPr>
+      </w:pPr>
+      <w:r>
+        <w:t xml:space="preserve">The </w:t>
+      </w:r>
+      <w:r>
+        <w:t>Solve Equations</w:t>
+      </w:r>
+      <w:r>
+        <w:rPr>
+          <w:rFonts w:hint="cs"/>
+          <w:rtl/>
+        </w:rPr>
+        <w:t xml:space="preserve"> </w:t>
+      </w:r>
+      <w:r>
+        <w:t>Screen:</w:t>
+      </w:r>
+    </w:p>
+    <w:p>
+      <w:pPr>
+        <w:rPr>
+          <w:rtl/>
+        </w:rPr>
+      </w:pPr>
+      <w:r>
+        <w:t>This screen asks the user to enter an equation, enter the variable, and solve the equation</w:t>
+      </w:r>
+    </w:p>
+    <w:p>
+      <w:pPr>
+        <w:rPr>
+          <w:rtl/>
+        </w:rPr>
+      </w:pPr>
+      <w:r>
+        <w:rPr>
+          <w:noProof/>
+        </w:rPr>
+        <w:drawing>
+          <wp:inline distT="0" distB="0" distL="0" distR="0" wp14:anchorId="4215A09C" wp14:editId="1BBA3FCB">
+            <wp:extent cx="5943600" cy="3304540"/>
+            <wp:effectExtent l="0" t="0" r="0" b="0"/>
+            <wp:docPr id="9" name="Picture 9"/>
+            <wp:cNvGraphicFramePr>
+              <a:graphicFrameLocks xmlns:a="http://schemas.openxmlformats.org/drawingml/2006/main" noChangeAspect="1"/>
+            </wp:cNvGraphicFramePr>
+            <a:graphic xmlns:a="http://schemas.openxmlformats.org/drawingml/2006/main">
+              <a:graphicData uri="http://schemas.openxmlformats.org/drawingml/2006/picture">
+                <pic:pic xmlns:pic="http://schemas.openxmlformats.org/drawingml/2006/picture">
+                  <pic:nvPicPr>
+                    <pic:cNvPr id="1" name=""/>
+                    <pic:cNvPicPr/>
+                  </pic:nvPicPr>
+                  <pic:blipFill>
+                    <a:blip r:embed="rId13"/>
+                    <a:stretch>
+                      <a:fillRect/>
+                    </a:stretch>
+                  </pic:blipFill>
+                  <pic:spPr>
+                    <a:xfrm>
+                      <a:off x="0" y="0"/>
+                      <a:ext cx="5943600" cy="3304540"/>
+                    </a:xfrm>
+                    <a:prstGeom prst="rect">
+                      <a:avLst/>
+                    </a:prstGeom>
+                  </pic:spPr>
+                </pic:pic>
+              </a:graphicData>
+            </a:graphic>
+          </wp:inline>
+        </w:drawing>
+      </w:r>
+    </w:p>
+    <w:p>
+      <w:r>
+        <w:t>As we see above, this screen contains a components for s</w:t>
+      </w:r>
+      <w:r>
+        <w:t xml:space="preserve">olve </w:t>
+      </w:r>
+      <w:r>
+        <w:t>e</w:t>
+      </w:r>
+      <w:r>
+        <w:t>quations</w:t>
+      </w:r>
+      <w:r>
+        <w:t>.</w:t>
+      </w:r>
+    </w:p>
+    <w:p>
+      <w:pPr>
+        <w:rPr>
+          <w:rtl/>
+        </w:rPr>
+      </w:pPr>
+    </w:p>
+    <w:p>
+      <w:pPr>
+        <w:rPr>
+          <w:rtl/>
+        </w:rPr>
+      </w:pPr>
+    </w:p>
+    <w:p>
+      <w:pPr>
+        <w:rPr>
+          <w:rtl/>
+        </w:rPr>
+      </w:pPr>
+    </w:p>
+    <w:p>
+      <w:pPr>
+        <w:pStyle w:val="Heading3"/>
+        <w:rPr>
+          <w:rtl/>
+        </w:rPr>
+      </w:pPr>
+      <w:r>
+        <w:lastRenderedPageBreak/>
+        <w:t>Labels:</w:t>
+      </w:r>
+    </w:p>
+    <w:p>
+      <w:pPr>
+        <w:rPr>
+          <w:rtl/>
+        </w:rPr>
+      </w:pPr>
+      <w:r>
+        <w:t>All labels here have the same reason which is to guide the user on what and where to do.</w:t>
+      </w:r>
+    </w:p>
+    <w:p>
+      <w:pPr>
+        <w:pStyle w:val="Heading3"/>
+        <w:spacing w:line="360" w:lineRule="auto"/>
+        <w:rPr>
+          <w:rtl/>
+        </w:rPr>
+      </w:pPr>
+      <w:r>
+        <w:t>Text Field:</w:t>
+      </w:r>
+    </w:p>
+    <w:p>
+      <w:pPr>
+        <w:pStyle w:val="ListParagraph"/>
+        <w:numPr>
+          <w:ilvl w:val="0"/>
+          <w:numId w:val="36"/>
+        </w:numPr>
+      </w:pPr>
+      <w:r>
+        <w:t>Read the function from the user, which you want to solve</w:t>
+      </w:r>
+      <w:r>
+        <w:t xml:space="preserve"> it.</w:t>
+      </w:r>
+    </w:p>
+    <w:p>
+      <w:pPr>
+        <w:pStyle w:val="ListParagraph"/>
+        <w:numPr>
+          <w:ilvl w:val="0"/>
+          <w:numId w:val="36"/>
+        </w:numPr>
+      </w:pPr>
+      <w:r>
+        <w:t xml:space="preserve">Text field </w:t>
+      </w:r>
       <w:proofErr w:type="gramStart"/>
       <w:r>
-        <w:t>…..</w:t>
+        <w:t>The</w:t>
       </w:r>
       <w:proofErr w:type="gramEnd"/>
+      <w:r>
+        <w:t xml:space="preserve"> variable you want to solve the equation for it</w:t>
+      </w:r>
+      <w:r>
+        <w:t>.</w:t>
+      </w:r>
+    </w:p>
+    <w:p>
+      <w:pPr>
+        <w:pStyle w:val="ListParagraph"/>
+        <w:numPr>
+          <w:ilvl w:val="0"/>
+          <w:numId w:val="36"/>
+        </w:numPr>
+      </w:pPr>
+      <w:r>
+        <w:t xml:space="preserve">display </w:t>
+      </w:r>
+      <w:r>
+        <w:t>the result of solving the equation</w:t>
+      </w:r>
     </w:p>
     <w:p>
       <w:pPr>
         <w:pStyle w:val="Heading3"/>
       </w:pPr>
       <w:r>
-        <w:t>C2:</w:t>
-      </w:r>
-    </w:p>
-    <w:p>
-      <w:proofErr w:type="spellStart"/>
-      <w:r>
-        <w:t>Blabalbalba</w:t>
-      </w:r>
-      <w:proofErr w:type="spellEnd"/>
-      <w:r>
-        <w:t>….</w:t>
-      </w:r>
-    </w:p>
-    <w:p>
-      <w:r>
-        <w:t>And keep going for all the screen with the same design…</w:t>
-      </w:r>
-    </w:p>
-    <w:p>
-      <w:pPr>
-        <w:pStyle w:val="Heading1"/>
-      </w:pPr>
-      <w:r>
-        <w:t>Conclusion:</w:t>
-      </w:r>
-    </w:p>
-    <w:p>
-      <w:r>
-        <w:t xml:space="preserve">We will type what we learn from this project </w:t>
-      </w:r>
-    </w:p>
-    <w:p>
-      <w:r>
-        <w:br w:type="page"/>
-      </w:r>
+        <w:t>Buttons</w:t>
+      </w:r>
+      <w:r>
+        <w:t>:</w:t>
+      </w:r>
+    </w:p>
+    <w:p>
+      <w:pPr>
+        <w:pStyle w:val="ListParagraph"/>
+        <w:numPr>
+          <w:ilvl w:val="0"/>
+          <w:numId w:val="34"/>
+        </w:numPr>
+      </w:pPr>
+      <w:r>
+        <w:t xml:space="preserve">A button when you press it, the </w:t>
+      </w:r>
+      <w:r>
+        <w:t>s</w:t>
+      </w:r>
+      <w:r>
+        <w:t xml:space="preserve">olve </w:t>
+      </w:r>
+      <w:r>
+        <w:t>e</w:t>
+      </w:r>
+      <w:r>
+        <w:t>quations</w:t>
+      </w:r>
+      <w:r>
+        <w:t xml:space="preserve"> process</w:t>
+      </w:r>
+      <w:r>
+        <w:t xml:space="preserve"> </w:t>
+      </w:r>
+      <w:r>
+        <w:t>occurs</w:t>
+      </w:r>
+      <w:r>
+        <w:t>.</w:t>
+      </w:r>
+    </w:p>
+    <w:p>
+      <w:pPr>
+        <w:pStyle w:val="ListParagraph"/>
+        <w:numPr>
+          <w:ilvl w:val="0"/>
+          <w:numId w:val="34"/>
+        </w:numPr>
+      </w:pPr>
+      <w:proofErr w:type="gramStart"/>
+      <w:r>
+        <w:t>Exit  button</w:t>
+      </w:r>
+      <w:proofErr w:type="gramEnd"/>
+      <w:r>
+        <w:t xml:space="preserve"> : to exit the s</w:t>
+      </w:r>
+      <w:r>
+        <w:t xml:space="preserve">olve </w:t>
+      </w:r>
+      <w:r>
+        <w:t>e</w:t>
+      </w:r>
+      <w:r>
+        <w:t>quations</w:t>
+      </w:r>
+      <w:r>
+        <w:t xml:space="preserve"> screen but not close the main screen. </w:t>
+      </w:r>
+    </w:p>
+    <w:p>
+      <w:pPr>
+        <w:rPr>
+          <w:rtl/>
+        </w:rPr>
+      </w:pPr>
     </w:p>
     <w:p/>
     <w:p/>
+    <w:p/>
+    <w:p>
+      <w:pPr>
+        <w:rPr>
+          <w:rtl/>
+        </w:rPr>
+      </w:pPr>
+    </w:p>
+    <w:p>
+      <w:pPr>
+        <w:pStyle w:val="Heading1"/>
+      </w:pPr>
+      <w:r>
+        <w:t>Conclusion:</w:t>
+      </w:r>
+    </w:p>
+    <w:p>
+      <w:r>
+        <w:t xml:space="preserve">We will type what we learn from this project </w:t>
+      </w:r>
+    </w:p>
+    <w:p>
+      <w:pPr>
+        <w:rPr>
+          <w:rtl/>
+        </w:rPr>
+      </w:pPr>
+      <w:r>
+        <w:br w:type="page"/>
+      </w:r>
+    </w:p>
+    <w:p/>
+    <w:p/>
     <w:p>
       <w:pPr>
         <w:rPr>
@@ -1101,9 +2238,8 @@
           <w:sz w:val="32"/>
           <w:szCs w:val="32"/>
         </w:rPr>
-        <w:t xml:space="preserve">Ideas </w:t>
-      </w:r>
-      <w:proofErr w:type="gramStart"/>
+        <w:t>Ideas project</w:t>
+      </w:r>
       <w:r>
         <w:rPr>
           <w:rFonts w:ascii="Times New Roman" w:hAnsi="Times New Roman" w:cs="Times New Roman"/>
@@ -1113,20 +2249,8 @@
           <w:sz w:val="32"/>
           <w:szCs w:val="32"/>
         </w:rPr>
-        <w:t xml:space="preserve">project </w:t>
-      </w:r>
-      <w:r>
-        <w:rPr>
-          <w:rFonts w:ascii="Times New Roman" w:hAnsi="Times New Roman" w:cs="Times New Roman"/>
-          <w:b/>
-          <w:bCs/>
-          <w:color w:val="FF0000"/>
-          <w:sz w:val="32"/>
-          <w:szCs w:val="32"/>
-        </w:rPr>
         <w:t>:</w:t>
       </w:r>
-      <w:proofErr w:type="gramEnd"/>
     </w:p>
     <w:p>
       <w:pPr>
@@ -1323,7 +2447,18 @@
           <w:sz w:val="32"/>
           <w:szCs w:val="32"/>
         </w:rPr>
-        <w:t xml:space="preserve">design </w:t>
+        <w:t>D</w:t>
+      </w:r>
+      <w:r>
+        <w:rPr>
+          <w:rFonts w:ascii="Times New Roman" w:hAnsi="Times New Roman" w:cs="Times New Roman"/>
+          <w:b/>
+          <w:bCs/>
+          <w:color w:val="FF0000"/>
+          <w:sz w:val="32"/>
+          <w:szCs w:val="32"/>
+        </w:rPr>
+        <w:t xml:space="preserve">esign </w:t>
       </w:r>
       <w:proofErr w:type="gramStart"/>
       <w:r>
@@ -1412,19 +2547,36 @@
         </w:rPr>
         <w:t xml:space="preserve"> </w:t>
       </w:r>
-      <w:proofErr w:type="spellStart"/>
-      <w:proofErr w:type="gramStart"/>
-      <w:r>
-        <w:rPr>
-          <w:rFonts w:ascii="Times New Roman" w:hAnsi="Times New Roman" w:cs="Times New Roman"/>
-          <w:b/>
-          <w:bCs/>
-          <w:sz w:val="32"/>
-          <w:szCs w:val="32"/>
-        </w:rPr>
-        <w:t>UIAxes</w:t>
-      </w:r>
-      <w:proofErr w:type="spellEnd"/>
+      <w:r>
+        <w:rPr>
+          <w:rFonts w:ascii="Times New Roman" w:hAnsi="Times New Roman" w:cs="Times New Roman"/>
+          <w:b/>
+          <w:bCs/>
+          <w:sz w:val="32"/>
+          <w:szCs w:val="32"/>
+        </w:rPr>
+        <w:t>UI</w:t>
+      </w:r>
+      <w:r>
+        <w:rPr>
+          <w:rFonts w:ascii="Times New Roman" w:hAnsi="Times New Roman" w:cs="Times New Roman"/>
+          <w:b/>
+          <w:bCs/>
+          <w:sz w:val="32"/>
+          <w:szCs w:val="32"/>
+        </w:rPr>
+        <w:t>-</w:t>
+      </w:r>
+      <w:r>
+        <w:rPr>
+          <w:rFonts w:ascii="Times New Roman" w:hAnsi="Times New Roman" w:cs="Times New Roman"/>
+          <w:b/>
+          <w:bCs/>
+          <w:sz w:val="32"/>
+          <w:szCs w:val="32"/>
+        </w:rPr>
+        <w:t>Axes</w:t>
+      </w:r>
       <w:r>
         <w:rPr>
           <w:rFonts w:ascii="Times New Roman" w:hAnsi="Times New Roman" w:cs="Times New Roman"/>
@@ -1447,7 +2599,6 @@
         </w:rPr>
         <w:t>)</w:t>
       </w:r>
-      <w:proofErr w:type="gramEnd"/>
       <w:r>
         <w:rPr>
           <w:u w:val="single"/>
@@ -1563,7 +2714,7 @@
                     <pic:cNvPicPr/>
                   </pic:nvPicPr>
                   <pic:blipFill>
-                    <a:blip r:embed="rId10">
+                    <a:blip r:embed="rId14">
                       <a:extLst>
                         <a:ext uri="{28A0092B-C50C-407E-A947-70E740481C1C}">
                           <a14:useLocalDpi xmlns:a14="http://schemas.microsoft.com/office/drawing/2010/main" val="0"/>
@@ -1696,7 +2847,7 @@
                     <pic:cNvPicPr/>
                   </pic:nvPicPr>
                   <pic:blipFill>
-                    <a:blip r:embed="rId11">
+                    <a:blip r:embed="rId15">
                       <a:extLst>
                         <a:ext uri="{28A0092B-C50C-407E-A947-70E740481C1C}">
                           <a14:useLocalDpi xmlns:a14="http://schemas.microsoft.com/office/drawing/2010/main" val="0"/>
@@ -1735,18 +2886,46 @@
         </w:rPr>
         <w:t xml:space="preserve"> </w:t>
       </w:r>
-      <w:proofErr w:type="spellStart"/>
-      <w:r>
-        <w:rPr>
-          <w:rFonts w:ascii="Times New Roman" w:hAnsi="Times New Roman" w:cs="Times New Roman"/>
-          <w:b/>
-          <w:bCs/>
-          <w:sz w:val="32"/>
-          <w:szCs w:val="32"/>
-        </w:rPr>
-        <w:t>EditField</w:t>
-      </w:r>
-      <w:proofErr w:type="spellEnd"/>
+      <w:r>
+        <w:rPr>
+          <w:rFonts w:ascii="Times New Roman" w:hAnsi="Times New Roman" w:cs="Times New Roman"/>
+          <w:b/>
+          <w:bCs/>
+          <w:sz w:val="32"/>
+          <w:szCs w:val="32"/>
+        </w:rPr>
+        <w:t>Edit</w:t>
+      </w:r>
+      <w:r>
+        <w:rPr>
+          <w:rFonts w:ascii="Times New Roman" w:hAnsi="Times New Roman" w:cs="Times New Roman"/>
+          <w:b/>
+          <w:bCs/>
+          <w:sz w:val="32"/>
+          <w:szCs w:val="32"/>
+        </w:rPr>
+        <w:t xml:space="preserve"> </w:t>
+      </w:r>
+      <w:r>
+        <w:rPr>
+          <w:rFonts w:ascii="Times New Roman" w:hAnsi="Times New Roman" w:cs="Times New Roman"/>
+          <w:b/>
+          <w:bCs/>
+          <w:sz w:val="32"/>
+          <w:szCs w:val="32"/>
+        </w:rPr>
+        <w:t>Field</w:t>
+      </w:r>
+      <w:r>
+        <w:rPr>
+          <w:rFonts w:ascii="Times New Roman" w:hAnsi="Times New Roman" w:cs="Times New Roman"/>
+          <w:b/>
+          <w:bCs/>
+          <w:sz w:val="32"/>
+          <w:szCs w:val="32"/>
+        </w:rPr>
+        <w:t xml:space="preserve"> </w:t>
+      </w:r>
       <w:r>
         <w:rPr>
           <w:rFonts w:ascii="Times New Roman" w:hAnsi="Times New Roman" w:cs="Times New Roman" w:hint="cs"/>
@@ -1774,19 +2953,7 @@
           <w:szCs w:val="32"/>
           <w:u w:val="single"/>
         </w:rPr>
-        <w:t xml:space="preserve">to write the </w:t>
-      </w:r>
-      <w:proofErr w:type="gramStart"/>
-      <w:r>
-        <w:rPr>
-          <w:rFonts w:ascii="Times New Roman" w:hAnsi="Times New Roman" w:cs="Times New Roman"/>
-          <w:b/>
-          <w:bCs/>
-          <w:sz w:val="32"/>
-          <w:szCs w:val="32"/>
-          <w:u w:val="single"/>
-        </w:rPr>
-        <w:t>function</w:t>
+        <w:t>to write the function</w:t>
       </w:r>
       <w:r>
         <w:rPr>
@@ -1800,7 +2967,6 @@
         </w:rPr>
         <w:t>(</w:t>
       </w:r>
-      <w:proofErr w:type="gramEnd"/>
     </w:p>
     <w:p>
       <w:pPr>
@@ -1891,21 +3057,8 @@
           <w:sz w:val="32"/>
           <w:szCs w:val="32"/>
         </w:rPr>
-        <w:t xml:space="preserve">Three </w:t>
-      </w:r>
-      <w:proofErr w:type="gramStart"/>
-      <w:r>
-        <w:rPr>
-          <w:rFonts w:ascii="Times New Roman" w:hAnsi="Times New Roman" w:cs="Times New Roman"/>
-          <w:b/>
-          <w:bCs/>
-          <w:color w:val="5B9BD5" w:themeColor="accent5"/>
-          <w:sz w:val="32"/>
-          <w:szCs w:val="32"/>
-        </w:rPr>
-        <w:t>button :</w:t>
-      </w:r>
-      <w:proofErr w:type="gramEnd"/>
+        <w:t>Three button :</w:t>
+      </w:r>
       <w:r>
         <w:rPr>
           <w:rFonts w:ascii="Times New Roman" w:hAnsi="Times New Roman" w:cs="Times New Roman"/>
@@ -1942,7 +3095,6 @@
           <w:szCs w:val="32"/>
         </w:rPr>
       </w:pPr>
-      <w:proofErr w:type="gramStart"/>
       <w:r>
         <w:rPr>
           <w:rFonts w:ascii="Times New Roman" w:hAnsi="Times New Roman" w:cs="Times New Roman"/>
@@ -1994,7 +3146,6 @@
         </w:rPr>
         <w:t>Convolution</w:t>
       </w:r>
-      <w:proofErr w:type="gramEnd"/>
     </w:p>
     <w:p>
       <w:pPr>
@@ -2102,18 +3253,7 @@
           <w:sz w:val="32"/>
           <w:szCs w:val="32"/>
         </w:rPr>
-        <w:t xml:space="preserve">Parameter Edit Field and label </w:t>
-      </w:r>
-      <w:proofErr w:type="gramStart"/>
-      <w:r>
-        <w:rPr>
-          <w:rFonts w:ascii="Times New Roman" w:hAnsi="Times New Roman" w:cs="Times New Roman"/>
-          <w:b/>
-          <w:bCs/>
-          <w:sz w:val="32"/>
-          <w:szCs w:val="32"/>
-        </w:rPr>
-        <w:t>Group</w:t>
+        <w:t>Parameter Edit Field and label Group</w:t>
       </w:r>
       <w:r>
         <w:rPr>
@@ -2126,7 +3266,6 @@
         </w:rPr>
         <w:t>(</w:t>
       </w:r>
-      <w:proofErr w:type="gramEnd"/>
       <w:r>
         <w:rPr>
           <w:rFonts w:ascii="Times New Roman" w:hAnsi="Times New Roman" w:cs="Times New Roman"/>
@@ -2244,18 +3383,7 @@
           <w:sz w:val="32"/>
           <w:szCs w:val="32"/>
         </w:rPr>
-        <w:t xml:space="preserve">Go to the Transforms, Integrals, Derivatives, and Solve Equations </w:t>
-      </w:r>
-      <w:proofErr w:type="gramStart"/>
-      <w:r>
-        <w:rPr>
-          <w:rFonts w:ascii="Times New Roman" w:hAnsi="Times New Roman" w:cs="Times New Roman"/>
-          <w:b/>
-          <w:bCs/>
-          <w:sz w:val="32"/>
-          <w:szCs w:val="32"/>
-        </w:rPr>
-        <w:t>screen</w:t>
+        <w:t>Go to the Transforms, Integrals, Derivatives, and Solve Equations screen</w:t>
       </w:r>
       <w:r>
         <w:rPr>
@@ -2268,7 +3396,6 @@
         </w:rPr>
         <w:t>(</w:t>
       </w:r>
-      <w:proofErr w:type="gramEnd"/>
     </w:p>
     <w:p>
       <w:pPr>
@@ -2365,7 +3492,7 @@
                     <pic:cNvPicPr/>
                   </pic:nvPicPr>
                   <pic:blipFill>
-                    <a:blip r:embed="rId11">
+                    <a:blip r:embed="rId15">
                       <a:extLst>
                         <a:ext uri="{28A0092B-C50C-407E-A947-70E740481C1C}">
                           <a14:useLocalDpi xmlns:a14="http://schemas.microsoft.com/office/drawing/2010/main" val="0"/>
@@ -2404,18 +3531,46 @@
         </w:rPr>
         <w:t xml:space="preserve"> </w:t>
       </w:r>
-      <w:proofErr w:type="spellStart"/>
-      <w:r>
-        <w:rPr>
-          <w:rFonts w:ascii="Times New Roman" w:hAnsi="Times New Roman" w:cs="Times New Roman"/>
-          <w:b/>
-          <w:bCs/>
-          <w:sz w:val="32"/>
-          <w:szCs w:val="32"/>
-        </w:rPr>
-        <w:t>EditField</w:t>
-      </w:r>
-      <w:proofErr w:type="spellEnd"/>
+      <w:r>
+        <w:rPr>
+          <w:rFonts w:ascii="Times New Roman" w:hAnsi="Times New Roman" w:cs="Times New Roman"/>
+          <w:b/>
+          <w:bCs/>
+          <w:sz w:val="32"/>
+          <w:szCs w:val="32"/>
+        </w:rPr>
+        <w:t>Edit</w:t>
+      </w:r>
+      <w:r>
+        <w:rPr>
+          <w:rFonts w:ascii="Times New Roman" w:hAnsi="Times New Roman" w:cs="Times New Roman"/>
+          <w:b/>
+          <w:bCs/>
+          <w:sz w:val="32"/>
+          <w:szCs w:val="32"/>
+        </w:rPr>
+        <w:t xml:space="preserve"> </w:t>
+      </w:r>
+      <w:r>
+        <w:rPr>
+          <w:rFonts w:ascii="Times New Roman" w:hAnsi="Times New Roman" w:cs="Times New Roman"/>
+          <w:b/>
+          <w:bCs/>
+          <w:sz w:val="32"/>
+          <w:szCs w:val="32"/>
+        </w:rPr>
+        <w:t>Field</w:t>
+      </w:r>
+      <w:r>
+        <w:rPr>
+          <w:rFonts w:ascii="Times New Roman" w:hAnsi="Times New Roman" w:cs="Times New Roman"/>
+          <w:b/>
+          <w:bCs/>
+          <w:sz w:val="32"/>
+          <w:szCs w:val="32"/>
+        </w:rPr>
+        <w:t xml:space="preserve"> </w:t>
+      </w:r>
       <w:r>
         <w:rPr>
           <w:rFonts w:ascii="Times New Roman" w:hAnsi="Times New Roman" w:cs="Times New Roman" w:hint="cs"/>
@@ -2443,19 +3598,7 @@
           <w:szCs w:val="32"/>
           <w:u w:val="single"/>
         </w:rPr>
-        <w:t xml:space="preserve">to write the </w:t>
-      </w:r>
-      <w:proofErr w:type="gramStart"/>
-      <w:r>
-        <w:rPr>
-          <w:rFonts w:ascii="Times New Roman" w:hAnsi="Times New Roman" w:cs="Times New Roman"/>
-          <w:b/>
-          <w:bCs/>
-          <w:sz w:val="32"/>
-          <w:szCs w:val="32"/>
-          <w:u w:val="single"/>
-        </w:rPr>
-        <w:t>function</w:t>
+        <w:t>to write the function</w:t>
       </w:r>
       <w:r>
         <w:rPr>
@@ -2469,7 +3612,6 @@
         </w:rPr>
         <w:t>(</w:t>
       </w:r>
-      <w:proofErr w:type="gramEnd"/>
     </w:p>
     <w:p>
       <w:pPr>
@@ -2512,7 +3654,6 @@
           <w:u w:val="single"/>
         </w:rPr>
       </w:pPr>
-      <w:proofErr w:type="gramStart"/>
       <w:r>
         <w:rPr>
           <w:rFonts w:ascii="Times New Roman" w:hAnsi="Times New Roman" w:cs="Times New Roman"/>
@@ -2537,7 +3678,6 @@
         </w:rPr>
         <w:t>el :</w:t>
       </w:r>
-      <w:proofErr w:type="gramEnd"/>
     </w:p>
     <w:p>
       <w:pPr>
@@ -2678,7 +3818,6 @@
         </w:rPr>
         <w:t xml:space="preserve"> </w:t>
       </w:r>
-      <w:proofErr w:type="gramStart"/>
       <w:r>
         <w:rPr>
           <w:rFonts w:ascii="Times New Roman" w:hAnsi="Times New Roman" w:cs="Times New Roman"/>
@@ -2697,53 +3836,8 @@
           <w:sz w:val="32"/>
           <w:szCs w:val="32"/>
         </w:rPr>
-        <w:t>(</w:t>
-      </w:r>
-      <w:proofErr w:type="gramEnd"/>
-      <w:r>
-        <w:rPr>
-          <w:rFonts w:ascii="Times New Roman" w:hAnsi="Times New Roman" w:cs="Times New Roman"/>
-          <w:b/>
-          <w:bCs/>
-          <w:sz w:val="32"/>
-          <w:szCs w:val="32"/>
-        </w:rPr>
-        <w:t xml:space="preserve">to go </w:t>
-      </w:r>
-      <w:proofErr w:type="spellStart"/>
-      <w:r>
-        <w:rPr>
-          <w:rFonts w:ascii="Times New Roman" w:hAnsi="Times New Roman" w:cs="Times New Roman"/>
-          <w:b/>
-          <w:bCs/>
-          <w:sz w:val="32"/>
-          <w:szCs w:val="32"/>
-        </w:rPr>
-        <w:t>fourier</w:t>
-      </w:r>
-      <w:proofErr w:type="spellEnd"/>
-      <w:r>
-        <w:rPr>
-          <w:rFonts w:ascii="Times New Roman" w:hAnsi="Times New Roman" w:cs="Times New Roman"/>
-          <w:b/>
-          <w:bCs/>
-          <w:sz w:val="32"/>
-          <w:szCs w:val="32"/>
-        </w:rPr>
-        <w:t xml:space="preserve"> ,</w:t>
-      </w:r>
-      <w:proofErr w:type="spellStart"/>
-      <w:r>
-        <w:rPr>
-          <w:rFonts w:ascii="Times New Roman" w:hAnsi="Times New Roman" w:cs="Times New Roman"/>
-          <w:b/>
-          <w:bCs/>
-          <w:sz w:val="32"/>
-          <w:szCs w:val="32"/>
-        </w:rPr>
-        <w:t>laplace</w:t>
-      </w:r>
-      <w:proofErr w:type="spellEnd"/>
+        <w:t>(to go Fourier, Laplace</w:t>
+      </w:r>
       <w:r>
         <w:rPr>
           <w:rFonts w:ascii="Times New Roman" w:hAnsi="Times New Roman" w:cs="Times New Roman"/>
@@ -2780,7 +3874,6 @@
           <w:szCs w:val="32"/>
         </w:rPr>
       </w:pPr>
-      <w:proofErr w:type="gramStart"/>
       <w:r>
         <w:rPr>
           <w:rFonts w:ascii="Times New Roman" w:hAnsi="Times New Roman" w:cs="Times New Roman"/>
@@ -2822,7 +3915,6 @@
         </w:rPr>
         <w:t xml:space="preserve"> (</w:t>
       </w:r>
-      <w:proofErr w:type="gramEnd"/>
       <w:r>
         <w:rPr>
           <w:rFonts w:ascii="Times New Roman" w:hAnsi="Times New Roman" w:cs="Times New Roman"/>
@@ -2870,7 +3962,6 @@
         </w:rPr>
         <w:t xml:space="preserve">Screen </w:t>
       </w:r>
-      <w:proofErr w:type="gramStart"/>
       <w:r>
         <w:rPr>
           <w:rFonts w:ascii="Times New Roman" w:hAnsi="Times New Roman" w:cs="Times New Roman"/>
@@ -2881,7 +3972,7 @@
           <w:szCs w:val="40"/>
           <w:highlight w:val="yellow"/>
         </w:rPr>
-        <w:t xml:space="preserve">integrals </w:t>
+        <w:t>integrals</w:t>
       </w:r>
       <w:r>
         <w:rPr>
@@ -2896,7 +3987,6 @@
         </w:rPr>
         <w:t>:</w:t>
       </w:r>
-      <w:proofErr w:type="gramEnd"/>
     </w:p>
     <w:p>
       <w:pPr>
@@ -2922,19 +4012,8 @@
           <w:sz w:val="32"/>
           <w:szCs w:val="32"/>
         </w:rPr>
-        <w:t xml:space="preserve">Edit </w:t>
-      </w:r>
-      <w:proofErr w:type="gramStart"/>
-      <w:r>
-        <w:rPr>
-          <w:rFonts w:ascii="Times New Roman" w:hAnsi="Times New Roman" w:cs="Times New Roman"/>
-          <w:color w:val="4472C4" w:themeColor="accent1"/>
-          <w:sz w:val="32"/>
-          <w:szCs w:val="32"/>
-        </w:rPr>
-        <w:t>field :</w:t>
-      </w:r>
-      <w:proofErr w:type="gramEnd"/>
+        <w:t>Edit field :</w:t>
+      </w:r>
     </w:p>
     <w:p>
       <w:pPr>
@@ -3166,7 +4245,6 @@
           <w:szCs w:val="32"/>
         </w:rPr>
       </w:pPr>
-      <w:proofErr w:type="gramStart"/>
       <w:r>
         <w:rPr>
           <w:rFonts w:ascii="Times New Roman" w:hAnsi="Times New Roman" w:cs="Times New Roman"/>
@@ -3185,7 +4263,6 @@
         </w:rPr>
         <w:t>:</w:t>
       </w:r>
-      <w:proofErr w:type="gramEnd"/>
     </w:p>
     <w:p>
       <w:pPr>
@@ -3454,19 +4531,8 @@
           <w:sz w:val="32"/>
           <w:szCs w:val="32"/>
         </w:rPr>
-        <w:t xml:space="preserve">Edit </w:t>
-      </w:r>
-      <w:proofErr w:type="gramStart"/>
-      <w:r>
-        <w:rPr>
-          <w:rFonts w:ascii="Times New Roman" w:hAnsi="Times New Roman" w:cs="Times New Roman"/>
-          <w:color w:val="4472C4" w:themeColor="accent1"/>
-          <w:sz w:val="32"/>
-          <w:szCs w:val="32"/>
-        </w:rPr>
-        <w:t>field :</w:t>
-      </w:r>
-      <w:proofErr w:type="gramEnd"/>
+        <w:t>Edit field :</w:t>
+      </w:r>
     </w:p>
     <w:p>
       <w:pPr>
@@ -3609,19 +4675,8 @@
           <w:sz w:val="32"/>
           <w:szCs w:val="32"/>
         </w:rPr>
-        <w:t xml:space="preserve">Edit field to display the output in general form (if don’t put exact </w:t>
-      </w:r>
-      <w:proofErr w:type="gramStart"/>
-      <w:r>
-        <w:rPr>
-          <w:rFonts w:ascii="Times New Roman" w:hAnsi="Times New Roman" w:cs="Times New Roman"/>
-          <w:color w:val="4472C4" w:themeColor="accent1"/>
-          <w:sz w:val="32"/>
-          <w:szCs w:val="32"/>
-        </w:rPr>
-        <w:t>value )</w:t>
-      </w:r>
-      <w:proofErr w:type="gramEnd"/>
+        <w:t>Edit field to display the output in general form (if don’t put exact value )</w:t>
+      </w:r>
     </w:p>
     <w:p>
       <w:pPr>
@@ -3735,7 +4790,6 @@
           <w:szCs w:val="32"/>
         </w:rPr>
       </w:pPr>
-      <w:proofErr w:type="gramStart"/>
       <w:r>
         <w:rPr>
           <w:rFonts w:ascii="Times New Roman" w:hAnsi="Times New Roman" w:cs="Times New Roman"/>
@@ -3754,7 +4808,6 @@
         </w:rPr>
         <w:t>:</w:t>
       </w:r>
-      <w:proofErr w:type="gramEnd"/>
     </w:p>
     <w:p>
       <w:pPr>
@@ -3934,19 +4987,8 @@
           <w:sz w:val="32"/>
           <w:szCs w:val="32"/>
         </w:rPr>
-        <w:t xml:space="preserve">Edit </w:t>
-      </w:r>
-      <w:proofErr w:type="gramStart"/>
-      <w:r>
-        <w:rPr>
-          <w:rFonts w:ascii="Times New Roman" w:hAnsi="Times New Roman" w:cs="Times New Roman"/>
-          <w:color w:val="4472C4" w:themeColor="accent1"/>
-          <w:sz w:val="32"/>
-          <w:szCs w:val="32"/>
-        </w:rPr>
-        <w:t>field :</w:t>
-      </w:r>
-      <w:proofErr w:type="gramEnd"/>
+        <w:t>Edit field :</w:t>
+      </w:r>
     </w:p>
     <w:p>
       <w:pPr>
@@ -4064,7 +5106,6 @@
           <w:szCs w:val="32"/>
         </w:rPr>
       </w:pPr>
-      <w:proofErr w:type="gramStart"/>
       <w:r>
         <w:rPr>
           <w:rFonts w:ascii="Times New Roman" w:hAnsi="Times New Roman" w:cs="Times New Roman"/>
@@ -4083,7 +5124,6 @@
         </w:rPr>
         <w:t>:</w:t>
       </w:r>
-      <w:proofErr w:type="gramEnd"/>
     </w:p>
     <w:p>
       <w:pPr>
@@ -4138,6 +5178,475 @@
         </w:rPr>
         <w:t>Exit</w:t>
       </w:r>
+    </w:p>
+    <w:p>
+      <w:pPr>
+        <w:tabs>
+          <w:tab w:val="left" w:pos="1275"/>
+        </w:tabs>
+        <w:rPr>
+          <w:rFonts w:ascii="Times New Roman" w:hAnsi="Times New Roman" w:cs="Times New Roman"/>
+          <w:color w:val="4472C4" w:themeColor="accent1"/>
+          <w:sz w:val="32"/>
+          <w:szCs w:val="32"/>
+        </w:rPr>
+      </w:pPr>
+    </w:p>
+    <w:p>
+      <w:pPr>
+        <w:tabs>
+          <w:tab w:val="left" w:pos="1275"/>
+        </w:tabs>
+        <w:rPr>
+          <w:rFonts w:ascii="Times New Roman" w:hAnsi="Times New Roman" w:cs="Times New Roman"/>
+          <w:color w:val="4472C4" w:themeColor="accent1"/>
+          <w:sz w:val="32"/>
+          <w:szCs w:val="32"/>
+        </w:rPr>
+      </w:pPr>
+    </w:p>
+    <w:p>
+      <w:pPr>
+        <w:tabs>
+          <w:tab w:val="left" w:pos="1275"/>
+        </w:tabs>
+        <w:rPr>
+          <w:rFonts w:ascii="Times New Roman" w:hAnsi="Times New Roman" w:cs="Times New Roman"/>
+          <w:color w:val="4472C4" w:themeColor="accent1"/>
+          <w:sz w:val="32"/>
+          <w:szCs w:val="32"/>
+        </w:rPr>
+      </w:pPr>
+    </w:p>
+    <w:p>
+      <w:pPr>
+        <w:tabs>
+          <w:tab w:val="left" w:pos="1275"/>
+        </w:tabs>
+        <w:rPr>
+          <w:rFonts w:ascii="Times New Roman" w:hAnsi="Times New Roman" w:cs="Times New Roman"/>
+          <w:color w:val="4472C4" w:themeColor="accent1"/>
+          <w:sz w:val="32"/>
+          <w:szCs w:val="32"/>
+        </w:rPr>
+      </w:pPr>
+    </w:p>
+    <w:p>
+      <w:pPr>
+        <w:tabs>
+          <w:tab w:val="left" w:pos="1275"/>
+        </w:tabs>
+        <w:rPr>
+          <w:rFonts w:ascii="Times New Roman" w:hAnsi="Times New Roman" w:cs="Times New Roman"/>
+          <w:color w:val="4472C4" w:themeColor="accent1"/>
+          <w:sz w:val="32"/>
+          <w:szCs w:val="32"/>
+        </w:rPr>
+      </w:pPr>
+    </w:p>
+    <w:p>
+      <w:pPr>
+        <w:rPr>
+          <w:rFonts w:ascii="Times New Roman" w:hAnsi="Times New Roman" w:cs="Times New Roman"/>
+          <w:b/>
+          <w:bCs/>
+          <w:color w:val="FF0000"/>
+          <w:sz w:val="32"/>
+          <w:szCs w:val="32"/>
+        </w:rPr>
+      </w:pPr>
+      <w:r>
+        <w:rPr>
+          <w:rFonts w:ascii="Times New Roman" w:hAnsi="Times New Roman" w:cs="Times New Roman"/>
+          <w:b/>
+          <w:bCs/>
+          <w:color w:val="FF0000"/>
+          <w:sz w:val="32"/>
+          <w:szCs w:val="32"/>
+        </w:rPr>
+        <w:lastRenderedPageBreak/>
+        <w:t>C</w:t>
+      </w:r>
+      <w:r>
+        <w:rPr>
+          <w:rFonts w:ascii="Times New Roman" w:hAnsi="Times New Roman" w:cs="Times New Roman"/>
+          <w:b/>
+          <w:bCs/>
+          <w:color w:val="FF0000"/>
+          <w:sz w:val="32"/>
+          <w:szCs w:val="32"/>
+        </w:rPr>
+        <w:t>onclusion</w:t>
+      </w:r>
+      <w:r>
+        <w:rPr>
+          <w:rFonts w:ascii="Times New Roman" w:hAnsi="Times New Roman" w:cs="Times New Roman"/>
+          <w:b/>
+          <w:bCs/>
+          <w:color w:val="FF0000"/>
+          <w:sz w:val="32"/>
+          <w:szCs w:val="32"/>
+        </w:rPr>
+        <w:t>:</w:t>
+      </w:r>
+    </w:p>
+    <w:p>
+      <w:pPr>
+        <w:pStyle w:val="ListParagraph"/>
+        <w:numPr>
+          <w:ilvl w:val="0"/>
+          <w:numId w:val="38"/>
+        </w:numPr>
+        <w:rPr>
+          <w:rFonts w:ascii="Times New Roman" w:hAnsi="Times New Roman" w:cs="Times New Roman"/>
+          <w:b/>
+          <w:bCs/>
+          <w:color w:val="000000" w:themeColor="text1"/>
+          <w:sz w:val="32"/>
+          <w:szCs w:val="32"/>
+        </w:rPr>
+      </w:pPr>
+      <w:r>
+        <w:rPr>
+          <w:rFonts w:ascii="Times New Roman" w:hAnsi="Times New Roman" w:cs="Times New Roman"/>
+          <w:b/>
+          <w:bCs/>
+          <w:color w:val="000000" w:themeColor="text1"/>
+          <w:sz w:val="32"/>
+          <w:szCs w:val="32"/>
+        </w:rPr>
+        <w:t>Learned h</w:t>
+      </w:r>
+      <w:r>
+        <w:rPr>
+          <w:rFonts w:ascii="Times New Roman" w:hAnsi="Times New Roman" w:cs="Times New Roman"/>
+          <w:b/>
+          <w:bCs/>
+          <w:color w:val="000000" w:themeColor="text1"/>
+          <w:sz w:val="32"/>
+          <w:szCs w:val="32"/>
+        </w:rPr>
+        <w:t xml:space="preserve">ow </w:t>
+      </w:r>
+      <w:r>
+        <w:rPr>
+          <w:rFonts w:ascii="Times New Roman" w:hAnsi="Times New Roman" w:cs="Times New Roman"/>
+          <w:b/>
+          <w:bCs/>
+          <w:color w:val="000000" w:themeColor="text1"/>
+          <w:sz w:val="32"/>
+          <w:szCs w:val="32"/>
+        </w:rPr>
+        <w:t xml:space="preserve">to work with </w:t>
+      </w:r>
+      <w:proofErr w:type="spellStart"/>
+      <w:r>
+        <w:rPr>
+          <w:rFonts w:ascii="Times New Roman" w:hAnsi="Times New Roman" w:cs="Times New Roman"/>
+          <w:b/>
+          <w:bCs/>
+          <w:color w:val="000000" w:themeColor="text1"/>
+          <w:sz w:val="32"/>
+          <w:szCs w:val="32"/>
+        </w:rPr>
+        <w:t>M</w:t>
+      </w:r>
+      <w:r>
+        <w:rPr>
+          <w:rFonts w:ascii="Times New Roman" w:hAnsi="Times New Roman" w:cs="Times New Roman"/>
+          <w:b/>
+          <w:bCs/>
+          <w:color w:val="000000" w:themeColor="text1"/>
+          <w:sz w:val="32"/>
+          <w:szCs w:val="32"/>
+        </w:rPr>
+        <w:t>at</w:t>
+      </w:r>
+      <w:r>
+        <w:rPr>
+          <w:rFonts w:ascii="Times New Roman" w:hAnsi="Times New Roman" w:cs="Times New Roman"/>
+          <w:b/>
+          <w:bCs/>
+          <w:color w:val="000000" w:themeColor="text1"/>
+          <w:sz w:val="32"/>
+          <w:szCs w:val="32"/>
+        </w:rPr>
+        <w:t>l</w:t>
+      </w:r>
+      <w:r>
+        <w:rPr>
+          <w:rFonts w:ascii="Times New Roman" w:hAnsi="Times New Roman" w:cs="Times New Roman"/>
+          <w:b/>
+          <w:bCs/>
+          <w:color w:val="000000" w:themeColor="text1"/>
+          <w:sz w:val="32"/>
+          <w:szCs w:val="32"/>
+        </w:rPr>
+        <w:t>ab</w:t>
+      </w:r>
+      <w:proofErr w:type="spellEnd"/>
+      <w:r>
+        <w:rPr>
+          <w:rFonts w:ascii="Times New Roman" w:hAnsi="Times New Roman" w:cs="Times New Roman"/>
+          <w:b/>
+          <w:bCs/>
+          <w:color w:val="000000" w:themeColor="text1"/>
+          <w:sz w:val="32"/>
+          <w:szCs w:val="32"/>
+        </w:rPr>
+        <w:t xml:space="preserve"> and</w:t>
+      </w:r>
+      <w:r>
+        <w:rPr>
+          <w:rFonts w:ascii="Times New Roman" w:hAnsi="Times New Roman" w:cs="Times New Roman"/>
+          <w:b/>
+          <w:bCs/>
+          <w:color w:val="000000" w:themeColor="text1"/>
+          <w:sz w:val="32"/>
+          <w:szCs w:val="32"/>
+        </w:rPr>
+        <w:t xml:space="preserve"> App designer</w:t>
+      </w:r>
+      <w:r>
+        <w:rPr>
+          <w:rFonts w:ascii="Times New Roman" w:hAnsi="Times New Roman" w:cs="Times New Roman"/>
+          <w:b/>
+          <w:bCs/>
+          <w:color w:val="000000" w:themeColor="text1"/>
+          <w:sz w:val="32"/>
+          <w:szCs w:val="32"/>
+        </w:rPr>
+        <w:t>.</w:t>
+      </w:r>
+    </w:p>
+    <w:p>
+      <w:pPr>
+        <w:pStyle w:val="ListParagraph"/>
+        <w:numPr>
+          <w:ilvl w:val="0"/>
+          <w:numId w:val="38"/>
+        </w:numPr>
+        <w:rPr>
+          <w:rFonts w:ascii="Times New Roman" w:hAnsi="Times New Roman" w:cs="Times New Roman"/>
+          <w:b/>
+          <w:bCs/>
+          <w:color w:val="000000" w:themeColor="text1"/>
+          <w:sz w:val="32"/>
+          <w:szCs w:val="32"/>
+        </w:rPr>
+      </w:pPr>
+      <w:bookmarkStart w:id="0" w:name="_GoBack"/>
+      <w:bookmarkEnd w:id="0"/>
+      <w:r>
+        <w:rPr>
+          <w:rFonts w:ascii="Times New Roman" w:hAnsi="Times New Roman" w:cs="Times New Roman"/>
+          <w:b/>
+          <w:bCs/>
+          <w:color w:val="000000" w:themeColor="text1"/>
+          <w:sz w:val="32"/>
+          <w:szCs w:val="32"/>
+        </w:rPr>
+        <w:t xml:space="preserve">Designed </w:t>
+      </w:r>
+      <w:r>
+        <w:rPr>
+          <w:rFonts w:ascii="Times New Roman" w:hAnsi="Times New Roman" w:cs="Times New Roman"/>
+          <w:b/>
+          <w:bCs/>
+          <w:color w:val="000000" w:themeColor="text1"/>
+          <w:sz w:val="32"/>
+          <w:szCs w:val="32"/>
+        </w:rPr>
+        <w:t>multi</w:t>
+      </w:r>
+      <w:r>
+        <w:rPr>
+          <w:rFonts w:ascii="Times New Roman" w:hAnsi="Times New Roman" w:cs="Times New Roman"/>
+          <w:b/>
+          <w:bCs/>
+          <w:color w:val="000000" w:themeColor="text1"/>
+          <w:sz w:val="32"/>
+          <w:szCs w:val="32"/>
+        </w:rPr>
+        <w:t xml:space="preserve"> full functional user interface.</w:t>
+      </w:r>
+    </w:p>
+    <w:p>
+      <w:pPr>
+        <w:pStyle w:val="ListParagraph"/>
+        <w:numPr>
+          <w:ilvl w:val="0"/>
+          <w:numId w:val="38"/>
+        </w:numPr>
+        <w:rPr>
+          <w:rFonts w:ascii="Times New Roman" w:hAnsi="Times New Roman" w:cs="Times New Roman"/>
+          <w:b/>
+          <w:bCs/>
+          <w:color w:val="000000" w:themeColor="text1"/>
+          <w:sz w:val="32"/>
+          <w:szCs w:val="32"/>
+        </w:rPr>
+      </w:pPr>
+      <w:r>
+        <w:rPr>
+          <w:rFonts w:ascii="Times New Roman" w:hAnsi="Times New Roman" w:cs="Times New Roman"/>
+          <w:b/>
+          <w:bCs/>
+          <w:color w:val="000000" w:themeColor="text1"/>
+          <w:sz w:val="32"/>
+          <w:szCs w:val="32"/>
+        </w:rPr>
+        <w:t>Gained deeper understanding of mathematics concepts.</w:t>
+      </w:r>
+    </w:p>
+    <w:p>
+      <w:pPr>
+        <w:pStyle w:val="ListParagraph"/>
+        <w:numPr>
+          <w:ilvl w:val="0"/>
+          <w:numId w:val="38"/>
+        </w:numPr>
+        <w:rPr>
+          <w:rFonts w:ascii="Times New Roman" w:hAnsi="Times New Roman" w:cs="Times New Roman"/>
+          <w:b/>
+          <w:bCs/>
+          <w:color w:val="000000" w:themeColor="text1"/>
+          <w:sz w:val="32"/>
+          <w:szCs w:val="32"/>
+        </w:rPr>
+      </w:pPr>
+      <w:r>
+        <w:rPr>
+          <w:rFonts w:ascii="Times New Roman" w:hAnsi="Times New Roman" w:cs="Times New Roman"/>
+          <w:b/>
+          <w:bCs/>
+          <w:color w:val="000000" w:themeColor="text1"/>
+          <w:sz w:val="32"/>
+          <w:szCs w:val="32"/>
+        </w:rPr>
+        <w:t>Applied different transformation between time and frequency domains.</w:t>
+      </w:r>
+    </w:p>
+    <w:p>
+      <w:pPr>
+        <w:pStyle w:val="ListParagraph"/>
+        <w:numPr>
+          <w:ilvl w:val="0"/>
+          <w:numId w:val="38"/>
+        </w:numPr>
+        <w:rPr>
+          <w:rFonts w:ascii="Times New Roman" w:hAnsi="Times New Roman" w:cs="Times New Roman"/>
+          <w:b/>
+          <w:bCs/>
+          <w:color w:val="000000" w:themeColor="text1"/>
+          <w:sz w:val="32"/>
+          <w:szCs w:val="32"/>
+        </w:rPr>
+      </w:pPr>
+      <w:r>
+        <w:rPr>
+          <w:rFonts w:ascii="Times New Roman" w:hAnsi="Times New Roman" w:cs="Times New Roman"/>
+          <w:b/>
+          <w:bCs/>
+          <w:color w:val="000000" w:themeColor="text1"/>
+          <w:sz w:val="32"/>
+          <w:szCs w:val="32"/>
+        </w:rPr>
+        <w:t xml:space="preserve">Uploading and working with </w:t>
+      </w:r>
+      <w:proofErr w:type="spellStart"/>
+      <w:r>
+        <w:rPr>
+          <w:rFonts w:ascii="Times New Roman" w:hAnsi="Times New Roman" w:cs="Times New Roman"/>
+          <w:b/>
+          <w:bCs/>
+          <w:color w:val="000000" w:themeColor="text1"/>
+          <w:sz w:val="32"/>
+          <w:szCs w:val="32"/>
+        </w:rPr>
+        <w:t>Git</w:t>
+      </w:r>
+      <w:proofErr w:type="spellEnd"/>
+      <w:r>
+        <w:rPr>
+          <w:rFonts w:ascii="Times New Roman" w:hAnsi="Times New Roman" w:cs="Times New Roman"/>
+          <w:b/>
+          <w:bCs/>
+          <w:color w:val="000000" w:themeColor="text1"/>
+          <w:sz w:val="32"/>
+          <w:szCs w:val="32"/>
+        </w:rPr>
+        <w:t xml:space="preserve"> and GitHub.</w:t>
+      </w:r>
+    </w:p>
+    <w:p>
+      <w:pPr>
+        <w:pStyle w:val="ListParagraph"/>
+        <w:numPr>
+          <w:ilvl w:val="0"/>
+          <w:numId w:val="38"/>
+        </w:numPr>
+        <w:rPr>
+          <w:rFonts w:ascii="Times New Roman" w:hAnsi="Times New Roman" w:cs="Times New Roman"/>
+          <w:b/>
+          <w:bCs/>
+          <w:color w:val="000000" w:themeColor="text1"/>
+          <w:sz w:val="32"/>
+          <w:szCs w:val="32"/>
+        </w:rPr>
+      </w:pPr>
+      <w:r>
+        <w:rPr>
+          <w:rFonts w:ascii="Times New Roman" w:hAnsi="Times New Roman" w:cs="Times New Roman"/>
+          <w:b/>
+          <w:bCs/>
+          <w:color w:val="000000" w:themeColor="text1"/>
+          <w:sz w:val="32"/>
+          <w:szCs w:val="32"/>
+        </w:rPr>
+        <w:t>Working and synchronizing efforts within a team.</w:t>
+      </w:r>
+    </w:p>
+    <w:p>
+      <w:pPr>
+        <w:pStyle w:val="ListParagraph"/>
+        <w:numPr>
+          <w:ilvl w:val="0"/>
+          <w:numId w:val="38"/>
+        </w:numPr>
+        <w:rPr>
+          <w:rFonts w:ascii="Times New Roman" w:hAnsi="Times New Roman" w:cs="Times New Roman"/>
+          <w:b/>
+          <w:bCs/>
+          <w:color w:val="000000" w:themeColor="text1"/>
+          <w:sz w:val="32"/>
+          <w:szCs w:val="32"/>
+        </w:rPr>
+      </w:pPr>
+      <w:r>
+        <w:rPr>
+          <w:rFonts w:ascii="Times New Roman" w:hAnsi="Times New Roman" w:cs="Times New Roman"/>
+          <w:b/>
+          <w:bCs/>
+          <w:color w:val="000000" w:themeColor="text1"/>
+          <w:sz w:val="32"/>
+          <w:szCs w:val="32"/>
+        </w:rPr>
+        <w:t>Learned to use different resources, googling skills and thorough debugging of code.</w:t>
+      </w:r>
+    </w:p>
+    <w:p>
+      <w:pPr>
+        <w:tabs>
+          <w:tab w:val="left" w:pos="1275"/>
+        </w:tabs>
+        <w:rPr>
+          <w:rFonts w:ascii="Times New Roman" w:hAnsi="Times New Roman" w:cs="Times New Roman"/>
+          <w:color w:val="4472C4" w:themeColor="accent1"/>
+          <w:sz w:val="32"/>
+          <w:szCs w:val="32"/>
+        </w:rPr>
+      </w:pPr>
     </w:p>
     <w:sectPr>
       <w:pgSz w:w="12240" w:h="15840"/>
@@ -4150,7 +5659,7 @@
 </file>
 
 <file path=word/endnotes.xml><?xml version="1.0" encoding="utf-8"?>
-<w:endnotes xmlns:wpc="http://schemas.microsoft.com/office/word/2010/wordprocessingCanvas" xmlns:cx="http://schemas.microsoft.com/office/drawing/2014/chartex" xmlns:cx1="http://schemas.microsoft.com/office/drawing/2015/9/8/chartex" xmlns:cx2="http://schemas.microsoft.com/office/drawing/2015/10/21/chartex" xmlns:cx3="http://schemas.microsoft.com/office/drawing/2016/5/9/chartex" xmlns:cx4="http://schemas.microsoft.com/office/drawing/2016/5/10/chartex" xmlns:cx5="http://schemas.microsoft.com/office/drawing/2016/5/11/chartex" xmlns:cx6="http://schemas.microsoft.com/office/drawing/2016/5/12/chartex" xmlns:cx7="http://schemas.microsoft.com/office/drawing/2016/5/13/chartex" xmlns:cx8="http://schemas.microsoft.com/office/drawing/2016/5/14/chartex" xmlns:mc="http://schemas.openxmlformats.org/markup-compatibility/2006" xmlns:aink="http://schemas.microsoft.com/office/drawing/2016/ink" xmlns:am3d="http://schemas.microsoft.com/office/drawing/2017/model3d" xmlns:o="urn:schemas-microsoft-com:office:office" xmlns:r="http://schemas.openxmlformats.org/officeDocument/2006/relationships" xmlns:m="http://schemas.openxmlformats.org/officeDocument/2006/math" xmlns:v="urn:schemas-microsoft-com:vml" xmlns:wp14="http://schemas.microsoft.com/office/word/2010/wordprocessingDrawing" xmlns:wp="http://schemas.openxmlformats.org/drawingml/2006/wordprocessingDrawing" xmlns:w10="urn:schemas-microsoft-com:office:word" xmlns:w="http://schemas.openxmlformats.org/wordprocessingml/2006/main" xmlns:w14="http://schemas.microsoft.com/office/word/2010/wordml" xmlns:w15="http://schemas.microsoft.com/office/word/2012/wordml" xmlns:w16cex="http://schemas.microsoft.com/office/word/2018/wordml/cex" xmlns:w16cid="http://schemas.microsoft.com/office/word/2016/wordml/cid" xmlns:w16="http://schemas.microsoft.com/office/word/2018/wordml" xmlns:w16sdtdh="http://schemas.microsoft.com/office/word/2020/wordml/sdtdatahash" xmlns:w16se="http://schemas.microsoft.com/office/word/2015/wordml/symex" xmlns:wpg="http://schemas.microsoft.com/office/word/2010/wordprocessingGroup" xmlns:wpi="http://schemas.microsoft.com/office/word/2010/wordprocessingInk" xmlns:wne="http://schemas.microsoft.com/office/word/2006/wordml" xmlns:wps="http://schemas.microsoft.com/office/word/2010/wordprocessingShape" mc:Ignorable="w14 w15 w16se w16cid w16 w16cex w16sdtdh wp14">
+<w:endnotes xmlns:wpc="http://schemas.microsoft.com/office/word/2010/wordprocessingCanvas" xmlns:mc="http://schemas.openxmlformats.org/markup-compatibility/2006" xmlns:o="urn:schemas-microsoft-com:office:office" xmlns:r="http://schemas.openxmlformats.org/officeDocument/2006/relationships" xmlns:m="http://schemas.openxmlformats.org/officeDocument/2006/math" xmlns:v="urn:schemas-microsoft-com:vml" xmlns:wp14="http://schemas.microsoft.com/office/word/2010/wordprocessingDrawing" xmlns:wp="http://schemas.openxmlformats.org/drawingml/2006/wordprocessingDrawing" xmlns:w10="urn:schemas-microsoft-com:office:word" xmlns:w="http://schemas.openxmlformats.org/wordprocessingml/2006/main" xmlns:w14="http://schemas.microsoft.com/office/word/2010/wordml" xmlns:w15="http://schemas.microsoft.com/office/word/2012/wordml" xmlns:wpg="http://schemas.microsoft.com/office/word/2010/wordprocessingGroup" xmlns:wpi="http://schemas.microsoft.com/office/word/2010/wordprocessingInk" xmlns:wne="http://schemas.microsoft.com/office/word/2006/wordml" xmlns:wps="http://schemas.microsoft.com/office/word/2010/wordprocessingShape" mc:Ignorable="w14 w15 wp14">
   <w:endnote w:type="separator" w:id="-1">
     <w:p>
       <w:pPr>
@@ -4175,7 +5684,7 @@
 </file>
 
 <file path=word/footnotes.xml><?xml version="1.0" encoding="utf-8"?>
-<w:footnotes xmlns:wpc="http://schemas.microsoft.com/office/word/2010/wordprocessingCanvas" xmlns:cx="http://schemas.microsoft.com/office/drawing/2014/chartex" xmlns:cx1="http://schemas.microsoft.com/office/drawing/2015/9/8/chartex" xmlns:cx2="http://schemas.microsoft.com/office/drawing/2015/10/21/chartex" xmlns:cx3="http://schemas.microsoft.com/office/drawing/2016/5/9/chartex" xmlns:cx4="http://schemas.microsoft.com/office/drawing/2016/5/10/chartex" xmlns:cx5="http://schemas.microsoft.com/office/drawing/2016/5/11/chartex" xmlns:cx6="http://schemas.microsoft.com/office/drawing/2016/5/12/chartex" xmlns:cx7="http://schemas.microsoft.com/office/drawing/2016/5/13/chartex" xmlns:cx8="http://schemas.microsoft.com/office/drawing/2016/5/14/chartex" xmlns:mc="http://schemas.openxmlformats.org/markup-compatibility/2006" xmlns:aink="http://schemas.microsoft.com/office/drawing/2016/ink" xmlns:am3d="http://schemas.microsoft.com/office/drawing/2017/model3d" xmlns:o="urn:schemas-microsoft-com:office:office" xmlns:r="http://schemas.openxmlformats.org/officeDocument/2006/relationships" xmlns:m="http://schemas.openxmlformats.org/officeDocument/2006/math" xmlns:v="urn:schemas-microsoft-com:vml" xmlns:wp14="http://schemas.microsoft.com/office/word/2010/wordprocessingDrawing" xmlns:wp="http://schemas.openxmlformats.org/drawingml/2006/wordprocessingDrawing" xmlns:w10="urn:schemas-microsoft-com:office:word" xmlns:w="http://schemas.openxmlformats.org/wordprocessingml/2006/main" xmlns:w14="http://schemas.microsoft.com/office/word/2010/wordml" xmlns:w15="http://schemas.microsoft.com/office/word/2012/wordml" xmlns:w16cex="http://schemas.microsoft.com/office/word/2018/wordml/cex" xmlns:w16cid="http://schemas.microsoft.com/office/word/2016/wordml/cid" xmlns:w16="http://schemas.microsoft.com/office/word/2018/wordml" xmlns:w16sdtdh="http://schemas.microsoft.com/office/word/2020/wordml/sdtdatahash" xmlns:w16se="http://schemas.microsoft.com/office/word/2015/wordml/symex" xmlns:wpg="http://schemas.microsoft.com/office/word/2010/wordprocessingGroup" xmlns:wpi="http://schemas.microsoft.com/office/word/2010/wordprocessingInk" xmlns:wne="http://schemas.microsoft.com/office/word/2006/wordml" xmlns:wps="http://schemas.microsoft.com/office/word/2010/wordprocessingShape" mc:Ignorable="w14 w15 w16se w16cid w16 w16cex w16sdtdh wp14">
+<w:footnotes xmlns:wpc="http://schemas.microsoft.com/office/word/2010/wordprocessingCanvas" xmlns:mc="http://schemas.openxmlformats.org/markup-compatibility/2006" xmlns:o="urn:schemas-microsoft-com:office:office" xmlns:r="http://schemas.openxmlformats.org/officeDocument/2006/relationships" xmlns:m="http://schemas.openxmlformats.org/officeDocument/2006/math" xmlns:v="urn:schemas-microsoft-com:vml" xmlns:wp14="http://schemas.microsoft.com/office/word/2010/wordprocessingDrawing" xmlns:wp="http://schemas.openxmlformats.org/drawingml/2006/wordprocessingDrawing" xmlns:w10="urn:schemas-microsoft-com:office:word" xmlns:w="http://schemas.openxmlformats.org/wordprocessingml/2006/main" xmlns:w14="http://schemas.microsoft.com/office/word/2010/wordml" xmlns:w15="http://schemas.microsoft.com/office/word/2012/wordml" xmlns:wpg="http://schemas.microsoft.com/office/word/2010/wordprocessingGroup" xmlns:wpi="http://schemas.microsoft.com/office/word/2010/wordprocessingInk" xmlns:wne="http://schemas.microsoft.com/office/word/2006/wordml" xmlns:wps="http://schemas.microsoft.com/office/word/2010/wordprocessingShape" mc:Ignorable="w14 w15 wp14">
   <w:footnote w:type="separator" w:id="-1">
     <w:p>
       <w:pPr>
@@ -4248,7 +5757,7 @@
 </file>
 
 <file path=word/numbering.xml><?xml version="1.0" encoding="utf-8"?>
-<w:numbering xmlns:wpc="http://schemas.microsoft.com/office/word/2010/wordprocessingCanvas" xmlns:cx="http://schemas.microsoft.com/office/drawing/2014/chartex" xmlns:cx1="http://schemas.microsoft.com/office/drawing/2015/9/8/chartex" xmlns:cx2="http://schemas.microsoft.com/office/drawing/2015/10/21/chartex" xmlns:cx3="http://schemas.microsoft.com/office/drawing/2016/5/9/chartex" xmlns:cx4="http://schemas.microsoft.com/office/drawing/2016/5/10/chartex" xmlns:cx5="http://schemas.microsoft.com/office/drawing/2016/5/11/chartex" xmlns:cx6="http://schemas.microsoft.com/office/drawing/2016/5/12/chartex" xmlns:cx7="http://schemas.microsoft.com/office/drawing/2016/5/13/chartex" xmlns:cx8="http://schemas.microsoft.com/office/drawing/2016/5/14/chartex" xmlns:mc="http://schemas.openxmlformats.org/markup-compatibility/2006" xmlns:aink="http://schemas.microsoft.com/office/drawing/2016/ink" xmlns:am3d="http://schemas.microsoft.com/office/drawing/2017/model3d" xmlns:o="urn:schemas-microsoft-com:office:office" xmlns:r="http://schemas.openxmlformats.org/officeDocument/2006/relationships" xmlns:m="http://schemas.openxmlformats.org/officeDocument/2006/math" xmlns:v="urn:schemas-microsoft-com:vml" xmlns:wp14="http://schemas.microsoft.com/office/word/2010/wordprocessingDrawing" xmlns:wp="http://schemas.openxmlformats.org/drawingml/2006/wordprocessingDrawing" xmlns:w10="urn:schemas-microsoft-com:office:word" xmlns:w="http://schemas.openxmlformats.org/wordprocessingml/2006/main" xmlns:w14="http://schemas.microsoft.com/office/word/2010/wordml" xmlns:w15="http://schemas.microsoft.com/office/word/2012/wordml" xmlns:w16cex="http://schemas.microsoft.com/office/word/2018/wordml/cex" xmlns:w16cid="http://schemas.microsoft.com/office/word/2016/wordml/cid" xmlns:w16="http://schemas.microsoft.com/office/word/2018/wordml" xmlns:w16sdtdh="http://schemas.microsoft.com/office/word/2020/wordml/sdtdatahash" xmlns:w16se="http://schemas.microsoft.com/office/word/2015/wordml/symex" xmlns:wpg="http://schemas.microsoft.com/office/word/2010/wordprocessingGroup" xmlns:wpi="http://schemas.microsoft.com/office/word/2010/wordprocessingInk" xmlns:wne="http://schemas.microsoft.com/office/word/2006/wordml" xmlns:wps="http://schemas.microsoft.com/office/word/2010/wordprocessingShape" mc:Ignorable="w14 w15 w16se w16cid w16 w16cex w16sdtdh wp14">
+<w:numbering xmlns:wpc="http://schemas.microsoft.com/office/word/2010/wordprocessingCanvas" xmlns:mc="http://schemas.openxmlformats.org/markup-compatibility/2006" xmlns:o="urn:schemas-microsoft-com:office:office" xmlns:r="http://schemas.openxmlformats.org/officeDocument/2006/relationships" xmlns:m="http://schemas.openxmlformats.org/officeDocument/2006/math" xmlns:v="urn:schemas-microsoft-com:vml" xmlns:wp14="http://schemas.microsoft.com/office/word/2010/wordprocessingDrawing" xmlns:wp="http://schemas.openxmlformats.org/drawingml/2006/wordprocessingDrawing" xmlns:w10="urn:schemas-microsoft-com:office:word" xmlns:w="http://schemas.openxmlformats.org/wordprocessingml/2006/main" xmlns:w14="http://schemas.microsoft.com/office/word/2010/wordml" xmlns:w15="http://schemas.microsoft.com/office/word/2012/wordml" xmlns:wpg="http://schemas.microsoft.com/office/word/2010/wordprocessingGroup" xmlns:wpi="http://schemas.microsoft.com/office/word/2010/wordprocessingInk" xmlns:wne="http://schemas.microsoft.com/office/word/2006/wordml" xmlns:wps="http://schemas.microsoft.com/office/word/2010/wordprocessingShape" mc:Ignorable="w14 w15 wp14">
   <w:abstractNum w:abstractNumId="0" w15:restartNumberingAfterBreak="0">
     <w:nsid w:val="07CD008E"/>
     <w:multiLevelType w:val="hybridMultilevel"/>
@@ -4339,6 +5848,232 @@
     </w:lvl>
   </w:abstractNum>
   <w:abstractNum w:abstractNumId="1" w15:restartNumberingAfterBreak="0">
+    <w:nsid w:val="0E365155"/>
+    <w:multiLevelType w:val="hybridMultilevel"/>
+    <w:tmpl w:val="D03C08B8"/>
+    <w:lvl w:ilvl="0" w:tplc="04090001">
+      <w:start w:val="1"/>
+      <w:numFmt w:val="bullet"/>
+      <w:lvlText w:val=""/>
+      <w:lvlJc w:val="left"/>
+      <w:pPr>
+        <w:ind w:left="720" w:hanging="360"/>
+      </w:pPr>
+      <w:rPr>
+        <w:rFonts w:ascii="Symbol" w:hAnsi="Symbol" w:hint="default"/>
+      </w:rPr>
+    </w:lvl>
+    <w:lvl w:ilvl="1" w:tplc="04090003" w:tentative="1">
+      <w:start w:val="1"/>
+      <w:numFmt w:val="bullet"/>
+      <w:lvlText w:val="o"/>
+      <w:lvlJc w:val="left"/>
+      <w:pPr>
+        <w:ind w:left="1440" w:hanging="360"/>
+      </w:pPr>
+      <w:rPr>
+        <w:rFonts w:ascii="Courier New" w:hAnsi="Courier New" w:cs="Courier New" w:hint="default"/>
+      </w:rPr>
+    </w:lvl>
+    <w:lvl w:ilvl="2" w:tplc="04090005" w:tentative="1">
+      <w:start w:val="1"/>
+      <w:numFmt w:val="bullet"/>
+      <w:lvlText w:val=""/>
+      <w:lvlJc w:val="left"/>
+      <w:pPr>
+        <w:ind w:left="2160" w:hanging="360"/>
+      </w:pPr>
+      <w:rPr>
+        <w:rFonts w:ascii="Wingdings" w:hAnsi="Wingdings" w:hint="default"/>
+      </w:rPr>
+    </w:lvl>
+    <w:lvl w:ilvl="3" w:tplc="04090001" w:tentative="1">
+      <w:start w:val="1"/>
+      <w:numFmt w:val="bullet"/>
+      <w:lvlText w:val=""/>
+      <w:lvlJc w:val="left"/>
+      <w:pPr>
+        <w:ind w:left="2880" w:hanging="360"/>
+      </w:pPr>
+      <w:rPr>
+        <w:rFonts w:ascii="Symbol" w:hAnsi="Symbol" w:hint="default"/>
+      </w:rPr>
+    </w:lvl>
+    <w:lvl w:ilvl="4" w:tplc="04090003" w:tentative="1">
+      <w:start w:val="1"/>
+      <w:numFmt w:val="bullet"/>
+      <w:lvlText w:val="o"/>
+      <w:lvlJc w:val="left"/>
+      <w:pPr>
+        <w:ind w:left="3600" w:hanging="360"/>
+      </w:pPr>
+      <w:rPr>
+        <w:rFonts w:ascii="Courier New" w:hAnsi="Courier New" w:cs="Courier New" w:hint="default"/>
+      </w:rPr>
+    </w:lvl>
+    <w:lvl w:ilvl="5" w:tplc="04090005" w:tentative="1">
+      <w:start w:val="1"/>
+      <w:numFmt w:val="bullet"/>
+      <w:lvlText w:val=""/>
+      <w:lvlJc w:val="left"/>
+      <w:pPr>
+        <w:ind w:left="4320" w:hanging="360"/>
+      </w:pPr>
+      <w:rPr>
+        <w:rFonts w:ascii="Wingdings" w:hAnsi="Wingdings" w:hint="default"/>
+      </w:rPr>
+    </w:lvl>
+    <w:lvl w:ilvl="6" w:tplc="04090001" w:tentative="1">
+      <w:start w:val="1"/>
+      <w:numFmt w:val="bullet"/>
+      <w:lvlText w:val=""/>
+      <w:lvlJc w:val="left"/>
+      <w:pPr>
+        <w:ind w:left="5040" w:hanging="360"/>
+      </w:pPr>
+      <w:rPr>
+        <w:rFonts w:ascii="Symbol" w:hAnsi="Symbol" w:hint="default"/>
+      </w:rPr>
+    </w:lvl>
+    <w:lvl w:ilvl="7" w:tplc="04090003" w:tentative="1">
+      <w:start w:val="1"/>
+      <w:numFmt w:val="bullet"/>
+      <w:lvlText w:val="o"/>
+      <w:lvlJc w:val="left"/>
+      <w:pPr>
+        <w:ind w:left="5760" w:hanging="360"/>
+      </w:pPr>
+      <w:rPr>
+        <w:rFonts w:ascii="Courier New" w:hAnsi="Courier New" w:cs="Courier New" w:hint="default"/>
+      </w:rPr>
+    </w:lvl>
+    <w:lvl w:ilvl="8" w:tplc="04090005" w:tentative="1">
+      <w:start w:val="1"/>
+      <w:numFmt w:val="bullet"/>
+      <w:lvlText w:val=""/>
+      <w:lvlJc w:val="left"/>
+      <w:pPr>
+        <w:ind w:left="6480" w:hanging="360"/>
+      </w:pPr>
+      <w:rPr>
+        <w:rFonts w:ascii="Wingdings" w:hAnsi="Wingdings" w:hint="default"/>
+      </w:rPr>
+    </w:lvl>
+  </w:abstractNum>
+  <w:abstractNum w:abstractNumId="2" w15:restartNumberingAfterBreak="0">
+    <w:nsid w:val="0FBC5700"/>
+    <w:multiLevelType w:val="hybridMultilevel"/>
+    <w:tmpl w:val="DA5C8484"/>
+    <w:lvl w:ilvl="0" w:tplc="04090001">
+      <w:start w:val="1"/>
+      <w:numFmt w:val="bullet"/>
+      <w:lvlText w:val=""/>
+      <w:lvlJc w:val="left"/>
+      <w:pPr>
+        <w:ind w:left="720" w:hanging="360"/>
+      </w:pPr>
+      <w:rPr>
+        <w:rFonts w:ascii="Symbol" w:hAnsi="Symbol" w:hint="default"/>
+      </w:rPr>
+    </w:lvl>
+    <w:lvl w:ilvl="1" w:tplc="04090003" w:tentative="1">
+      <w:start w:val="1"/>
+      <w:numFmt w:val="bullet"/>
+      <w:lvlText w:val="o"/>
+      <w:lvlJc w:val="left"/>
+      <w:pPr>
+        <w:ind w:left="1440" w:hanging="360"/>
+      </w:pPr>
+      <w:rPr>
+        <w:rFonts w:ascii="Courier New" w:hAnsi="Courier New" w:cs="Courier New" w:hint="default"/>
+      </w:rPr>
+    </w:lvl>
+    <w:lvl w:ilvl="2" w:tplc="04090005" w:tentative="1">
+      <w:start w:val="1"/>
+      <w:numFmt w:val="bullet"/>
+      <w:lvlText w:val=""/>
+      <w:lvlJc w:val="left"/>
+      <w:pPr>
+        <w:ind w:left="2160" w:hanging="360"/>
+      </w:pPr>
+      <w:rPr>
+        <w:rFonts w:ascii="Wingdings" w:hAnsi="Wingdings" w:hint="default"/>
+      </w:rPr>
+    </w:lvl>
+    <w:lvl w:ilvl="3" w:tplc="04090001" w:tentative="1">
+      <w:start w:val="1"/>
+      <w:numFmt w:val="bullet"/>
+      <w:lvlText w:val=""/>
+      <w:lvlJc w:val="left"/>
+      <w:pPr>
+        <w:ind w:left="2880" w:hanging="360"/>
+      </w:pPr>
+      <w:rPr>
+        <w:rFonts w:ascii="Symbol" w:hAnsi="Symbol" w:hint="default"/>
+      </w:rPr>
+    </w:lvl>
+    <w:lvl w:ilvl="4" w:tplc="04090003" w:tentative="1">
+      <w:start w:val="1"/>
+      <w:numFmt w:val="bullet"/>
+      <w:lvlText w:val="o"/>
+      <w:lvlJc w:val="left"/>
+      <w:pPr>
+        <w:ind w:left="3600" w:hanging="360"/>
+      </w:pPr>
+      <w:rPr>
+        <w:rFonts w:ascii="Courier New" w:hAnsi="Courier New" w:cs="Courier New" w:hint="default"/>
+      </w:rPr>
+    </w:lvl>
+    <w:lvl w:ilvl="5" w:tplc="04090005" w:tentative="1">
+      <w:start w:val="1"/>
+      <w:numFmt w:val="bullet"/>
+      <w:lvlText w:val=""/>
+      <w:lvlJc w:val="left"/>
+      <w:pPr>
+        <w:ind w:left="4320" w:hanging="360"/>
+      </w:pPr>
+      <w:rPr>
+        <w:rFonts w:ascii="Wingdings" w:hAnsi="Wingdings" w:hint="default"/>
+      </w:rPr>
+    </w:lvl>
+    <w:lvl w:ilvl="6" w:tplc="04090001" w:tentative="1">
+      <w:start w:val="1"/>
+      <w:numFmt w:val="bullet"/>
+      <w:lvlText w:val=""/>
+      <w:lvlJc w:val="left"/>
+      <w:pPr>
+        <w:ind w:left="5040" w:hanging="360"/>
+      </w:pPr>
+      <w:rPr>
+        <w:rFonts w:ascii="Symbol" w:hAnsi="Symbol" w:hint="default"/>
+      </w:rPr>
+    </w:lvl>
+    <w:lvl w:ilvl="7" w:tplc="04090003" w:tentative="1">
+      <w:start w:val="1"/>
+      <w:numFmt w:val="bullet"/>
+      <w:lvlText w:val="o"/>
+      <w:lvlJc w:val="left"/>
+      <w:pPr>
+        <w:ind w:left="5760" w:hanging="360"/>
+      </w:pPr>
+      <w:rPr>
+        <w:rFonts w:ascii="Courier New" w:hAnsi="Courier New" w:cs="Courier New" w:hint="default"/>
+      </w:rPr>
+    </w:lvl>
+    <w:lvl w:ilvl="8" w:tplc="04090005" w:tentative="1">
+      <w:start w:val="1"/>
+      <w:numFmt w:val="bullet"/>
+      <w:lvlText w:val=""/>
+      <w:lvlJc w:val="left"/>
+      <w:pPr>
+        <w:ind w:left="6480" w:hanging="360"/>
+      </w:pPr>
+      <w:rPr>
+        <w:rFonts w:ascii="Wingdings" w:hAnsi="Wingdings" w:hint="default"/>
+      </w:rPr>
+    </w:lvl>
+  </w:abstractNum>
+  <w:abstractNum w:abstractNumId="3" w15:restartNumberingAfterBreak="0">
     <w:nsid w:val="118D02FF"/>
     <w:multiLevelType w:val="hybridMultilevel"/>
     <w:tmpl w:val="577EEBBE"/>
@@ -4451,7 +6186,7 @@
       </w:rPr>
     </w:lvl>
   </w:abstractNum>
-  <w:abstractNum w:abstractNumId="2" w15:restartNumberingAfterBreak="0">
+  <w:abstractNum w:abstractNumId="4" w15:restartNumberingAfterBreak="0">
     <w:nsid w:val="12D65992"/>
     <w:multiLevelType w:val="hybridMultilevel"/>
     <w:tmpl w:val="E89C5AD4"/>
@@ -4564,7 +6299,7 @@
       </w:rPr>
     </w:lvl>
   </w:abstractNum>
-  <w:abstractNum w:abstractNumId="3" w15:restartNumberingAfterBreak="0">
+  <w:abstractNum w:abstractNumId="5" w15:restartNumberingAfterBreak="0">
     <w:nsid w:val="13F563C9"/>
     <w:multiLevelType w:val="hybridMultilevel"/>
     <w:tmpl w:val="D832A2BC"/>
@@ -4653,7 +6388,7 @@
       </w:pPr>
     </w:lvl>
   </w:abstractNum>
-  <w:abstractNum w:abstractNumId="4" w15:restartNumberingAfterBreak="0">
+  <w:abstractNum w:abstractNumId="6" w15:restartNumberingAfterBreak="0">
     <w:nsid w:val="158365AA"/>
     <w:multiLevelType w:val="hybridMultilevel"/>
     <w:tmpl w:val="E72C47B0"/>
@@ -4766,7 +6501,7 @@
       </w:rPr>
     </w:lvl>
   </w:abstractNum>
-  <w:abstractNum w:abstractNumId="5" w15:restartNumberingAfterBreak="0">
+  <w:abstractNum w:abstractNumId="7" w15:restartNumberingAfterBreak="0">
     <w:nsid w:val="19CD0333"/>
     <w:multiLevelType w:val="hybridMultilevel"/>
     <w:tmpl w:val="C4F807AA"/>
@@ -4879,7 +6614,7 @@
       </w:rPr>
     </w:lvl>
   </w:abstractNum>
-  <w:abstractNum w:abstractNumId="6" w15:restartNumberingAfterBreak="0">
+  <w:abstractNum w:abstractNumId="8" w15:restartNumberingAfterBreak="0">
     <w:nsid w:val="1B316A6C"/>
     <w:multiLevelType w:val="hybridMultilevel"/>
     <w:tmpl w:val="06C055BA"/>
@@ -4992,7 +6727,7 @@
       </w:rPr>
     </w:lvl>
   </w:abstractNum>
-  <w:abstractNum w:abstractNumId="7" w15:restartNumberingAfterBreak="0">
+  <w:abstractNum w:abstractNumId="9" w15:restartNumberingAfterBreak="0">
     <w:nsid w:val="1BA77C4D"/>
     <w:multiLevelType w:val="hybridMultilevel"/>
     <w:tmpl w:val="B7525A48"/>
@@ -5105,7 +6840,7 @@
       </w:rPr>
     </w:lvl>
   </w:abstractNum>
-  <w:abstractNum w:abstractNumId="8" w15:restartNumberingAfterBreak="0">
+  <w:abstractNum w:abstractNumId="10" w15:restartNumberingAfterBreak="0">
     <w:nsid w:val="1C675B8F"/>
     <w:multiLevelType w:val="hybridMultilevel"/>
     <w:tmpl w:val="3B34C2F4"/>
@@ -5218,7 +6953,7 @@
       </w:rPr>
     </w:lvl>
   </w:abstractNum>
-  <w:abstractNum w:abstractNumId="9" w15:restartNumberingAfterBreak="0">
+  <w:abstractNum w:abstractNumId="11" w15:restartNumberingAfterBreak="0">
     <w:nsid w:val="1D795BBA"/>
     <w:multiLevelType w:val="hybridMultilevel"/>
     <w:tmpl w:val="798A44D6"/>
@@ -5307,7 +7042,7 @@
       </w:pPr>
     </w:lvl>
   </w:abstractNum>
-  <w:abstractNum w:abstractNumId="10" w15:restartNumberingAfterBreak="0">
+  <w:abstractNum w:abstractNumId="12" w15:restartNumberingAfterBreak="0">
     <w:nsid w:val="20563B50"/>
     <w:multiLevelType w:val="hybridMultilevel"/>
     <w:tmpl w:val="6A26C9DA"/>
@@ -5393,7 +7128,7 @@
       </w:pPr>
     </w:lvl>
   </w:abstractNum>
-  <w:abstractNum w:abstractNumId="11" w15:restartNumberingAfterBreak="0">
+  <w:abstractNum w:abstractNumId="13" w15:restartNumberingAfterBreak="0">
     <w:nsid w:val="26030DA5"/>
     <w:multiLevelType w:val="hybridMultilevel"/>
     <w:tmpl w:val="6F1E454E"/>
@@ -5482,7 +7217,7 @@
       </w:pPr>
     </w:lvl>
   </w:abstractNum>
-  <w:abstractNum w:abstractNumId="12" w15:restartNumberingAfterBreak="0">
+  <w:abstractNum w:abstractNumId="14" w15:restartNumberingAfterBreak="0">
     <w:nsid w:val="284F12BD"/>
     <w:multiLevelType w:val="hybridMultilevel"/>
     <w:tmpl w:val="31DACF02"/>
@@ -5571,7 +7306,7 @@
       </w:pPr>
     </w:lvl>
   </w:abstractNum>
-  <w:abstractNum w:abstractNumId="13" w15:restartNumberingAfterBreak="0">
+  <w:abstractNum w:abstractNumId="15" w15:restartNumberingAfterBreak="0">
     <w:nsid w:val="348B6C4C"/>
     <w:multiLevelType w:val="hybridMultilevel"/>
     <w:tmpl w:val="E48A0178"/>
@@ -5657,7 +7392,233 @@
       </w:pPr>
     </w:lvl>
   </w:abstractNum>
-  <w:abstractNum w:abstractNumId="14" w15:restartNumberingAfterBreak="0">
+  <w:abstractNum w:abstractNumId="16" w15:restartNumberingAfterBreak="0">
+    <w:nsid w:val="378B10E7"/>
+    <w:multiLevelType w:val="hybridMultilevel"/>
+    <w:tmpl w:val="1FD4816C"/>
+    <w:lvl w:ilvl="0" w:tplc="04090001">
+      <w:start w:val="1"/>
+      <w:numFmt w:val="bullet"/>
+      <w:lvlText w:val=""/>
+      <w:lvlJc w:val="left"/>
+      <w:pPr>
+        <w:ind w:left="720" w:hanging="360"/>
+      </w:pPr>
+      <w:rPr>
+        <w:rFonts w:ascii="Symbol" w:hAnsi="Symbol" w:hint="default"/>
+      </w:rPr>
+    </w:lvl>
+    <w:lvl w:ilvl="1" w:tplc="04090003" w:tentative="1">
+      <w:start w:val="1"/>
+      <w:numFmt w:val="bullet"/>
+      <w:lvlText w:val="o"/>
+      <w:lvlJc w:val="left"/>
+      <w:pPr>
+        <w:ind w:left="1440" w:hanging="360"/>
+      </w:pPr>
+      <w:rPr>
+        <w:rFonts w:ascii="Courier New" w:hAnsi="Courier New" w:cs="Courier New" w:hint="default"/>
+      </w:rPr>
+    </w:lvl>
+    <w:lvl w:ilvl="2" w:tplc="04090005" w:tentative="1">
+      <w:start w:val="1"/>
+      <w:numFmt w:val="bullet"/>
+      <w:lvlText w:val=""/>
+      <w:lvlJc w:val="left"/>
+      <w:pPr>
+        <w:ind w:left="2160" w:hanging="360"/>
+      </w:pPr>
+      <w:rPr>
+        <w:rFonts w:ascii="Wingdings" w:hAnsi="Wingdings" w:hint="default"/>
+      </w:rPr>
+    </w:lvl>
+    <w:lvl w:ilvl="3" w:tplc="04090001" w:tentative="1">
+      <w:start w:val="1"/>
+      <w:numFmt w:val="bullet"/>
+      <w:lvlText w:val=""/>
+      <w:lvlJc w:val="left"/>
+      <w:pPr>
+        <w:ind w:left="2880" w:hanging="360"/>
+      </w:pPr>
+      <w:rPr>
+        <w:rFonts w:ascii="Symbol" w:hAnsi="Symbol" w:hint="default"/>
+      </w:rPr>
+    </w:lvl>
+    <w:lvl w:ilvl="4" w:tplc="04090003" w:tentative="1">
+      <w:start w:val="1"/>
+      <w:numFmt w:val="bullet"/>
+      <w:lvlText w:val="o"/>
+      <w:lvlJc w:val="left"/>
+      <w:pPr>
+        <w:ind w:left="3600" w:hanging="360"/>
+      </w:pPr>
+      <w:rPr>
+        <w:rFonts w:ascii="Courier New" w:hAnsi="Courier New" w:cs="Courier New" w:hint="default"/>
+      </w:rPr>
+    </w:lvl>
+    <w:lvl w:ilvl="5" w:tplc="04090005" w:tentative="1">
+      <w:start w:val="1"/>
+      <w:numFmt w:val="bullet"/>
+      <w:lvlText w:val=""/>
+      <w:lvlJc w:val="left"/>
+      <w:pPr>
+        <w:ind w:left="4320" w:hanging="360"/>
+      </w:pPr>
+      <w:rPr>
+        <w:rFonts w:ascii="Wingdings" w:hAnsi="Wingdings" w:hint="default"/>
+      </w:rPr>
+    </w:lvl>
+    <w:lvl w:ilvl="6" w:tplc="04090001" w:tentative="1">
+      <w:start w:val="1"/>
+      <w:numFmt w:val="bullet"/>
+      <w:lvlText w:val=""/>
+      <w:lvlJc w:val="left"/>
+      <w:pPr>
+        <w:ind w:left="5040" w:hanging="360"/>
+      </w:pPr>
+      <w:rPr>
+        <w:rFonts w:ascii="Symbol" w:hAnsi="Symbol" w:hint="default"/>
+      </w:rPr>
+    </w:lvl>
+    <w:lvl w:ilvl="7" w:tplc="04090003" w:tentative="1">
+      <w:start w:val="1"/>
+      <w:numFmt w:val="bullet"/>
+      <w:lvlText w:val="o"/>
+      <w:lvlJc w:val="left"/>
+      <w:pPr>
+        <w:ind w:left="5760" w:hanging="360"/>
+      </w:pPr>
+      <w:rPr>
+        <w:rFonts w:ascii="Courier New" w:hAnsi="Courier New" w:cs="Courier New" w:hint="default"/>
+      </w:rPr>
+    </w:lvl>
+    <w:lvl w:ilvl="8" w:tplc="04090005" w:tentative="1">
+      <w:start w:val="1"/>
+      <w:numFmt w:val="bullet"/>
+      <w:lvlText w:val=""/>
+      <w:lvlJc w:val="left"/>
+      <w:pPr>
+        <w:ind w:left="6480" w:hanging="360"/>
+      </w:pPr>
+      <w:rPr>
+        <w:rFonts w:ascii="Wingdings" w:hAnsi="Wingdings" w:hint="default"/>
+      </w:rPr>
+    </w:lvl>
+  </w:abstractNum>
+  <w:abstractNum w:abstractNumId="17" w15:restartNumberingAfterBreak="0">
+    <w:nsid w:val="37AA3BFB"/>
+    <w:multiLevelType w:val="hybridMultilevel"/>
+    <w:tmpl w:val="A0FC9296"/>
+    <w:lvl w:ilvl="0" w:tplc="04090001">
+      <w:start w:val="1"/>
+      <w:numFmt w:val="bullet"/>
+      <w:lvlText w:val=""/>
+      <w:lvlJc w:val="left"/>
+      <w:pPr>
+        <w:ind w:left="720" w:hanging="360"/>
+      </w:pPr>
+      <w:rPr>
+        <w:rFonts w:ascii="Symbol" w:hAnsi="Symbol" w:hint="default"/>
+      </w:rPr>
+    </w:lvl>
+    <w:lvl w:ilvl="1" w:tplc="04090003" w:tentative="1">
+      <w:start w:val="1"/>
+      <w:numFmt w:val="bullet"/>
+      <w:lvlText w:val="o"/>
+      <w:lvlJc w:val="left"/>
+      <w:pPr>
+        <w:ind w:left="1440" w:hanging="360"/>
+      </w:pPr>
+      <w:rPr>
+        <w:rFonts w:ascii="Courier New" w:hAnsi="Courier New" w:cs="Courier New" w:hint="default"/>
+      </w:rPr>
+    </w:lvl>
+    <w:lvl w:ilvl="2" w:tplc="04090005" w:tentative="1">
+      <w:start w:val="1"/>
+      <w:numFmt w:val="bullet"/>
+      <w:lvlText w:val=""/>
+      <w:lvlJc w:val="left"/>
+      <w:pPr>
+        <w:ind w:left="2160" w:hanging="360"/>
+      </w:pPr>
+      <w:rPr>
+        <w:rFonts w:ascii="Wingdings" w:hAnsi="Wingdings" w:hint="default"/>
+      </w:rPr>
+    </w:lvl>
+    <w:lvl w:ilvl="3" w:tplc="04090001" w:tentative="1">
+      <w:start w:val="1"/>
+      <w:numFmt w:val="bullet"/>
+      <w:lvlText w:val=""/>
+      <w:lvlJc w:val="left"/>
+      <w:pPr>
+        <w:ind w:left="2880" w:hanging="360"/>
+      </w:pPr>
+      <w:rPr>
+        <w:rFonts w:ascii="Symbol" w:hAnsi="Symbol" w:hint="default"/>
+      </w:rPr>
+    </w:lvl>
+    <w:lvl w:ilvl="4" w:tplc="04090003" w:tentative="1">
+      <w:start w:val="1"/>
+      <w:numFmt w:val="bullet"/>
+      <w:lvlText w:val="o"/>
+      <w:lvlJc w:val="left"/>
+      <w:pPr>
+        <w:ind w:left="3600" w:hanging="360"/>
+      </w:pPr>
+      <w:rPr>
+        <w:rFonts w:ascii="Courier New" w:hAnsi="Courier New" w:cs="Courier New" w:hint="default"/>
+      </w:rPr>
+    </w:lvl>
+    <w:lvl w:ilvl="5" w:tplc="04090005" w:tentative="1">
+      <w:start w:val="1"/>
+      <w:numFmt w:val="bullet"/>
+      <w:lvlText w:val=""/>
+      <w:lvlJc w:val="left"/>
+      <w:pPr>
+        <w:ind w:left="4320" w:hanging="360"/>
+      </w:pPr>
+      <w:rPr>
+        <w:rFonts w:ascii="Wingdings" w:hAnsi="Wingdings" w:hint="default"/>
+      </w:rPr>
+    </w:lvl>
+    <w:lvl w:ilvl="6" w:tplc="04090001" w:tentative="1">
+      <w:start w:val="1"/>
+      <w:numFmt w:val="bullet"/>
+      <w:lvlText w:val=""/>
+      <w:lvlJc w:val="left"/>
+      <w:pPr>
+        <w:ind w:left="5040" w:hanging="360"/>
+      </w:pPr>
+      <w:rPr>
+        <w:rFonts w:ascii="Symbol" w:hAnsi="Symbol" w:hint="default"/>
+      </w:rPr>
+    </w:lvl>
+    <w:lvl w:ilvl="7" w:tplc="04090003" w:tentative="1">
+      <w:start w:val="1"/>
+      <w:numFmt w:val="bullet"/>
+      <w:lvlText w:val="o"/>
+      <w:lvlJc w:val="left"/>
+      <w:pPr>
+        <w:ind w:left="5760" w:hanging="360"/>
+      </w:pPr>
+      <w:rPr>
+        <w:rFonts w:ascii="Courier New" w:hAnsi="Courier New" w:cs="Courier New" w:hint="default"/>
+      </w:rPr>
+    </w:lvl>
+    <w:lvl w:ilvl="8" w:tplc="04090005" w:tentative="1">
+      <w:start w:val="1"/>
+      <w:numFmt w:val="bullet"/>
+      <w:lvlText w:val=""/>
+      <w:lvlJc w:val="left"/>
+      <w:pPr>
+        <w:ind w:left="6480" w:hanging="360"/>
+      </w:pPr>
+      <w:rPr>
+        <w:rFonts w:ascii="Wingdings" w:hAnsi="Wingdings" w:hint="default"/>
+      </w:rPr>
+    </w:lvl>
+  </w:abstractNum>
+  <w:abstractNum w:abstractNumId="18" w15:restartNumberingAfterBreak="0">
     <w:nsid w:val="3F6A08BB"/>
     <w:multiLevelType w:val="hybridMultilevel"/>
     <w:tmpl w:val="582AD986"/>
@@ -5743,7 +7704,7 @@
       </w:pPr>
     </w:lvl>
   </w:abstractNum>
-  <w:abstractNum w:abstractNumId="15" w15:restartNumberingAfterBreak="0">
+  <w:abstractNum w:abstractNumId="19" w15:restartNumberingAfterBreak="0">
     <w:nsid w:val="403455BB"/>
     <w:multiLevelType w:val="hybridMultilevel"/>
     <w:tmpl w:val="467C4F62"/>
@@ -5829,7 +7790,7 @@
       </w:pPr>
     </w:lvl>
   </w:abstractNum>
-  <w:abstractNum w:abstractNumId="16" w15:restartNumberingAfterBreak="0">
+  <w:abstractNum w:abstractNumId="20" w15:restartNumberingAfterBreak="0">
     <w:nsid w:val="49EB7CA1"/>
     <w:multiLevelType w:val="hybridMultilevel"/>
     <w:tmpl w:val="F5CA11D6"/>
@@ -5942,7 +7903,7 @@
       </w:rPr>
     </w:lvl>
   </w:abstractNum>
-  <w:abstractNum w:abstractNumId="17" w15:restartNumberingAfterBreak="0">
+  <w:abstractNum w:abstractNumId="21" w15:restartNumberingAfterBreak="0">
     <w:nsid w:val="4B03794E"/>
     <w:multiLevelType w:val="hybridMultilevel"/>
     <w:tmpl w:val="E376E542"/>
@@ -6028,7 +7989,93 @@
       </w:pPr>
     </w:lvl>
   </w:abstractNum>
-  <w:abstractNum w:abstractNumId="18" w15:restartNumberingAfterBreak="0">
+  <w:abstractNum w:abstractNumId="22" w15:restartNumberingAfterBreak="0">
+    <w:nsid w:val="4BBC37E3"/>
+    <w:multiLevelType w:val="hybridMultilevel"/>
+    <w:tmpl w:val="724416D2"/>
+    <w:lvl w:ilvl="0" w:tplc="0409000F">
+      <w:start w:val="1"/>
+      <w:numFmt w:val="decimal"/>
+      <w:lvlText w:val="%1."/>
+      <w:lvlJc w:val="left"/>
+      <w:pPr>
+        <w:ind w:left="720" w:hanging="360"/>
+      </w:pPr>
+    </w:lvl>
+    <w:lvl w:ilvl="1" w:tplc="04090019" w:tentative="1">
+      <w:start w:val="1"/>
+      <w:numFmt w:val="lowerLetter"/>
+      <w:lvlText w:val="%2."/>
+      <w:lvlJc w:val="left"/>
+      <w:pPr>
+        <w:ind w:left="1440" w:hanging="360"/>
+      </w:pPr>
+    </w:lvl>
+    <w:lvl w:ilvl="2" w:tplc="0409001B" w:tentative="1">
+      <w:start w:val="1"/>
+      <w:numFmt w:val="lowerRoman"/>
+      <w:lvlText w:val="%3."/>
+      <w:lvlJc w:val="right"/>
+      <w:pPr>
+        <w:ind w:left="2160" w:hanging="180"/>
+      </w:pPr>
+    </w:lvl>
+    <w:lvl w:ilvl="3" w:tplc="0409000F" w:tentative="1">
+      <w:start w:val="1"/>
+      <w:numFmt w:val="decimal"/>
+      <w:lvlText w:val="%4."/>
+      <w:lvlJc w:val="left"/>
+      <w:pPr>
+        <w:ind w:left="2880" w:hanging="360"/>
+      </w:pPr>
+    </w:lvl>
+    <w:lvl w:ilvl="4" w:tplc="04090019" w:tentative="1">
+      <w:start w:val="1"/>
+      <w:numFmt w:val="lowerLetter"/>
+      <w:lvlText w:val="%5."/>
+      <w:lvlJc w:val="left"/>
+      <w:pPr>
+        <w:ind w:left="3600" w:hanging="360"/>
+      </w:pPr>
+    </w:lvl>
+    <w:lvl w:ilvl="5" w:tplc="0409001B" w:tentative="1">
+      <w:start w:val="1"/>
+      <w:numFmt w:val="lowerRoman"/>
+      <w:lvlText w:val="%6."/>
+      <w:lvlJc w:val="right"/>
+      <w:pPr>
+        <w:ind w:left="4320" w:hanging="180"/>
+      </w:pPr>
+    </w:lvl>
+    <w:lvl w:ilvl="6" w:tplc="0409000F" w:tentative="1">
+      <w:start w:val="1"/>
+      <w:numFmt w:val="decimal"/>
+      <w:lvlText w:val="%7."/>
+      <w:lvlJc w:val="left"/>
+      <w:pPr>
+        <w:ind w:left="5040" w:hanging="360"/>
+      </w:pPr>
+    </w:lvl>
+    <w:lvl w:ilvl="7" w:tplc="04090019" w:tentative="1">
+      <w:start w:val="1"/>
+      <w:numFmt w:val="lowerLetter"/>
+      <w:lvlText w:val="%8."/>
+      <w:lvlJc w:val="left"/>
+      <w:pPr>
+        <w:ind w:left="5760" w:hanging="360"/>
+      </w:pPr>
+    </w:lvl>
+    <w:lvl w:ilvl="8" w:tplc="0409001B" w:tentative="1">
+      <w:start w:val="1"/>
+      <w:numFmt w:val="lowerRoman"/>
+      <w:lvlText w:val="%9."/>
+      <w:lvlJc w:val="right"/>
+      <w:pPr>
+        <w:ind w:left="6480" w:hanging="180"/>
+      </w:pPr>
+    </w:lvl>
+  </w:abstractNum>
+  <w:abstractNum w:abstractNumId="23" w15:restartNumberingAfterBreak="0">
     <w:nsid w:val="4D255A98"/>
     <w:multiLevelType w:val="hybridMultilevel"/>
     <w:tmpl w:val="87B00D76"/>
@@ -6141,7 +8188,7 @@
       </w:rPr>
     </w:lvl>
   </w:abstractNum>
-  <w:abstractNum w:abstractNumId="19" w15:restartNumberingAfterBreak="0">
+  <w:abstractNum w:abstractNumId="24" w15:restartNumberingAfterBreak="0">
     <w:nsid w:val="50AD331A"/>
     <w:multiLevelType w:val="hybridMultilevel"/>
     <w:tmpl w:val="4E50B7BA"/>
@@ -6254,7 +8301,120 @@
       </w:rPr>
     </w:lvl>
   </w:abstractNum>
-  <w:abstractNum w:abstractNumId="20" w15:restartNumberingAfterBreak="0">
+  <w:abstractNum w:abstractNumId="25" w15:restartNumberingAfterBreak="0">
+    <w:nsid w:val="56E972F4"/>
+    <w:multiLevelType w:val="hybridMultilevel"/>
+    <w:tmpl w:val="AA90E570"/>
+    <w:lvl w:ilvl="0" w:tplc="04090001">
+      <w:start w:val="1"/>
+      <w:numFmt w:val="bullet"/>
+      <w:lvlText w:val=""/>
+      <w:lvlJc w:val="left"/>
+      <w:pPr>
+        <w:ind w:left="720" w:hanging="360"/>
+      </w:pPr>
+      <w:rPr>
+        <w:rFonts w:ascii="Symbol" w:hAnsi="Symbol" w:hint="default"/>
+      </w:rPr>
+    </w:lvl>
+    <w:lvl w:ilvl="1" w:tplc="04090003" w:tentative="1">
+      <w:start w:val="1"/>
+      <w:numFmt w:val="bullet"/>
+      <w:lvlText w:val="o"/>
+      <w:lvlJc w:val="left"/>
+      <w:pPr>
+        <w:ind w:left="1440" w:hanging="360"/>
+      </w:pPr>
+      <w:rPr>
+        <w:rFonts w:ascii="Courier New" w:hAnsi="Courier New" w:cs="Courier New" w:hint="default"/>
+      </w:rPr>
+    </w:lvl>
+    <w:lvl w:ilvl="2" w:tplc="04090005" w:tentative="1">
+      <w:start w:val="1"/>
+      <w:numFmt w:val="bullet"/>
+      <w:lvlText w:val=""/>
+      <w:lvlJc w:val="left"/>
+      <w:pPr>
+        <w:ind w:left="2160" w:hanging="360"/>
+      </w:pPr>
+      <w:rPr>
+        <w:rFonts w:ascii="Wingdings" w:hAnsi="Wingdings" w:hint="default"/>
+      </w:rPr>
+    </w:lvl>
+    <w:lvl w:ilvl="3" w:tplc="04090001" w:tentative="1">
+      <w:start w:val="1"/>
+      <w:numFmt w:val="bullet"/>
+      <w:lvlText w:val=""/>
+      <w:lvlJc w:val="left"/>
+      <w:pPr>
+        <w:ind w:left="2880" w:hanging="360"/>
+      </w:pPr>
+      <w:rPr>
+        <w:rFonts w:ascii="Symbol" w:hAnsi="Symbol" w:hint="default"/>
+      </w:rPr>
+    </w:lvl>
+    <w:lvl w:ilvl="4" w:tplc="04090003" w:tentative="1">
+      <w:start w:val="1"/>
+      <w:numFmt w:val="bullet"/>
+      <w:lvlText w:val="o"/>
+      <w:lvlJc w:val="left"/>
+      <w:pPr>
+        <w:ind w:left="3600" w:hanging="360"/>
+      </w:pPr>
+      <w:rPr>
+        <w:rFonts w:ascii="Courier New" w:hAnsi="Courier New" w:cs="Courier New" w:hint="default"/>
+      </w:rPr>
+    </w:lvl>
+    <w:lvl w:ilvl="5" w:tplc="04090005" w:tentative="1">
+      <w:start w:val="1"/>
+      <w:numFmt w:val="bullet"/>
+      <w:lvlText w:val=""/>
+      <w:lvlJc w:val="left"/>
+      <w:pPr>
+        <w:ind w:left="4320" w:hanging="360"/>
+      </w:pPr>
+      <w:rPr>
+        <w:rFonts w:ascii="Wingdings" w:hAnsi="Wingdings" w:hint="default"/>
+      </w:rPr>
+    </w:lvl>
+    <w:lvl w:ilvl="6" w:tplc="04090001" w:tentative="1">
+      <w:start w:val="1"/>
+      <w:numFmt w:val="bullet"/>
+      <w:lvlText w:val=""/>
+      <w:lvlJc w:val="left"/>
+      <w:pPr>
+        <w:ind w:left="5040" w:hanging="360"/>
+      </w:pPr>
+      <w:rPr>
+        <w:rFonts w:ascii="Symbol" w:hAnsi="Symbol" w:hint="default"/>
+      </w:rPr>
+    </w:lvl>
+    <w:lvl w:ilvl="7" w:tplc="04090003" w:tentative="1">
+      <w:start w:val="1"/>
+      <w:numFmt w:val="bullet"/>
+      <w:lvlText w:val="o"/>
+      <w:lvlJc w:val="left"/>
+      <w:pPr>
+        <w:ind w:left="5760" w:hanging="360"/>
+      </w:pPr>
+      <w:rPr>
+        <w:rFonts w:ascii="Courier New" w:hAnsi="Courier New" w:cs="Courier New" w:hint="default"/>
+      </w:rPr>
+    </w:lvl>
+    <w:lvl w:ilvl="8" w:tplc="04090005" w:tentative="1">
+      <w:start w:val="1"/>
+      <w:numFmt w:val="bullet"/>
+      <w:lvlText w:val=""/>
+      <w:lvlJc w:val="left"/>
+      <w:pPr>
+        <w:ind w:left="6480" w:hanging="360"/>
+      </w:pPr>
+      <w:rPr>
+        <w:rFonts w:ascii="Wingdings" w:hAnsi="Wingdings" w:hint="default"/>
+      </w:rPr>
+    </w:lvl>
+  </w:abstractNum>
+  <w:abstractNum w:abstractNumId="26" w15:restartNumberingAfterBreak="0">
     <w:nsid w:val="59B83B53"/>
     <w:multiLevelType w:val="hybridMultilevel"/>
     <w:tmpl w:val="FE406608"/>
@@ -6367,7 +8527,7 @@
       </w:rPr>
     </w:lvl>
   </w:abstractNum>
-  <w:abstractNum w:abstractNumId="21" w15:restartNumberingAfterBreak="0">
+  <w:abstractNum w:abstractNumId="27" w15:restartNumberingAfterBreak="0">
     <w:nsid w:val="5BED6FBA"/>
     <w:multiLevelType w:val="hybridMultilevel"/>
     <w:tmpl w:val="F6B8B0B2"/>
@@ -6456,7 +8616,7 @@
       </w:pPr>
     </w:lvl>
   </w:abstractNum>
-  <w:abstractNum w:abstractNumId="22" w15:restartNumberingAfterBreak="0">
+  <w:abstractNum w:abstractNumId="28" w15:restartNumberingAfterBreak="0">
     <w:nsid w:val="5D1A7A30"/>
     <w:multiLevelType w:val="hybridMultilevel"/>
     <w:tmpl w:val="B4C2208C"/>
@@ -6542,7 +8702,93 @@
       </w:pPr>
     </w:lvl>
   </w:abstractNum>
-  <w:abstractNum w:abstractNumId="23" w15:restartNumberingAfterBreak="0">
+  <w:abstractNum w:abstractNumId="29" w15:restartNumberingAfterBreak="0">
+    <w:nsid w:val="5F075E40"/>
+    <w:multiLevelType w:val="hybridMultilevel"/>
+    <w:tmpl w:val="328C94B2"/>
+    <w:lvl w:ilvl="0" w:tplc="0409000F">
+      <w:start w:val="1"/>
+      <w:numFmt w:val="decimal"/>
+      <w:lvlText w:val="%1."/>
+      <w:lvlJc w:val="left"/>
+      <w:pPr>
+        <w:ind w:left="1440" w:hanging="360"/>
+      </w:pPr>
+    </w:lvl>
+    <w:lvl w:ilvl="1" w:tplc="04090019" w:tentative="1">
+      <w:start w:val="1"/>
+      <w:numFmt w:val="lowerLetter"/>
+      <w:lvlText w:val="%2."/>
+      <w:lvlJc w:val="left"/>
+      <w:pPr>
+        <w:ind w:left="2160" w:hanging="360"/>
+      </w:pPr>
+    </w:lvl>
+    <w:lvl w:ilvl="2" w:tplc="0409001B" w:tentative="1">
+      <w:start w:val="1"/>
+      <w:numFmt w:val="lowerRoman"/>
+      <w:lvlText w:val="%3."/>
+      <w:lvlJc w:val="right"/>
+      <w:pPr>
+        <w:ind w:left="2880" w:hanging="180"/>
+      </w:pPr>
+    </w:lvl>
+    <w:lvl w:ilvl="3" w:tplc="0409000F" w:tentative="1">
+      <w:start w:val="1"/>
+      <w:numFmt w:val="decimal"/>
+      <w:lvlText w:val="%4."/>
+      <w:lvlJc w:val="left"/>
+      <w:pPr>
+        <w:ind w:left="3600" w:hanging="360"/>
+      </w:pPr>
+    </w:lvl>
+    <w:lvl w:ilvl="4" w:tplc="04090019" w:tentative="1">
+      <w:start w:val="1"/>
+      <w:numFmt w:val="lowerLetter"/>
+      <w:lvlText w:val="%5."/>
+      <w:lvlJc w:val="left"/>
+      <w:pPr>
+        <w:ind w:left="4320" w:hanging="360"/>
+      </w:pPr>
+    </w:lvl>
+    <w:lvl w:ilvl="5" w:tplc="0409001B" w:tentative="1">
+      <w:start w:val="1"/>
+      <w:numFmt w:val="lowerRoman"/>
+      <w:lvlText w:val="%6."/>
+      <w:lvlJc w:val="right"/>
+      <w:pPr>
+        <w:ind w:left="5040" w:hanging="180"/>
+      </w:pPr>
+    </w:lvl>
+    <w:lvl w:ilvl="6" w:tplc="0409000F" w:tentative="1">
+      <w:start w:val="1"/>
+      <w:numFmt w:val="decimal"/>
+      <w:lvlText w:val="%7."/>
+      <w:lvlJc w:val="left"/>
+      <w:pPr>
+        <w:ind w:left="5760" w:hanging="360"/>
+      </w:pPr>
+    </w:lvl>
+    <w:lvl w:ilvl="7" w:tplc="04090019" w:tentative="1">
+      <w:start w:val="1"/>
+      <w:numFmt w:val="lowerLetter"/>
+      <w:lvlText w:val="%8."/>
+      <w:lvlJc w:val="left"/>
+      <w:pPr>
+        <w:ind w:left="6480" w:hanging="360"/>
+      </w:pPr>
+    </w:lvl>
+    <w:lvl w:ilvl="8" w:tplc="0409001B" w:tentative="1">
+      <w:start w:val="1"/>
+      <w:numFmt w:val="lowerRoman"/>
+      <w:lvlText w:val="%9."/>
+      <w:lvlJc w:val="right"/>
+      <w:pPr>
+        <w:ind w:left="7200" w:hanging="180"/>
+      </w:pPr>
+    </w:lvl>
+  </w:abstractNum>
+  <w:abstractNum w:abstractNumId="30" w15:restartNumberingAfterBreak="0">
     <w:nsid w:val="637A1DC5"/>
     <w:multiLevelType w:val="hybridMultilevel"/>
     <w:tmpl w:val="9FBED494"/>
@@ -6655,7 +8901,7 @@
       </w:rPr>
     </w:lvl>
   </w:abstractNum>
-  <w:abstractNum w:abstractNumId="24" w15:restartNumberingAfterBreak="0">
+  <w:abstractNum w:abstractNumId="31" w15:restartNumberingAfterBreak="0">
     <w:nsid w:val="664105EB"/>
     <w:multiLevelType w:val="hybridMultilevel"/>
     <w:tmpl w:val="6934618C"/>
@@ -6768,7 +9014,7 @@
       </w:rPr>
     </w:lvl>
   </w:abstractNum>
-  <w:abstractNum w:abstractNumId="25" w15:restartNumberingAfterBreak="0">
+  <w:abstractNum w:abstractNumId="32" w15:restartNumberingAfterBreak="0">
     <w:nsid w:val="66C0135A"/>
     <w:multiLevelType w:val="hybridMultilevel"/>
     <w:tmpl w:val="7A3836F6"/>
@@ -6881,7 +9127,7 @@
       </w:rPr>
     </w:lvl>
   </w:abstractNum>
-  <w:abstractNum w:abstractNumId="26" w15:restartNumberingAfterBreak="0">
+  <w:abstractNum w:abstractNumId="33" w15:restartNumberingAfterBreak="0">
     <w:nsid w:val="67476945"/>
     <w:multiLevelType w:val="hybridMultilevel"/>
     <w:tmpl w:val="6D663B22"/>
@@ -6967,7 +9213,7 @@
       </w:pPr>
     </w:lvl>
   </w:abstractNum>
-  <w:abstractNum w:abstractNumId="27" w15:restartNumberingAfterBreak="0">
+  <w:abstractNum w:abstractNumId="34" w15:restartNumberingAfterBreak="0">
     <w:nsid w:val="6B4C0BA8"/>
     <w:multiLevelType w:val="hybridMultilevel"/>
     <w:tmpl w:val="CC2663BC"/>
@@ -7080,7 +9326,7 @@
       </w:rPr>
     </w:lvl>
   </w:abstractNum>
-  <w:abstractNum w:abstractNumId="28" w15:restartNumberingAfterBreak="0">
+  <w:abstractNum w:abstractNumId="35" w15:restartNumberingAfterBreak="0">
     <w:nsid w:val="6D883D82"/>
     <w:multiLevelType w:val="hybridMultilevel"/>
     <w:tmpl w:val="EF1A7AA0"/>
@@ -7193,7 +9439,7 @@
       </w:rPr>
     </w:lvl>
   </w:abstractNum>
-  <w:abstractNum w:abstractNumId="29" w15:restartNumberingAfterBreak="0">
+  <w:abstractNum w:abstractNumId="36" w15:restartNumberingAfterBreak="0">
     <w:nsid w:val="76447022"/>
     <w:multiLevelType w:val="hybridMultilevel"/>
     <w:tmpl w:val="33F80F7A"/>
@@ -7306,7 +9552,7 @@
       </w:rPr>
     </w:lvl>
   </w:abstractNum>
-  <w:abstractNum w:abstractNumId="30" w15:restartNumberingAfterBreak="0">
+  <w:abstractNum w:abstractNumId="37" w15:restartNumberingAfterBreak="0">
     <w:nsid w:val="781F0A25"/>
     <w:multiLevelType w:val="hybridMultilevel"/>
     <w:tmpl w:val="C2FCEDBA"/>
@@ -7420,103 +9666,124 @@
     </w:lvl>
   </w:abstractNum>
   <w:num w:numId="1">
-    <w:abstractNumId w:val="29"/>
+    <w:abstractNumId w:val="36"/>
   </w:num>
   <w:num w:numId="2">
-    <w:abstractNumId w:val="28"/>
+    <w:abstractNumId w:val="35"/>
   </w:num>
   <w:num w:numId="3">
-    <w:abstractNumId w:val="16"/>
+    <w:abstractNumId w:val="20"/>
   </w:num>
   <w:num w:numId="4">
-    <w:abstractNumId w:val="1"/>
+    <w:abstractNumId w:val="3"/>
   </w:num>
   <w:num w:numId="5">
-    <w:abstractNumId w:val="25"/>
+    <w:abstractNumId w:val="32"/>
   </w:num>
   <w:num w:numId="6">
+    <w:abstractNumId w:val="18"/>
+  </w:num>
+  <w:num w:numId="7">
+    <w:abstractNumId w:val="31"/>
+  </w:num>
+  <w:num w:numId="8">
+    <w:abstractNumId w:val="34"/>
+  </w:num>
+  <w:num w:numId="9">
+    <w:abstractNumId w:val="24"/>
+  </w:num>
+  <w:num w:numId="10">
+    <w:abstractNumId w:val="7"/>
+  </w:num>
+  <w:num w:numId="11">
+    <w:abstractNumId w:val="13"/>
+  </w:num>
+  <w:num w:numId="12">
+    <w:abstractNumId w:val="23"/>
+  </w:num>
+  <w:num w:numId="13">
+    <w:abstractNumId w:val="26"/>
+  </w:num>
+  <w:num w:numId="14">
     <w:abstractNumId w:val="14"/>
   </w:num>
-  <w:num w:numId="7">
-    <w:abstractNumId w:val="24"/>
+  <w:num w:numId="15">
+    <w:abstractNumId w:val="11"/>
   </w:num>
-  <w:num w:numId="8">
+  <w:num w:numId="16">
     <w:abstractNumId w:val="27"/>
   </w:num>
-  <w:num w:numId="9">
-    <w:abstractNumId w:val="19"/>
-  </w:num>
-  <w:num w:numId="10">
+  <w:num w:numId="17">
     <w:abstractNumId w:val="5"/>
-  </w:num>
-  <w:num w:numId="11">
-    <w:abstractNumId w:val="11"/>
-  </w:num>
-  <w:num w:numId="12">
-    <w:abstractNumId w:val="18"/>
-  </w:num>
-  <w:num w:numId="13">
-    <w:abstractNumId w:val="20"/>
-  </w:num>
-  <w:num w:numId="14">
-    <w:abstractNumId w:val="12"/>
-  </w:num>
-  <w:num w:numId="15">
-    <w:abstractNumId w:val="9"/>
-  </w:num>
-  <w:num w:numId="16">
-    <w:abstractNumId w:val="21"/>
-  </w:num>
-  <w:num w:numId="17">
-    <w:abstractNumId w:val="3"/>
   </w:num>
   <w:num w:numId="18">
     <w:abstractNumId w:val="0"/>
   </w:num>
   <w:num w:numId="19">
-    <w:abstractNumId w:val="13"/>
+    <w:abstractNumId w:val="15"/>
   </w:num>
   <w:num w:numId="20">
+    <w:abstractNumId w:val="12"/>
+  </w:num>
+  <w:num w:numId="21">
+    <w:abstractNumId w:val="30"/>
+  </w:num>
+  <w:num w:numId="22">
     <w:abstractNumId w:val="10"/>
   </w:num>
-  <w:num w:numId="21">
-    <w:abstractNumId w:val="23"/>
+  <w:num w:numId="23">
+    <w:abstractNumId w:val="33"/>
   </w:num>
-  <w:num w:numId="22">
+  <w:num w:numId="24">
+    <w:abstractNumId w:val="19"/>
+  </w:num>
+  <w:num w:numId="25">
+    <w:abstractNumId w:val="6"/>
+  </w:num>
+  <w:num w:numId="26">
+    <w:abstractNumId w:val="37"/>
+  </w:num>
+  <w:num w:numId="27">
+    <w:abstractNumId w:val="21"/>
+  </w:num>
+  <w:num w:numId="28">
+    <w:abstractNumId w:val="9"/>
+  </w:num>
+  <w:num w:numId="29">
+    <w:abstractNumId w:val="28"/>
+  </w:num>
+  <w:num w:numId="30">
+    <w:abstractNumId w:val="4"/>
+  </w:num>
+  <w:num w:numId="31">
     <w:abstractNumId w:val="8"/>
   </w:num>
-  <w:num w:numId="23">
-    <w:abstractNumId w:val="26"/>
+  <w:num w:numId="32">
+    <w:abstractNumId w:val="2"/>
   </w:num>
-  <w:num w:numId="24">
-    <w:abstractNumId w:val="15"/>
+  <w:num w:numId="33">
+    <w:abstractNumId w:val="16"/>
   </w:num>
-  <w:num w:numId="25">
-    <w:abstractNumId w:val="4"/>
+  <w:num w:numId="34">
+    <w:abstractNumId w:val="25"/>
   </w:num>
-  <w:num w:numId="26">
-    <w:abstractNumId w:val="30"/>
+  <w:num w:numId="35">
+    <w:abstractNumId w:val="1"/>
   </w:num>
-  <w:num w:numId="27">
+  <w:num w:numId="36">
     <w:abstractNumId w:val="17"/>
   </w:num>
-  <w:num w:numId="28">
-    <w:abstractNumId w:val="7"/>
+  <w:num w:numId="37">
+    <w:abstractNumId w:val="29"/>
   </w:num>
-  <w:num w:numId="29">
+  <w:num w:numId="38">
     <w:abstractNumId w:val="22"/>
-  </w:num>
-  <w:num w:numId="30">
-    <w:abstractNumId w:val="2"/>
-  </w:num>
-  <w:num w:numId="31">
-    <w:abstractNumId w:val="6"/>
   </w:num>
 </w:numbering>
 </file>
 
 <file path=word/styles.xml><?xml version="1.0" encoding="utf-8"?>
-<w:styles xmlns:mc="http://schemas.openxmlformats.org/markup-compatibility/2006" xmlns:r="http://schemas.openxmlformats.org/officeDocument/2006/relationships" xmlns:w="http://schemas.openxmlformats.org/wordprocessingml/2006/main" xmlns:w14="http://schemas.microsoft.com/office/word/2010/wordml" xmlns:w15="http://schemas.microsoft.com/office/word/2012/wordml" xmlns:w16cex="http://schemas.microsoft.com/office/word/2018/wordml/cex" xmlns:w16cid="http://schemas.microsoft.com/office/word/2016/wordml/cid" xmlns:w16="http://schemas.microsoft.com/office/word/2018/wordml" xmlns:w16sdtdh="http://schemas.microsoft.com/office/word/2020/wordml/sdtdatahash" xmlns:w16se="http://schemas.microsoft.com/office/word/2015/wordml/symex" mc:Ignorable="w14 w15 w16se w16cid w16 w16cex w16sdtdh">
+<w:styles xmlns:mc="http://schemas.openxmlformats.org/markup-compatibility/2006" xmlns:r="http://schemas.openxmlformats.org/officeDocument/2006/relationships" xmlns:w="http://schemas.openxmlformats.org/wordprocessingml/2006/main" xmlns:w14="http://schemas.microsoft.com/office/word/2010/wordml" xmlns:w15="http://schemas.microsoft.com/office/word/2012/wordml" mc:Ignorable="w14 w15">
   <w:docDefaults>
     <w:rPrDefault>
       <w:rPr>
@@ -7532,7 +9799,7 @@
       </w:pPr>
     </w:pPrDefault>
   </w:docDefaults>
-  <w:latentStyles w:defLockedState="0" w:defUIPriority="99" w:defSemiHidden="0" w:defUnhideWhenUsed="0" w:defQFormat="0" w:count="376">
+  <w:latentStyles w:defLockedState="0" w:defUIPriority="99" w:defSemiHidden="0" w:defUnhideWhenUsed="0" w:defQFormat="0" w:count="371">
     <w:lsdException w:name="Normal" w:uiPriority="0" w:qFormat="1"/>
     <w:lsdException w:name="heading 1" w:uiPriority="9" w:qFormat="1"/>
     <w:lsdException w:name="heading 2" w:semiHidden="1" w:uiPriority="9" w:unhideWhenUsed="1" w:qFormat="1"/>
@@ -7904,16 +10171,14 @@
     <w:lsdException w:name="List Table 5 Dark Accent 6" w:uiPriority="50"/>
     <w:lsdException w:name="List Table 6 Colorful Accent 6" w:uiPriority="51"/>
     <w:lsdException w:name="List Table 7 Colorful Accent 6" w:uiPriority="52"/>
-    <w:lsdException w:name="Mention" w:semiHidden="1" w:unhideWhenUsed="1"/>
-    <w:lsdException w:name="Smart Hyperlink" w:semiHidden="1" w:unhideWhenUsed="1"/>
-    <w:lsdException w:name="Hashtag" w:semiHidden="1" w:unhideWhenUsed="1"/>
-    <w:lsdException w:name="Unresolved Mention" w:semiHidden="1" w:unhideWhenUsed="1"/>
-    <w:lsdException w:name="Smart Link" w:semiHidden="1" w:unhideWhenUsed="1"/>
   </w:latentStyles>
   <w:style w:type="paragraph" w:default="1" w:styleId="Normal">
     <w:name w:val="Normal"/>
     <w:qFormat/>
-    <w:rsid w:val="00B9113B"/>
+    <w:rsid w:val="00153657"/>
+    <w:pPr>
+      <w:spacing w:line="256" w:lineRule="auto"/>
+    </w:pPr>
     <w:rPr>
       <w:rFonts w:asciiTheme="majorBidi" w:hAnsiTheme="majorBidi"/>
       <w:sz w:val="24"/>
@@ -7953,7 +10218,7 @@
     <w:pPr>
       <w:keepNext/>
       <w:keepLines/>
-      <w:spacing w:before="40" w:after="0"/>
+      <w:spacing w:before="40" w:after="0" w:line="259" w:lineRule="auto"/>
       <w:outlineLvl w:val="1"/>
     </w:pPr>
     <w:rPr>
@@ -7976,7 +10241,7 @@
     <w:pPr>
       <w:keepNext/>
       <w:keepLines/>
-      <w:spacing w:before="40" w:after="0"/>
+      <w:spacing w:before="40" w:after="0" w:line="259" w:lineRule="auto"/>
       <w:outlineLvl w:val="2"/>
     </w:pPr>
     <w:rPr>
@@ -8035,6 +10300,7 @@
     <w:qFormat/>
     <w:rsid w:val="004045BF"/>
     <w:pPr>
+      <w:spacing w:line="259" w:lineRule="auto"/>
       <w:ind w:left="720"/>
       <w:contextualSpacing/>
     </w:pPr>
@@ -8090,6 +10356,7 @@
       <w:numPr>
         <w:ilvl w:val="1"/>
       </w:numPr>
+      <w:spacing w:line="259" w:lineRule="auto"/>
     </w:pPr>
     <w:rPr>
       <w:rFonts w:eastAsiaTheme="minorEastAsia"/>
@@ -8148,7 +10415,7 @@
     <w:qFormat/>
     <w:rsid w:val="005B2742"/>
     <w:pPr>
-      <w:spacing w:before="200"/>
+      <w:spacing w:before="200" w:line="259" w:lineRule="auto"/>
       <w:ind w:left="864" w:right="864"/>
       <w:jc w:val="center"/>
     </w:pPr>
@@ -8223,7 +10490,7 @@
       <w:u w:val="single"/>
     </w:rPr>
   </w:style>
-  <w:style w:type="character" w:styleId="UnresolvedMention">
+  <w:style w:type="character" w:customStyle="1" w:styleId="UnresolvedMention">
     <w:name w:val="Unresolved Mention"/>
     <w:basedOn w:val="DefaultParagraphFont"/>
     <w:uiPriority w:val="99"/>
@@ -8604,7 +10871,7 @@
 </file>
 
 <file path=customXml/itemProps1.xml><?xml version="1.0" encoding="utf-8"?>
-<ds:datastoreItem xmlns:ds="http://schemas.openxmlformats.org/officeDocument/2006/customXml" ds:itemID="{18BA0830-14E1-48B8-BC6B-E921492E69CB}">
+<ds:datastoreItem xmlns:ds="http://schemas.openxmlformats.org/officeDocument/2006/customXml" ds:itemID="{2FC3B5BF-6573-44B6-B50D-6CDC5746BF17}">
   <ds:schemaRefs>
     <ds:schemaRef ds:uri="http://schemas.openxmlformats.org/officeDocument/2006/bibliography"/>
   </ds:schemaRefs>

</xml_diff>